<commit_message>
report [Update->restrictions], small renaming of files
</commit_message>
<xml_diff>
--- a/report.docx
+++ b/report.docx
@@ -316,7 +316,7 @@
         <w:rPr>
           <w:rFonts w:asciiTheme="majorHAnsi" w:hAnsiTheme="majorHAnsi" w:cstheme="majorHAnsi"/>
           <w:b/>
-          <w:color w:val="D3DAE3" w:themeColor="text1"/>
+          <w:color w:val="555555" w:themeColor="text1"/>
           <w:sz w:val="21"/>
           <w:szCs w:val="21"/>
           <w14:textFill>
@@ -330,7 +330,7 @@
         <w:rPr>
           <w:rFonts w:asciiTheme="majorHAnsi" w:hAnsiTheme="majorHAnsi" w:cstheme="majorHAnsi"/>
           <w:b/>
-          <w:color w:val="D3DAE3" w:themeColor="text1"/>
+          <w:color w:val="555555" w:themeColor="text1"/>
           <w:sz w:val="21"/>
           <w:szCs w:val="21"/>
           <w14:textFill>
@@ -366,7 +366,7 @@
         <w:rPr>
           <w:rFonts w:asciiTheme="majorHAnsi" w:hAnsiTheme="majorHAnsi" w:cstheme="majorHAnsi"/>
           <w:b/>
-          <w:color w:val="E9EDF1" w:themeColor="text1" w:themeTint="80"/>
+          <w:color w:val="AAAAAA" w:themeColor="text1" w:themeTint="80"/>
           <w:sz w:val="28"/>
           <w:szCs w:val="21"/>
           <w14:textFill>
@@ -391,7 +391,7 @@
       <w:r>
         <w:rPr>
           <w:rFonts w:asciiTheme="majorHAnsi" w:hAnsiTheme="majorHAnsi" w:cstheme="majorHAnsi"/>
-          <w:color w:val="E9EDF1" w:themeColor="text1" w:themeTint="80"/>
+          <w:color w:val="AAAAAA" w:themeColor="text1" w:themeTint="80"/>
           <w:sz w:val="28"/>
           <w:szCs w:val="21"/>
           <w14:textFill>
@@ -430,7 +430,7 @@
         <w:rPr>
           <w:rFonts w:asciiTheme="majorHAnsi" w:hAnsiTheme="majorHAnsi" w:cstheme="majorHAnsi"/>
           <w:b/>
-          <w:color w:val="E9EDF1" w:themeColor="text1" w:themeTint="80"/>
+          <w:color w:val="AAAAAA" w:themeColor="text1" w:themeTint="80"/>
           <w:sz w:val="28"/>
           <w:szCs w:val="21"/>
           <w14:textFill>
@@ -447,7 +447,7 @@
       <w:r>
         <w:rPr>
           <w:rFonts w:asciiTheme="majorHAnsi" w:hAnsiTheme="majorHAnsi" w:cstheme="majorHAnsi"/>
-          <w:color w:val="E9EDF1" w:themeColor="text1" w:themeTint="80"/>
+          <w:color w:val="AAAAAA" w:themeColor="text1" w:themeTint="80"/>
           <w:sz w:val="28"/>
           <w:szCs w:val="21"/>
           <w14:textFill>
@@ -486,7 +486,7 @@
         <w:rPr>
           <w:rFonts w:asciiTheme="majorHAnsi" w:hAnsiTheme="majorHAnsi" w:cstheme="majorHAnsi"/>
           <w:b/>
-          <w:color w:val="E9EDF1" w:themeColor="text1" w:themeTint="80"/>
+          <w:color w:val="AAAAAA" w:themeColor="text1" w:themeTint="80"/>
           <w:sz w:val="28"/>
           <w:szCs w:val="21"/>
           <w14:textFill>
@@ -503,7 +503,7 @@
       <w:r>
         <w:rPr>
           <w:rFonts w:asciiTheme="majorHAnsi" w:hAnsiTheme="majorHAnsi" w:cstheme="majorHAnsi"/>
-          <w:color w:val="E9EDF1" w:themeColor="text1" w:themeTint="80"/>
+          <w:color w:val="AAAAAA" w:themeColor="text1" w:themeTint="80"/>
           <w:sz w:val="28"/>
           <w:szCs w:val="21"/>
           <w14:textFill>
@@ -567,7 +567,7 @@
             <w:rPr>
               <w:rFonts w:cstheme="majorHAnsi"/>
               <w:b/>
-              <w:color w:val="D3DAE3" w:themeColor="text1"/>
+              <w:color w:val="555555" w:themeColor="text1"/>
               <w:sz w:val="40"/>
               <w14:textFill>
                 <w14:solidFill>
@@ -580,7 +580,7 @@
             <w:rPr>
               <w:rFonts w:cstheme="majorHAnsi"/>
               <w:b/>
-              <w:color w:val="D3DAE3" w:themeColor="text1"/>
+              <w:color w:val="555555" w:themeColor="text1"/>
               <w:sz w:val="40"/>
               <w14:textFill>
                 <w14:solidFill>
@@ -603,10 +603,12 @@
           <w:pPr>
             <w:pStyle w:val="7"/>
             <w:tabs>
-              <w:tab w:val="right" w:leader="dot" w:pos="8494"/>
+              <w:tab w:val="right" w:leader="dot" w:pos="8504"/>
             </w:tabs>
             <w:rPr>
-              <w:rFonts w:asciiTheme="majorHAnsi" w:hAnsiTheme="majorHAnsi" w:cstheme="majorHAnsi"/>
+              <w:rFonts w:asciiTheme="minorHAnsi" w:hAnsiTheme="minorHAnsi" w:eastAsiaTheme="minorHAnsi" w:cstheme="minorBidi"/>
+              <w:szCs w:val="22"/>
+              <w:lang w:val="pt-PT" w:eastAsia="en-US" w:bidi="ar-SA"/>
             </w:rPr>
           </w:pPr>
           <w:r>
@@ -628,61 +630,128 @@
             <w:fldChar w:fldCharType="separate"/>
           </w:r>
           <w:r>
+            <w:rPr>
+              <w:rFonts w:asciiTheme="majorHAnsi" w:hAnsiTheme="majorHAnsi" w:eastAsiaTheme="minorHAnsi" w:cstheme="majorHAnsi"/>
+              <w:szCs w:val="22"/>
+              <w:lang w:val="pt-PT" w:eastAsia="en-US" w:bidi="ar-SA"/>
+            </w:rPr>
             <w:fldChar w:fldCharType="begin"/>
           </w:r>
           <w:r>
-            <w:instrText xml:space="preserve"> HYPERLINK \l "_Toc511485634" </w:instrText>
+            <w:rPr>
+              <w:rFonts w:asciiTheme="majorHAnsi" w:hAnsiTheme="majorHAnsi" w:eastAsiaTheme="minorHAnsi" w:cstheme="majorHAnsi"/>
+              <w:szCs w:val="22"/>
+              <w:lang w:val="pt-PT" w:eastAsia="en-US" w:bidi="ar-SA"/>
+            </w:rPr>
+            <w:instrText xml:space="preserve"> HYPERLINK \l _Toc384955402 </w:instrText>
           </w:r>
           <w:r>
+            <w:rPr>
+              <w:rFonts w:asciiTheme="majorHAnsi" w:hAnsiTheme="majorHAnsi" w:eastAsiaTheme="minorHAnsi" w:cstheme="majorHAnsi"/>
+              <w:szCs w:val="22"/>
+              <w:lang w:val="pt-PT" w:eastAsia="en-US" w:bidi="ar-SA"/>
+            </w:rPr>
             <w:fldChar w:fldCharType="separate"/>
           </w:r>
           <w:r>
             <w:rPr>
-              <w:rStyle w:val="12"/>
-              <w:rFonts w:asciiTheme="majorHAnsi" w:hAnsiTheme="majorHAnsi" w:cstheme="majorHAnsi"/>
+              <w:rFonts w:asciiTheme="minorHAnsi" w:hAnsiTheme="minorHAnsi" w:eastAsiaTheme="minorHAnsi" w:cstheme="majorHAnsi"/>
               <w:b/>
-            </w:rPr>
-            <w:t>Descrição do contexto</w:t>
+              <w:bCs/>
+              <w:color w:val="555555" w:themeColor="text1"/>
+              <w:szCs w:val="24"/>
+              <w:lang w:val="pt-PT" w:eastAsia="en-US" w:bidi="ar-SA"/>
+              <w14:textFill>
+                <w14:solidFill>
+                  <w14:schemeClr w14:val="tx1"/>
+                </w14:solidFill>
+              </w14:textFill>
+            </w:rPr>
+            <w:t>Descrição</w:t>
           </w:r>
           <w:r>
             <w:rPr>
-              <w:rFonts w:asciiTheme="majorHAnsi" w:hAnsiTheme="majorHAnsi" w:cstheme="majorHAnsi"/>
+              <w:rFonts w:asciiTheme="minorHAnsi" w:hAnsiTheme="minorHAnsi" w:eastAsiaTheme="minorHAnsi" w:cstheme="majorHAnsi"/>
+              <w:color w:val="555555" w:themeColor="text1"/>
+              <w:szCs w:val="24"/>
+              <w:lang w:val="pt-PT" w:eastAsia="en-US" w:bidi="ar-SA"/>
+              <w14:textFill>
+                <w14:solidFill>
+                  <w14:schemeClr w14:val="tx1"/>
+                </w14:solidFill>
+              </w14:textFill>
+            </w:rPr>
+            <w:t xml:space="preserve"> </w:t>
+          </w:r>
+          <w:r>
+            <w:rPr>
+              <w:rFonts w:asciiTheme="minorHAnsi" w:hAnsiTheme="minorHAnsi" w:eastAsiaTheme="minorHAnsi" w:cstheme="majorHAnsi"/>
+              <w:b/>
+              <w:bCs/>
+              <w:color w:val="555555" w:themeColor="text1"/>
+              <w:szCs w:val="24"/>
+              <w:lang w:val="pt-PT" w:eastAsia="en-US" w:bidi="ar-SA"/>
+              <w14:textFill>
+                <w14:solidFill>
+                  <w14:schemeClr w14:val="tx1"/>
+                </w14:solidFill>
+              </w14:textFill>
+            </w:rPr>
+            <w:t>do contexto</w:t>
+          </w:r>
+          <w:r>
+            <w:rPr>
+              <w:rFonts w:asciiTheme="minorHAnsi" w:hAnsiTheme="minorHAnsi" w:eastAsiaTheme="minorHAnsi" w:cstheme="minorBidi"/>
+              <w:szCs w:val="22"/>
+              <w:lang w:val="pt-PT" w:eastAsia="en-US" w:bidi="ar-SA"/>
             </w:rPr>
             <w:tab/>
           </w:r>
           <w:r>
             <w:rPr>
-              <w:rFonts w:asciiTheme="majorHAnsi" w:hAnsiTheme="majorHAnsi" w:cstheme="majorHAnsi"/>
+              <w:rFonts w:asciiTheme="minorHAnsi" w:hAnsiTheme="minorHAnsi" w:eastAsiaTheme="minorHAnsi" w:cstheme="minorBidi"/>
+              <w:szCs w:val="22"/>
+              <w:lang w:val="pt-PT" w:eastAsia="en-US" w:bidi="ar-SA"/>
             </w:rPr>
             <w:fldChar w:fldCharType="begin"/>
           </w:r>
           <w:r>
             <w:rPr>
-              <w:rFonts w:asciiTheme="majorHAnsi" w:hAnsiTheme="majorHAnsi" w:cstheme="majorHAnsi"/>
-            </w:rPr>
-            <w:instrText xml:space="preserve"> PAGEREF _Toc511485634 \h </w:instrText>
+              <w:rFonts w:asciiTheme="minorHAnsi" w:hAnsiTheme="minorHAnsi" w:eastAsiaTheme="minorHAnsi" w:cstheme="minorBidi"/>
+              <w:szCs w:val="22"/>
+              <w:lang w:val="pt-PT" w:eastAsia="en-US" w:bidi="ar-SA"/>
+            </w:rPr>
+            <w:instrText xml:space="preserve"> PAGEREF _Toc384955402 </w:instrText>
           </w:r>
           <w:r>
             <w:rPr>
-              <w:rFonts w:asciiTheme="majorHAnsi" w:hAnsiTheme="majorHAnsi" w:cstheme="majorHAnsi"/>
+              <w:rFonts w:asciiTheme="minorHAnsi" w:hAnsiTheme="minorHAnsi" w:eastAsiaTheme="minorHAnsi" w:cstheme="minorBidi"/>
+              <w:szCs w:val="22"/>
+              <w:lang w:val="pt-PT" w:eastAsia="en-US" w:bidi="ar-SA"/>
             </w:rPr>
             <w:fldChar w:fldCharType="separate"/>
           </w:r>
           <w:r>
             <w:rPr>
-              <w:rFonts w:asciiTheme="majorHAnsi" w:hAnsiTheme="majorHAnsi" w:cstheme="majorHAnsi"/>
-            </w:rPr>
-            <w:t>2</w:t>
+              <w:rFonts w:asciiTheme="minorHAnsi" w:hAnsiTheme="minorHAnsi" w:eastAsiaTheme="minorHAnsi" w:cstheme="minorBidi"/>
+              <w:szCs w:val="22"/>
+              <w:lang w:val="pt-PT" w:eastAsia="en-US" w:bidi="ar-SA"/>
+            </w:rPr>
+            <w:t>3</w:t>
           </w:r>
           <w:r>
             <w:rPr>
-              <w:rFonts w:asciiTheme="majorHAnsi" w:hAnsiTheme="majorHAnsi" w:cstheme="majorHAnsi"/>
+              <w:rFonts w:asciiTheme="minorHAnsi" w:hAnsiTheme="minorHAnsi" w:eastAsiaTheme="minorHAnsi" w:cstheme="minorBidi"/>
+              <w:szCs w:val="22"/>
+              <w:lang w:val="pt-PT" w:eastAsia="en-US" w:bidi="ar-SA"/>
             </w:rPr>
             <w:fldChar w:fldCharType="end"/>
           </w:r>
           <w:r>
             <w:rPr>
-              <w:rFonts w:asciiTheme="majorHAnsi" w:hAnsiTheme="majorHAnsi" w:cstheme="majorHAnsi"/>
+              <w:rFonts w:asciiTheme="majorHAnsi" w:hAnsiTheme="majorHAnsi" w:eastAsiaTheme="minorHAnsi" w:cstheme="majorHAnsi"/>
+              <w:szCs w:val="22"/>
+              <w:lang w:val="pt-PT" w:eastAsia="en-US" w:bidi="ar-SA"/>
             </w:rPr>
             <w:fldChar w:fldCharType="end"/>
           </w:r>
@@ -691,68 +760,111 @@
           <w:pPr>
             <w:pStyle w:val="7"/>
             <w:tabs>
-              <w:tab w:val="right" w:leader="dot" w:pos="8494"/>
+              <w:tab w:val="right" w:leader="dot" w:pos="8504"/>
             </w:tabs>
             <w:rPr>
-              <w:rFonts w:asciiTheme="majorHAnsi" w:hAnsiTheme="majorHAnsi" w:cstheme="majorHAnsi"/>
+              <w:rFonts w:asciiTheme="minorHAnsi" w:hAnsiTheme="minorHAnsi" w:eastAsiaTheme="minorHAnsi" w:cstheme="minorBidi"/>
+              <w:szCs w:val="22"/>
+              <w:lang w:val="pt-PT" w:eastAsia="en-US" w:bidi="ar-SA"/>
             </w:rPr>
           </w:pPr>
           <w:r>
+            <w:rPr>
+              <w:rFonts w:asciiTheme="majorHAnsi" w:hAnsiTheme="majorHAnsi" w:eastAsiaTheme="minorHAnsi" w:cstheme="majorHAnsi"/>
+              <w:bCs/>
+              <w:szCs w:val="22"/>
+              <w:lang w:val="pt-PT" w:eastAsia="en-US" w:bidi="ar-SA"/>
+            </w:rPr>
             <w:fldChar w:fldCharType="begin"/>
           </w:r>
           <w:r>
-            <w:instrText xml:space="preserve"> HYPERLINK \l "_Toc511485635" </w:instrText>
+            <w:rPr>
+              <w:rFonts w:asciiTheme="majorHAnsi" w:hAnsiTheme="majorHAnsi" w:eastAsiaTheme="minorHAnsi" w:cstheme="majorHAnsi"/>
+              <w:bCs/>
+              <w:szCs w:val="22"/>
+              <w:lang w:val="pt-PT" w:eastAsia="en-US" w:bidi="ar-SA"/>
+            </w:rPr>
+            <w:instrText xml:space="preserve"> HYPERLINK \l _Toc2112875964 </w:instrText>
           </w:r>
           <w:r>
+            <w:rPr>
+              <w:rFonts w:asciiTheme="majorHAnsi" w:hAnsiTheme="majorHAnsi" w:eastAsiaTheme="minorHAnsi" w:cstheme="majorHAnsi"/>
+              <w:bCs/>
+              <w:szCs w:val="22"/>
+              <w:lang w:val="pt-PT" w:eastAsia="en-US" w:bidi="ar-SA"/>
+            </w:rPr>
             <w:fldChar w:fldCharType="separate"/>
           </w:r>
           <w:r>
             <w:rPr>
-              <w:rStyle w:val="12"/>
-              <w:rFonts w:asciiTheme="majorHAnsi" w:hAnsiTheme="majorHAnsi" w:cstheme="majorHAnsi"/>
+              <w:rFonts w:asciiTheme="minorHAnsi" w:hAnsiTheme="minorHAnsi" w:eastAsiaTheme="minorHAnsi" w:cstheme="majorHAnsi"/>
               <w:b/>
-            </w:rPr>
-            <w:t>Diagrama de Classes UML</w:t>
+              <w:bCs/>
+              <w:color w:val="555555" w:themeColor="text1"/>
+              <w:szCs w:val="36"/>
+              <w:lang w:val="pt-PT" w:eastAsia="en-US" w:bidi="ar-SA"/>
+              <w14:textFill>
+                <w14:solidFill>
+                  <w14:schemeClr w14:val="tx1"/>
+                </w14:solidFill>
+              </w14:textFill>
+            </w:rPr>
+            <w:t>Modelo relacional e Dependências Funcionais</w:t>
           </w:r>
           <w:r>
             <w:rPr>
-              <w:rFonts w:asciiTheme="majorHAnsi" w:hAnsiTheme="majorHAnsi" w:cstheme="majorHAnsi"/>
+              <w:rFonts w:asciiTheme="minorHAnsi" w:hAnsiTheme="minorHAnsi" w:eastAsiaTheme="minorHAnsi" w:cstheme="minorBidi"/>
+              <w:szCs w:val="22"/>
+              <w:lang w:val="pt-PT" w:eastAsia="en-US" w:bidi="ar-SA"/>
             </w:rPr>
             <w:tab/>
           </w:r>
           <w:r>
             <w:rPr>
-              <w:rFonts w:asciiTheme="majorHAnsi" w:hAnsiTheme="majorHAnsi" w:cstheme="majorHAnsi"/>
+              <w:rFonts w:asciiTheme="minorHAnsi" w:hAnsiTheme="minorHAnsi" w:eastAsiaTheme="minorHAnsi" w:cstheme="minorBidi"/>
+              <w:szCs w:val="22"/>
+              <w:lang w:val="pt-PT" w:eastAsia="en-US" w:bidi="ar-SA"/>
             </w:rPr>
             <w:fldChar w:fldCharType="begin"/>
           </w:r>
           <w:r>
             <w:rPr>
-              <w:rFonts w:asciiTheme="majorHAnsi" w:hAnsiTheme="majorHAnsi" w:cstheme="majorHAnsi"/>
-            </w:rPr>
-            <w:instrText xml:space="preserve"> PAGEREF _Toc511485635 \h </w:instrText>
+              <w:rFonts w:asciiTheme="minorHAnsi" w:hAnsiTheme="minorHAnsi" w:eastAsiaTheme="minorHAnsi" w:cstheme="minorBidi"/>
+              <w:szCs w:val="22"/>
+              <w:lang w:val="pt-PT" w:eastAsia="en-US" w:bidi="ar-SA"/>
+            </w:rPr>
+            <w:instrText xml:space="preserve"> PAGEREF _Toc2112875964 </w:instrText>
           </w:r>
           <w:r>
             <w:rPr>
-              <w:rFonts w:asciiTheme="majorHAnsi" w:hAnsiTheme="majorHAnsi" w:cstheme="majorHAnsi"/>
+              <w:rFonts w:asciiTheme="minorHAnsi" w:hAnsiTheme="minorHAnsi" w:eastAsiaTheme="minorHAnsi" w:cstheme="minorBidi"/>
+              <w:szCs w:val="22"/>
+              <w:lang w:val="pt-PT" w:eastAsia="en-US" w:bidi="ar-SA"/>
             </w:rPr>
             <w:fldChar w:fldCharType="separate"/>
           </w:r>
           <w:r>
             <w:rPr>
-              <w:rFonts w:asciiTheme="majorHAnsi" w:hAnsiTheme="majorHAnsi" w:cstheme="majorHAnsi"/>
-            </w:rPr>
-            <w:t>4</w:t>
+              <w:rFonts w:asciiTheme="minorHAnsi" w:hAnsiTheme="minorHAnsi" w:eastAsiaTheme="minorHAnsi" w:cstheme="minorBidi"/>
+              <w:szCs w:val="22"/>
+              <w:lang w:val="pt-PT" w:eastAsia="en-US" w:bidi="ar-SA"/>
+            </w:rPr>
+            <w:t>5</w:t>
           </w:r>
           <w:r>
             <w:rPr>
-              <w:rFonts w:asciiTheme="majorHAnsi" w:hAnsiTheme="majorHAnsi" w:cstheme="majorHAnsi"/>
+              <w:rFonts w:asciiTheme="minorHAnsi" w:hAnsiTheme="minorHAnsi" w:eastAsiaTheme="minorHAnsi" w:cstheme="minorBidi"/>
+              <w:szCs w:val="22"/>
+              <w:lang w:val="pt-PT" w:eastAsia="en-US" w:bidi="ar-SA"/>
             </w:rPr>
             <w:fldChar w:fldCharType="end"/>
           </w:r>
           <w:r>
             <w:rPr>
-              <w:rFonts w:asciiTheme="majorHAnsi" w:hAnsiTheme="majorHAnsi" w:cstheme="majorHAnsi"/>
+              <w:rFonts w:asciiTheme="majorHAnsi" w:hAnsiTheme="majorHAnsi" w:eastAsiaTheme="minorHAnsi" w:cstheme="majorHAnsi"/>
+              <w:bCs/>
+              <w:szCs w:val="22"/>
+              <w:lang w:val="pt-PT" w:eastAsia="en-US" w:bidi="ar-SA"/>
             </w:rPr>
             <w:fldChar w:fldCharType="end"/>
           </w:r>
@@ -761,68 +873,111 @@
           <w:pPr>
             <w:pStyle w:val="7"/>
             <w:tabs>
-              <w:tab w:val="right" w:leader="dot" w:pos="8494"/>
+              <w:tab w:val="right" w:leader="dot" w:pos="8504"/>
             </w:tabs>
             <w:rPr>
-              <w:rFonts w:asciiTheme="majorHAnsi" w:hAnsiTheme="majorHAnsi" w:cstheme="majorHAnsi"/>
+              <w:rFonts w:asciiTheme="minorHAnsi" w:hAnsiTheme="minorHAnsi" w:eastAsiaTheme="minorHAnsi" w:cstheme="minorBidi"/>
+              <w:szCs w:val="22"/>
+              <w:lang w:val="pt-PT" w:eastAsia="en-US" w:bidi="ar-SA"/>
             </w:rPr>
           </w:pPr>
           <w:r>
+            <w:rPr>
+              <w:rFonts w:asciiTheme="majorHAnsi" w:hAnsiTheme="majorHAnsi" w:eastAsiaTheme="minorHAnsi" w:cstheme="majorHAnsi"/>
+              <w:bCs/>
+              <w:szCs w:val="22"/>
+              <w:lang w:val="pt-PT" w:eastAsia="en-US" w:bidi="ar-SA"/>
+            </w:rPr>
             <w:fldChar w:fldCharType="begin"/>
           </w:r>
           <w:r>
-            <w:instrText xml:space="preserve"> HYPERLINK \l "_Toc511485636" </w:instrText>
+            <w:rPr>
+              <w:rFonts w:asciiTheme="majorHAnsi" w:hAnsiTheme="majorHAnsi" w:eastAsiaTheme="minorHAnsi" w:cstheme="majorHAnsi"/>
+              <w:bCs/>
+              <w:szCs w:val="22"/>
+              <w:lang w:val="pt-PT" w:eastAsia="en-US" w:bidi="ar-SA"/>
+            </w:rPr>
+            <w:instrText xml:space="preserve"> HYPERLINK \l _Toc606843801 </w:instrText>
           </w:r>
           <w:r>
+            <w:rPr>
+              <w:rFonts w:asciiTheme="majorHAnsi" w:hAnsiTheme="majorHAnsi" w:eastAsiaTheme="minorHAnsi" w:cstheme="majorHAnsi"/>
+              <w:bCs/>
+              <w:szCs w:val="22"/>
+              <w:lang w:val="pt-PT" w:eastAsia="en-US" w:bidi="ar-SA"/>
+            </w:rPr>
             <w:fldChar w:fldCharType="separate"/>
           </w:r>
           <w:r>
             <w:rPr>
-              <w:rStyle w:val="12"/>
-              <w:rFonts w:asciiTheme="majorHAnsi" w:hAnsiTheme="majorHAnsi" w:cstheme="majorHAnsi"/>
+              <w:rFonts w:asciiTheme="minorHAnsi" w:hAnsiTheme="minorHAnsi" w:eastAsiaTheme="minorHAnsi" w:cstheme="majorHAnsi"/>
               <w:b/>
-            </w:rPr>
-            <w:t>Modelo relacional e Dependências Funcionais</w:t>
+              <w:bCs/>
+              <w:color w:val="555555" w:themeColor="text1"/>
+              <w:szCs w:val="36"/>
+              <w:lang w:val="pt-PT" w:eastAsia="en-US" w:bidi="ar-SA"/>
+              <w14:textFill>
+                <w14:solidFill>
+                  <w14:schemeClr w14:val="tx1"/>
+                </w14:solidFill>
+              </w14:textFill>
+            </w:rPr>
+            <w:t>Análise de dependências funcionais:</w:t>
           </w:r>
           <w:r>
             <w:rPr>
-              <w:rFonts w:asciiTheme="majorHAnsi" w:hAnsiTheme="majorHAnsi" w:cstheme="majorHAnsi"/>
+              <w:rFonts w:asciiTheme="minorHAnsi" w:hAnsiTheme="minorHAnsi" w:eastAsiaTheme="minorHAnsi" w:cstheme="minorBidi"/>
+              <w:szCs w:val="22"/>
+              <w:lang w:val="pt-PT" w:eastAsia="en-US" w:bidi="ar-SA"/>
             </w:rPr>
             <w:tab/>
           </w:r>
           <w:r>
             <w:rPr>
-              <w:rFonts w:asciiTheme="majorHAnsi" w:hAnsiTheme="majorHAnsi" w:cstheme="majorHAnsi"/>
+              <w:rFonts w:asciiTheme="minorHAnsi" w:hAnsiTheme="minorHAnsi" w:eastAsiaTheme="minorHAnsi" w:cstheme="minorBidi"/>
+              <w:szCs w:val="22"/>
+              <w:lang w:val="pt-PT" w:eastAsia="en-US" w:bidi="ar-SA"/>
             </w:rPr>
             <w:fldChar w:fldCharType="begin"/>
           </w:r>
           <w:r>
             <w:rPr>
-              <w:rFonts w:asciiTheme="majorHAnsi" w:hAnsiTheme="majorHAnsi" w:cstheme="majorHAnsi"/>
-            </w:rPr>
-            <w:instrText xml:space="preserve"> PAGEREF _Toc511485636 \h </w:instrText>
+              <w:rFonts w:asciiTheme="minorHAnsi" w:hAnsiTheme="minorHAnsi" w:eastAsiaTheme="minorHAnsi" w:cstheme="minorBidi"/>
+              <w:szCs w:val="22"/>
+              <w:lang w:val="pt-PT" w:eastAsia="en-US" w:bidi="ar-SA"/>
+            </w:rPr>
+            <w:instrText xml:space="preserve"> PAGEREF _Toc606843801 </w:instrText>
           </w:r>
           <w:r>
             <w:rPr>
-              <w:rFonts w:asciiTheme="majorHAnsi" w:hAnsiTheme="majorHAnsi" w:cstheme="majorHAnsi"/>
+              <w:rFonts w:asciiTheme="minorHAnsi" w:hAnsiTheme="minorHAnsi" w:eastAsiaTheme="minorHAnsi" w:cstheme="minorBidi"/>
+              <w:szCs w:val="22"/>
+              <w:lang w:val="pt-PT" w:eastAsia="en-US" w:bidi="ar-SA"/>
             </w:rPr>
             <w:fldChar w:fldCharType="separate"/>
           </w:r>
           <w:r>
             <w:rPr>
-              <w:rFonts w:asciiTheme="majorHAnsi" w:hAnsiTheme="majorHAnsi" w:cstheme="majorHAnsi"/>
-            </w:rPr>
-            <w:t>5</w:t>
+              <w:rFonts w:asciiTheme="minorHAnsi" w:hAnsiTheme="minorHAnsi" w:eastAsiaTheme="minorHAnsi" w:cstheme="minorBidi"/>
+              <w:szCs w:val="22"/>
+              <w:lang w:val="pt-PT" w:eastAsia="en-US" w:bidi="ar-SA"/>
+            </w:rPr>
+            <w:t>7</w:t>
           </w:r>
           <w:r>
             <w:rPr>
-              <w:rFonts w:asciiTheme="majorHAnsi" w:hAnsiTheme="majorHAnsi" w:cstheme="majorHAnsi"/>
+              <w:rFonts w:asciiTheme="minorHAnsi" w:hAnsiTheme="minorHAnsi" w:eastAsiaTheme="minorHAnsi" w:cstheme="minorBidi"/>
+              <w:szCs w:val="22"/>
+              <w:lang w:val="pt-PT" w:eastAsia="en-US" w:bidi="ar-SA"/>
             </w:rPr>
             <w:fldChar w:fldCharType="end"/>
           </w:r>
           <w:r>
             <w:rPr>
-              <w:rFonts w:asciiTheme="majorHAnsi" w:hAnsiTheme="majorHAnsi" w:cstheme="majorHAnsi"/>
+              <w:rFonts w:asciiTheme="majorHAnsi" w:hAnsiTheme="majorHAnsi" w:eastAsiaTheme="minorHAnsi" w:cstheme="majorHAnsi"/>
+              <w:bCs/>
+              <w:szCs w:val="22"/>
+              <w:lang w:val="pt-PT" w:eastAsia="en-US" w:bidi="ar-SA"/>
             </w:rPr>
             <w:fldChar w:fldCharType="end"/>
           </w:r>
@@ -831,68 +986,120 @@
           <w:pPr>
             <w:pStyle w:val="7"/>
             <w:tabs>
-              <w:tab w:val="right" w:leader="dot" w:pos="8494"/>
+              <w:tab w:val="right" w:leader="dot" w:pos="8504"/>
             </w:tabs>
             <w:rPr>
-              <w:rFonts w:asciiTheme="majorHAnsi" w:hAnsiTheme="majorHAnsi" w:cstheme="majorHAnsi"/>
+              <w:rFonts w:asciiTheme="minorHAnsi" w:hAnsiTheme="minorHAnsi" w:eastAsiaTheme="minorHAnsi" w:cstheme="minorBidi"/>
+              <w:szCs w:val="22"/>
+              <w:lang w:val="pt-PT" w:eastAsia="en-US" w:bidi="ar-SA"/>
             </w:rPr>
           </w:pPr>
           <w:r>
+            <w:rPr>
+              <w:rFonts w:asciiTheme="majorHAnsi" w:hAnsiTheme="majorHAnsi" w:eastAsiaTheme="minorHAnsi" w:cstheme="majorHAnsi"/>
+              <w:bCs/>
+              <w:szCs w:val="22"/>
+              <w:lang w:eastAsia="en-US" w:bidi="ar-SA"/>
+            </w:rPr>
+            <w:t xml:space="preserve">   </w:t>
+          </w:r>
+          <w:r>
+            <w:rPr>
+              <w:rFonts w:asciiTheme="majorHAnsi" w:hAnsiTheme="majorHAnsi" w:eastAsiaTheme="minorHAnsi" w:cstheme="majorHAnsi"/>
+              <w:bCs/>
+              <w:szCs w:val="22"/>
+              <w:lang w:val="pt-PT" w:eastAsia="en-US" w:bidi="ar-SA"/>
+            </w:rPr>
             <w:fldChar w:fldCharType="begin"/>
           </w:r>
           <w:r>
-            <w:instrText xml:space="preserve"> HYPERLINK \l "_Toc511485637" </w:instrText>
+            <w:rPr>
+              <w:rFonts w:asciiTheme="majorHAnsi" w:hAnsiTheme="majorHAnsi" w:eastAsiaTheme="minorHAnsi" w:cstheme="majorHAnsi"/>
+              <w:bCs/>
+              <w:szCs w:val="22"/>
+              <w:lang w:val="pt-PT" w:eastAsia="en-US" w:bidi="ar-SA"/>
+            </w:rPr>
+            <w:instrText xml:space="preserve"> HYPERLINK \l _Toc1210591440 </w:instrText>
           </w:r>
           <w:r>
+            <w:rPr>
+              <w:rFonts w:asciiTheme="majorHAnsi" w:hAnsiTheme="majorHAnsi" w:eastAsiaTheme="minorHAnsi" w:cstheme="majorHAnsi"/>
+              <w:bCs/>
+              <w:szCs w:val="22"/>
+              <w:lang w:val="pt-PT" w:eastAsia="en-US" w:bidi="ar-SA"/>
+            </w:rPr>
             <w:fldChar w:fldCharType="separate"/>
           </w:r>
           <w:r>
             <w:rPr>
-              <w:rStyle w:val="12"/>
-              <w:rFonts w:asciiTheme="majorHAnsi" w:hAnsiTheme="majorHAnsi" w:cstheme="majorHAnsi"/>
-              <w:b/>
-            </w:rPr>
-            <w:t>Análise de dependências funcionais: Formas Normais</w:t>
+              <w:rFonts w:asciiTheme="minorHAnsi" w:hAnsiTheme="minorHAnsi" w:eastAsiaTheme="minorHAnsi" w:cstheme="majorHAnsi"/>
+              <w:b w:val="0"/>
+              <w:bCs w:val="0"/>
+              <w:color w:val="555555" w:themeColor="text1"/>
+              <w:szCs w:val="36"/>
+              <w:lang w:val="pt-PT" w:eastAsia="en-US" w:bidi="ar-SA"/>
+              <w14:textFill>
+                <w14:solidFill>
+                  <w14:schemeClr w14:val="tx1"/>
+                </w14:solidFill>
+              </w14:textFill>
+            </w:rPr>
+            <w:t>Formas Normais</w:t>
           </w:r>
           <w:r>
             <w:rPr>
-              <w:rFonts w:asciiTheme="majorHAnsi" w:hAnsiTheme="majorHAnsi" w:cstheme="majorHAnsi"/>
+              <w:rFonts w:asciiTheme="minorHAnsi" w:hAnsiTheme="minorHAnsi" w:eastAsiaTheme="minorHAnsi" w:cstheme="minorBidi"/>
+              <w:szCs w:val="22"/>
+              <w:lang w:val="pt-PT" w:eastAsia="en-US" w:bidi="ar-SA"/>
             </w:rPr>
             <w:tab/>
           </w:r>
           <w:r>
             <w:rPr>
-              <w:rFonts w:asciiTheme="majorHAnsi" w:hAnsiTheme="majorHAnsi" w:cstheme="majorHAnsi"/>
+              <w:rFonts w:asciiTheme="minorHAnsi" w:hAnsiTheme="minorHAnsi" w:eastAsiaTheme="minorHAnsi" w:cstheme="minorBidi"/>
+              <w:szCs w:val="22"/>
+              <w:lang w:val="pt-PT" w:eastAsia="en-US" w:bidi="ar-SA"/>
             </w:rPr>
             <w:fldChar w:fldCharType="begin"/>
           </w:r>
           <w:r>
             <w:rPr>
-              <w:rFonts w:asciiTheme="majorHAnsi" w:hAnsiTheme="majorHAnsi" w:cstheme="majorHAnsi"/>
-            </w:rPr>
-            <w:instrText xml:space="preserve"> PAGEREF _Toc511485637 \h </w:instrText>
+              <w:rFonts w:asciiTheme="minorHAnsi" w:hAnsiTheme="minorHAnsi" w:eastAsiaTheme="minorHAnsi" w:cstheme="minorBidi"/>
+              <w:szCs w:val="22"/>
+              <w:lang w:val="pt-PT" w:eastAsia="en-US" w:bidi="ar-SA"/>
+            </w:rPr>
+            <w:instrText xml:space="preserve"> PAGEREF _Toc1210591440 </w:instrText>
           </w:r>
           <w:r>
             <w:rPr>
-              <w:rFonts w:asciiTheme="majorHAnsi" w:hAnsiTheme="majorHAnsi" w:cstheme="majorHAnsi"/>
+              <w:rFonts w:asciiTheme="minorHAnsi" w:hAnsiTheme="minorHAnsi" w:eastAsiaTheme="minorHAnsi" w:cstheme="minorBidi"/>
+              <w:szCs w:val="22"/>
+              <w:lang w:val="pt-PT" w:eastAsia="en-US" w:bidi="ar-SA"/>
             </w:rPr>
             <w:fldChar w:fldCharType="separate"/>
           </w:r>
           <w:r>
             <w:rPr>
-              <w:rFonts w:asciiTheme="majorHAnsi" w:hAnsiTheme="majorHAnsi" w:cstheme="majorHAnsi"/>
+              <w:rFonts w:asciiTheme="minorHAnsi" w:hAnsiTheme="minorHAnsi" w:eastAsiaTheme="minorHAnsi" w:cstheme="minorBidi"/>
+              <w:szCs w:val="22"/>
+              <w:lang w:val="pt-PT" w:eastAsia="en-US" w:bidi="ar-SA"/>
             </w:rPr>
             <w:t>7</w:t>
           </w:r>
           <w:r>
             <w:rPr>
-              <w:rFonts w:asciiTheme="majorHAnsi" w:hAnsiTheme="majorHAnsi" w:cstheme="majorHAnsi"/>
+              <w:rFonts w:asciiTheme="minorHAnsi" w:hAnsiTheme="minorHAnsi" w:eastAsiaTheme="minorHAnsi" w:cstheme="minorBidi"/>
+              <w:szCs w:val="22"/>
+              <w:lang w:val="pt-PT" w:eastAsia="en-US" w:bidi="ar-SA"/>
             </w:rPr>
             <w:fldChar w:fldCharType="end"/>
           </w:r>
           <w:r>
             <w:rPr>
-              <w:rFonts w:asciiTheme="majorHAnsi" w:hAnsiTheme="majorHAnsi" w:cstheme="majorHAnsi"/>
+              <w:rFonts w:asciiTheme="majorHAnsi" w:hAnsiTheme="majorHAnsi" w:eastAsiaTheme="minorHAnsi" w:cstheme="majorHAnsi"/>
+              <w:bCs/>
+              <w:szCs w:val="22"/>
+              <w:lang w:val="pt-PT" w:eastAsia="en-US" w:bidi="ar-SA"/>
             </w:rPr>
             <w:fldChar w:fldCharType="end"/>
           </w:r>
@@ -901,68 +1108,111 @@
           <w:pPr>
             <w:pStyle w:val="7"/>
             <w:tabs>
-              <w:tab w:val="right" w:leader="dot" w:pos="8494"/>
+              <w:tab w:val="right" w:leader="dot" w:pos="8504"/>
             </w:tabs>
             <w:rPr>
-              <w:rFonts w:asciiTheme="majorHAnsi" w:hAnsiTheme="majorHAnsi" w:cstheme="majorHAnsi"/>
+              <w:rFonts w:asciiTheme="minorHAnsi" w:hAnsiTheme="minorHAnsi" w:eastAsiaTheme="minorHAnsi" w:cstheme="minorBidi"/>
+              <w:szCs w:val="22"/>
+              <w:lang w:val="pt-PT" w:eastAsia="en-US" w:bidi="ar-SA"/>
             </w:rPr>
           </w:pPr>
           <w:r>
+            <w:rPr>
+              <w:rFonts w:asciiTheme="majorHAnsi" w:hAnsiTheme="majorHAnsi" w:eastAsiaTheme="minorHAnsi" w:cstheme="majorHAnsi"/>
+              <w:bCs/>
+              <w:szCs w:val="22"/>
+              <w:lang w:val="pt-PT" w:eastAsia="en-US" w:bidi="ar-SA"/>
+            </w:rPr>
             <w:fldChar w:fldCharType="begin"/>
           </w:r>
           <w:r>
-            <w:instrText xml:space="preserve"> HYPERLINK \l "_Toc511485638" </w:instrText>
+            <w:rPr>
+              <w:rFonts w:asciiTheme="majorHAnsi" w:hAnsiTheme="majorHAnsi" w:eastAsiaTheme="minorHAnsi" w:cstheme="majorHAnsi"/>
+              <w:bCs/>
+              <w:szCs w:val="22"/>
+              <w:lang w:val="pt-PT" w:eastAsia="en-US" w:bidi="ar-SA"/>
+            </w:rPr>
+            <w:instrText xml:space="preserve"> HYPERLINK \l _Toc1880075124 </w:instrText>
           </w:r>
           <w:r>
+            <w:rPr>
+              <w:rFonts w:asciiTheme="majorHAnsi" w:hAnsiTheme="majorHAnsi" w:eastAsiaTheme="minorHAnsi" w:cstheme="majorHAnsi"/>
+              <w:bCs/>
+              <w:szCs w:val="22"/>
+              <w:lang w:val="pt-PT" w:eastAsia="en-US" w:bidi="ar-SA"/>
+            </w:rPr>
             <w:fldChar w:fldCharType="separate"/>
           </w:r>
           <w:r>
             <w:rPr>
-              <w:rStyle w:val="12"/>
-              <w:rFonts w:asciiTheme="majorHAnsi" w:hAnsiTheme="majorHAnsi" w:cstheme="majorHAnsi"/>
+              <w:rFonts w:asciiTheme="minorHAnsi" w:hAnsiTheme="minorHAnsi" w:eastAsiaTheme="minorHAnsi" w:cstheme="majorHAnsi"/>
               <w:b/>
+              <w:bCs/>
+              <w:color w:val="555555" w:themeColor="text1"/>
+              <w:szCs w:val="24"/>
+              <w:lang w:val="pt-PT" w:eastAsia="en-US" w:bidi="ar-SA"/>
+              <w14:textFill>
+                <w14:solidFill>
+                  <w14:schemeClr w14:val="tx1"/>
+                </w14:solidFill>
+              </w14:textFill>
             </w:rPr>
             <w:t>Restrições</w:t>
           </w:r>
           <w:r>
             <w:rPr>
-              <w:rFonts w:asciiTheme="majorHAnsi" w:hAnsiTheme="majorHAnsi" w:cstheme="majorHAnsi"/>
+              <w:rFonts w:asciiTheme="minorHAnsi" w:hAnsiTheme="minorHAnsi" w:eastAsiaTheme="minorHAnsi" w:cstheme="minorBidi"/>
+              <w:szCs w:val="22"/>
+              <w:lang w:val="pt-PT" w:eastAsia="en-US" w:bidi="ar-SA"/>
             </w:rPr>
             <w:tab/>
           </w:r>
           <w:r>
             <w:rPr>
-              <w:rFonts w:asciiTheme="majorHAnsi" w:hAnsiTheme="majorHAnsi" w:cstheme="majorHAnsi"/>
+              <w:rFonts w:asciiTheme="minorHAnsi" w:hAnsiTheme="minorHAnsi" w:eastAsiaTheme="minorHAnsi" w:cstheme="minorBidi"/>
+              <w:szCs w:val="22"/>
+              <w:lang w:val="pt-PT" w:eastAsia="en-US" w:bidi="ar-SA"/>
             </w:rPr>
             <w:fldChar w:fldCharType="begin"/>
           </w:r>
           <w:r>
             <w:rPr>
-              <w:rFonts w:asciiTheme="majorHAnsi" w:hAnsiTheme="majorHAnsi" w:cstheme="majorHAnsi"/>
-            </w:rPr>
-            <w:instrText xml:space="preserve"> PAGEREF _Toc511485638 \h </w:instrText>
+              <w:rFonts w:asciiTheme="minorHAnsi" w:hAnsiTheme="minorHAnsi" w:eastAsiaTheme="minorHAnsi" w:cstheme="minorBidi"/>
+              <w:szCs w:val="22"/>
+              <w:lang w:val="pt-PT" w:eastAsia="en-US" w:bidi="ar-SA"/>
+            </w:rPr>
+            <w:instrText xml:space="preserve"> PAGEREF _Toc1880075124 </w:instrText>
           </w:r>
           <w:r>
             <w:rPr>
-              <w:rFonts w:asciiTheme="majorHAnsi" w:hAnsiTheme="majorHAnsi" w:cstheme="majorHAnsi"/>
+              <w:rFonts w:asciiTheme="minorHAnsi" w:hAnsiTheme="minorHAnsi" w:eastAsiaTheme="minorHAnsi" w:cstheme="minorBidi"/>
+              <w:szCs w:val="22"/>
+              <w:lang w:val="pt-PT" w:eastAsia="en-US" w:bidi="ar-SA"/>
             </w:rPr>
             <w:fldChar w:fldCharType="separate"/>
           </w:r>
           <w:r>
             <w:rPr>
-              <w:rFonts w:asciiTheme="majorHAnsi" w:hAnsiTheme="majorHAnsi" w:cstheme="majorHAnsi"/>
+              <w:rFonts w:asciiTheme="minorHAnsi" w:hAnsiTheme="minorHAnsi" w:eastAsiaTheme="minorHAnsi" w:cstheme="minorBidi"/>
+              <w:szCs w:val="22"/>
+              <w:lang w:val="pt-PT" w:eastAsia="en-US" w:bidi="ar-SA"/>
             </w:rPr>
             <w:t>8</w:t>
           </w:r>
           <w:r>
             <w:rPr>
-              <w:rFonts w:asciiTheme="majorHAnsi" w:hAnsiTheme="majorHAnsi" w:cstheme="majorHAnsi"/>
+              <w:rFonts w:asciiTheme="minorHAnsi" w:hAnsiTheme="minorHAnsi" w:eastAsiaTheme="minorHAnsi" w:cstheme="minorBidi"/>
+              <w:szCs w:val="22"/>
+              <w:lang w:val="pt-PT" w:eastAsia="en-US" w:bidi="ar-SA"/>
             </w:rPr>
             <w:fldChar w:fldCharType="end"/>
           </w:r>
           <w:r>
             <w:rPr>
-              <w:rFonts w:asciiTheme="majorHAnsi" w:hAnsiTheme="majorHAnsi" w:cstheme="majorHAnsi"/>
+              <w:rFonts w:asciiTheme="majorHAnsi" w:hAnsiTheme="majorHAnsi" w:eastAsiaTheme="minorHAnsi" w:cstheme="majorHAnsi"/>
+              <w:bCs/>
+              <w:szCs w:val="22"/>
+              <w:lang w:val="pt-PT" w:eastAsia="en-US" w:bidi="ar-SA"/>
             </w:rPr>
             <w:fldChar w:fldCharType="end"/>
           </w:r>
@@ -971,151 +1221,125 @@
           <w:pPr>
             <w:pStyle w:val="8"/>
             <w:tabs>
-              <w:tab w:val="right" w:leader="dot" w:pos="8494"/>
+              <w:tab w:val="right" w:leader="dot" w:pos="8504"/>
             </w:tabs>
             <w:rPr>
-              <w:rFonts w:asciiTheme="majorHAnsi" w:hAnsiTheme="majorHAnsi" w:cstheme="majorHAnsi"/>
+              <w:rFonts w:asciiTheme="minorHAnsi" w:hAnsiTheme="minorHAnsi" w:eastAsiaTheme="minorHAnsi" w:cstheme="minorBidi"/>
+              <w:szCs w:val="22"/>
+              <w:lang w:val="pt-PT" w:eastAsia="en-US" w:bidi="ar-SA"/>
             </w:rPr>
           </w:pPr>
           <w:r>
+            <w:rPr>
+              <w:rFonts w:asciiTheme="majorHAnsi" w:hAnsiTheme="majorHAnsi" w:eastAsiaTheme="minorHAnsi" w:cstheme="majorHAnsi"/>
+              <w:bCs/>
+              <w:szCs w:val="22"/>
+              <w:lang w:val="pt-PT" w:eastAsia="en-US" w:bidi="ar-SA"/>
+            </w:rPr>
             <w:fldChar w:fldCharType="begin"/>
           </w:r>
           <w:r>
-            <w:instrText xml:space="preserve"> HYPERLINK \l "_Toc511485639" </w:instrText>
+            <w:rPr>
+              <w:rFonts w:asciiTheme="majorHAnsi" w:hAnsiTheme="majorHAnsi" w:eastAsiaTheme="minorHAnsi" w:cstheme="majorHAnsi"/>
+              <w:bCs/>
+              <w:szCs w:val="22"/>
+              <w:lang w:val="pt-PT" w:eastAsia="en-US" w:bidi="ar-SA"/>
+            </w:rPr>
+            <w:instrText xml:space="preserve"> HYPERLINK \l _Toc89877815 </w:instrText>
           </w:r>
           <w:r>
+            <w:rPr>
+              <w:rFonts w:asciiTheme="majorHAnsi" w:hAnsiTheme="majorHAnsi" w:eastAsiaTheme="minorHAnsi" w:cstheme="majorHAnsi"/>
+              <w:bCs/>
+              <w:szCs w:val="22"/>
+              <w:lang w:val="pt-PT" w:eastAsia="en-US" w:bidi="ar-SA"/>
+            </w:rPr>
             <w:fldChar w:fldCharType="separate"/>
           </w:r>
           <w:r>
             <w:rPr>
-              <w:rStyle w:val="12"/>
-              <w:rFonts w:asciiTheme="majorHAnsi" w:hAnsiTheme="majorHAnsi" w:cstheme="majorHAnsi"/>
+              <w:rFonts w:asciiTheme="minorHAnsi" w:hAnsiTheme="minorHAnsi" w:eastAsiaTheme="minorHAnsi" w:cstheme="majorHAnsi"/>
+              <w:color w:val="555555" w:themeColor="text1"/>
+              <w:szCs w:val="28"/>
+              <w:lang w:val="pt-PT" w:eastAsia="en-US" w:bidi="ar-SA"/>
+              <w14:textFill>
+                <w14:solidFill>
+                  <w14:schemeClr w14:val="tx1"/>
+                </w14:solidFill>
+              </w14:textFill>
             </w:rPr>
             <w:t>Lista</w:t>
           </w:r>
           <w:r>
             <w:rPr>
-              <w:rFonts w:asciiTheme="majorHAnsi" w:hAnsiTheme="majorHAnsi" w:cstheme="majorHAnsi"/>
+              <w:rFonts w:asciiTheme="minorHAnsi" w:hAnsiTheme="minorHAnsi" w:eastAsiaTheme="minorHAnsi" w:cstheme="minorBidi"/>
+              <w:szCs w:val="22"/>
+              <w:lang w:val="pt-PT" w:eastAsia="en-US" w:bidi="ar-SA"/>
             </w:rPr>
             <w:tab/>
           </w:r>
           <w:r>
             <w:rPr>
-              <w:rFonts w:asciiTheme="majorHAnsi" w:hAnsiTheme="majorHAnsi" w:cstheme="majorHAnsi"/>
+              <w:rFonts w:asciiTheme="minorHAnsi" w:hAnsiTheme="minorHAnsi" w:eastAsiaTheme="minorHAnsi" w:cstheme="minorBidi"/>
+              <w:szCs w:val="22"/>
+              <w:lang w:val="pt-PT" w:eastAsia="en-US" w:bidi="ar-SA"/>
             </w:rPr>
             <w:fldChar w:fldCharType="begin"/>
           </w:r>
           <w:r>
             <w:rPr>
-              <w:rFonts w:asciiTheme="majorHAnsi" w:hAnsiTheme="majorHAnsi" w:cstheme="majorHAnsi"/>
-            </w:rPr>
-            <w:instrText xml:space="preserve"> PAGEREF _Toc511485639 \h </w:instrText>
+              <w:rFonts w:asciiTheme="minorHAnsi" w:hAnsiTheme="minorHAnsi" w:eastAsiaTheme="minorHAnsi" w:cstheme="minorBidi"/>
+              <w:szCs w:val="22"/>
+              <w:lang w:val="pt-PT" w:eastAsia="en-US" w:bidi="ar-SA"/>
+            </w:rPr>
+            <w:instrText xml:space="preserve"> PAGEREF _Toc89877815 </w:instrText>
           </w:r>
           <w:r>
             <w:rPr>
-              <w:rFonts w:asciiTheme="majorHAnsi" w:hAnsiTheme="majorHAnsi" w:cstheme="majorHAnsi"/>
+              <w:rFonts w:asciiTheme="minorHAnsi" w:hAnsiTheme="minorHAnsi" w:eastAsiaTheme="minorHAnsi" w:cstheme="minorBidi"/>
+              <w:szCs w:val="22"/>
+              <w:lang w:val="pt-PT" w:eastAsia="en-US" w:bidi="ar-SA"/>
             </w:rPr>
             <w:fldChar w:fldCharType="separate"/>
           </w:r>
           <w:r>
             <w:rPr>
-              <w:rFonts w:asciiTheme="majorHAnsi" w:hAnsiTheme="majorHAnsi" w:cstheme="majorHAnsi"/>
+              <w:rFonts w:asciiTheme="minorHAnsi" w:hAnsiTheme="minorHAnsi" w:eastAsiaTheme="minorHAnsi" w:cstheme="minorBidi"/>
+              <w:szCs w:val="22"/>
+              <w:lang w:val="pt-PT" w:eastAsia="en-US" w:bidi="ar-SA"/>
             </w:rPr>
             <w:t>8</w:t>
           </w:r>
           <w:r>
             <w:rPr>
-              <w:rFonts w:asciiTheme="majorHAnsi" w:hAnsiTheme="majorHAnsi" w:cstheme="majorHAnsi"/>
+              <w:rFonts w:asciiTheme="minorHAnsi" w:hAnsiTheme="minorHAnsi" w:eastAsiaTheme="minorHAnsi" w:cstheme="minorBidi"/>
+              <w:szCs w:val="22"/>
+              <w:lang w:val="pt-PT" w:eastAsia="en-US" w:bidi="ar-SA"/>
             </w:rPr>
             <w:fldChar w:fldCharType="end"/>
           </w:r>
           <w:r>
             <w:rPr>
-              <w:rFonts w:asciiTheme="majorHAnsi" w:hAnsiTheme="majorHAnsi" w:cstheme="majorHAnsi"/>
+              <w:rFonts w:asciiTheme="majorHAnsi" w:hAnsiTheme="majorHAnsi" w:eastAsiaTheme="minorHAnsi" w:cstheme="majorHAnsi"/>
+              <w:bCs/>
+              <w:szCs w:val="22"/>
+              <w:lang w:val="pt-PT" w:eastAsia="en-US" w:bidi="ar-SA"/>
             </w:rPr>
             <w:fldChar w:fldCharType="end"/>
           </w:r>
         </w:p>
         <w:p>
           <w:pPr>
-            <w:pStyle w:val="8"/>
-            <w:tabs>
-              <w:tab w:val="right" w:leader="dot" w:pos="8494"/>
-            </w:tabs>
             <w:rPr>
               <w:rFonts w:asciiTheme="majorHAnsi" w:hAnsiTheme="majorHAnsi" w:cstheme="majorHAnsi"/>
             </w:rPr>
           </w:pPr>
           <w:r>
-            <w:fldChar w:fldCharType="begin"/>
-          </w:r>
-          <w:r>
-            <w:instrText xml:space="preserve"> HYPERLINK \l "_Toc511485640" </w:instrText>
-          </w:r>
-          <w:r>
-            <w:fldChar w:fldCharType="separate"/>
-          </w:r>
-          <w:r>
-            <w:rPr>
-              <w:rStyle w:val="12"/>
-              <w:rFonts w:asciiTheme="majorHAnsi" w:hAnsiTheme="majorHAnsi" w:cstheme="majorHAnsi"/>
-            </w:rPr>
-            <w:t>Implementação</w:t>
-          </w:r>
-          <w:r>
-            <w:rPr>
-              <w:rFonts w:asciiTheme="majorHAnsi" w:hAnsiTheme="majorHAnsi" w:cstheme="majorHAnsi"/>
-            </w:rPr>
-            <w:tab/>
-          </w:r>
-          <w:r>
-            <w:rPr>
-              <w:rFonts w:asciiTheme="majorHAnsi" w:hAnsiTheme="majorHAnsi" w:cstheme="majorHAnsi"/>
-            </w:rPr>
-            <w:fldChar w:fldCharType="begin"/>
-          </w:r>
-          <w:r>
-            <w:rPr>
-              <w:rFonts w:asciiTheme="majorHAnsi" w:hAnsiTheme="majorHAnsi" w:cstheme="majorHAnsi"/>
-            </w:rPr>
-            <w:instrText xml:space="preserve"> PAGEREF _Toc511485640 \h </w:instrText>
-          </w:r>
-          <w:r>
-            <w:rPr>
-              <w:rFonts w:asciiTheme="majorHAnsi" w:hAnsiTheme="majorHAnsi" w:cstheme="majorHAnsi"/>
-            </w:rPr>
-            <w:fldChar w:fldCharType="separate"/>
-          </w:r>
-          <w:r>
-            <w:rPr>
-              <w:rFonts w:asciiTheme="majorHAnsi" w:hAnsiTheme="majorHAnsi" w:cstheme="majorHAnsi"/>
-            </w:rPr>
-            <w:t>9</w:t>
-          </w:r>
-          <w:r>
-            <w:rPr>
-              <w:rFonts w:asciiTheme="majorHAnsi" w:hAnsiTheme="majorHAnsi" w:cstheme="majorHAnsi"/>
-            </w:rPr>
-            <w:fldChar w:fldCharType="end"/>
-          </w:r>
-          <w:r>
-            <w:rPr>
-              <w:rFonts w:asciiTheme="majorHAnsi" w:hAnsiTheme="majorHAnsi" w:cstheme="majorHAnsi"/>
-            </w:rPr>
-            <w:fldChar w:fldCharType="end"/>
-          </w:r>
-        </w:p>
-        <w:p>
-          <w:pPr>
-            <w:rPr>
-              <w:rFonts w:asciiTheme="majorHAnsi" w:hAnsiTheme="majorHAnsi" w:cstheme="majorHAnsi"/>
-            </w:rPr>
-          </w:pPr>
-          <w:r>
-            <w:rPr>
-              <w:rFonts w:asciiTheme="majorHAnsi" w:hAnsiTheme="majorHAnsi" w:cstheme="majorHAnsi"/>
-              <w:b/>
+            <w:rPr>
+              <w:rFonts w:asciiTheme="majorHAnsi" w:hAnsiTheme="majorHAnsi" w:eastAsiaTheme="minorHAnsi" w:cstheme="majorHAnsi"/>
               <w:bCs/>
+              <w:szCs w:val="22"/>
+              <w:lang w:val="pt-PT" w:eastAsia="en-US" w:bidi="ar-SA"/>
             </w:rPr>
             <w:fldChar w:fldCharType="end"/>
           </w:r>
@@ -1260,7 +1484,7 @@
         <w:rPr>
           <w:rFonts w:asciiTheme="majorHAnsi" w:hAnsiTheme="majorHAnsi" w:eastAsiaTheme="majorEastAsia" w:cstheme="majorHAnsi"/>
           <w:b/>
-          <w:color w:val="D3DAE3" w:themeColor="text1"/>
+          <w:color w:val="555555" w:themeColor="text1"/>
           <w:sz w:val="36"/>
           <w:szCs w:val="24"/>
           <w14:textFill>
@@ -1270,12 +1494,11 @@
           </w14:textFill>
         </w:rPr>
       </w:pPr>
-      <w:bookmarkStart w:id="0" w:name="_Toc511485634"/>
       <w:r>
         <w:rPr>
           <w:rFonts w:cstheme="majorHAnsi"/>
           <w:b/>
-          <w:color w:val="D3DAE3" w:themeColor="text1"/>
+          <w:color w:val="555555" w:themeColor="text1"/>
           <w:sz w:val="36"/>
           <w:szCs w:val="24"/>
           <w14:textFill>
@@ -1293,7 +1516,7 @@
         <w:rPr>
           <w:rFonts w:cstheme="majorHAnsi"/>
           <w:b/>
-          <w:color w:val="D3DAE3" w:themeColor="text1"/>
+          <w:color w:val="555555" w:themeColor="text1"/>
           <w:sz w:val="36"/>
           <w:szCs w:val="24"/>
           <w14:textFill>
@@ -1303,11 +1526,12 @@
           </w14:textFill>
         </w:rPr>
       </w:pPr>
+      <w:bookmarkStart w:id="0" w:name="_Toc384955402"/>
       <w:r>
         <w:rPr>
           <w:rFonts w:cstheme="majorHAnsi"/>
           <w:b/>
-          <w:color w:val="D3DAE3" w:themeColor="text1"/>
+          <w:color w:val="555555" w:themeColor="text1"/>
           <w:sz w:val="36"/>
           <w:szCs w:val="24"/>
           <w14:textFill>
@@ -1329,100 +1553,65 @@
     </w:p>
     <w:p>
       <w:pPr>
-        <w:ind w:firstLine="708"/>
-        <w:rPr>
-          <w:rFonts w:asciiTheme="majorHAnsi" w:hAnsiTheme="majorHAnsi" w:cstheme="majorHAnsi"/>
-        </w:rPr>
-      </w:pPr>
-      <w:r>
-        <w:rPr>
-          <w:rFonts w:asciiTheme="majorHAnsi" w:hAnsiTheme="majorHAnsi" w:cstheme="majorHAnsi"/>
-        </w:rPr>
+        <w:ind w:firstLine="700" w:firstLineChars="0"/>
+        <w:jc w:val="both"/>
+      </w:pPr>
+      <w:r>
         <w:t xml:space="preserve">A nossa base de dados tem como fim o suporte de uma aplicação de </w:t>
       </w:r>
       <w:r>
         <w:rPr>
-          <w:rFonts w:asciiTheme="majorHAnsi" w:hAnsiTheme="majorHAnsi" w:cstheme="majorHAnsi"/>
           <w:b/>
-        </w:rPr>
-        <w:t>Book Sharing.</w:t>
-      </w:r>
-      <w:r>
-        <w:rPr>
-          <w:rFonts w:asciiTheme="majorHAnsi" w:hAnsiTheme="majorHAnsi" w:cstheme="majorHAnsi"/>
-        </w:rPr>
-        <w:t xml:space="preserve"> </w:t>
-      </w:r>
-    </w:p>
-    <w:p>
-      <w:pPr>
-        <w:rPr>
-          <w:rFonts w:asciiTheme="majorHAnsi" w:hAnsiTheme="majorHAnsi" w:cstheme="majorHAnsi"/>
-        </w:rPr>
-      </w:pPr>
-      <w:r>
-        <w:rPr>
-          <w:rFonts w:asciiTheme="majorHAnsi" w:hAnsiTheme="majorHAnsi" w:cstheme="majorHAnsi"/>
-        </w:rPr>
+          <w:bCs/>
+        </w:rPr>
+        <w:t>Book Sharing</w:t>
+      </w:r>
+      <w:r>
+        <w:t xml:space="preserve">. </w:t>
+      </w:r>
+    </w:p>
+    <w:p>
+      <w:pPr>
+        <w:ind w:firstLine="700" w:firstLineChars="0"/>
+        <w:jc w:val="both"/>
+      </w:pPr>
+      <w:r>
         <w:tab/>
       </w:r>
       <w:r>
-        <w:rPr>
-          <w:rFonts w:asciiTheme="majorHAnsi" w:hAnsiTheme="majorHAnsi" w:cstheme="majorHAnsi"/>
-        </w:rPr>
         <w:t xml:space="preserve">Na aplicação os utilizadores podem partilhar e requisitar livros, trocando mensagens entre si para facilitar o processo de troca. </w:t>
       </w:r>
     </w:p>
     <w:p>
       <w:pPr>
-        <w:ind w:firstLine="720"/>
-        <w:rPr>
-          <w:rFonts w:asciiTheme="majorHAnsi" w:hAnsiTheme="majorHAnsi" w:cstheme="majorHAnsi"/>
-        </w:rPr>
-      </w:pPr>
-      <w:r>
-        <w:rPr>
-          <w:rFonts w:asciiTheme="majorHAnsi" w:hAnsiTheme="majorHAnsi" w:cstheme="majorHAnsi"/>
-        </w:rPr>
+        <w:ind w:firstLine="700" w:firstLineChars="0"/>
+        <w:jc w:val="both"/>
+      </w:pPr>
+      <w:r>
         <w:t xml:space="preserve">Um utilizador acede à aplicação e acede a um conjunto de Book Items que estão disponíveis para lhe serem emprestados. Cada Book Item está associado a um Book, que por sua vez está associado ao autor, linguagem, género e editora. </w:t>
       </w:r>
     </w:p>
     <w:p>
       <w:pPr>
-        <w:rPr>
-          <w:rFonts w:asciiTheme="majorHAnsi" w:hAnsiTheme="majorHAnsi" w:cstheme="majorHAnsi"/>
-        </w:rPr>
-      </w:pPr>
-      <w:r>
-        <w:rPr>
-          <w:rFonts w:asciiTheme="majorHAnsi" w:hAnsiTheme="majorHAnsi" w:cstheme="majorHAnsi"/>
-        </w:rPr>
+        <w:ind w:firstLine="700" w:firstLineChars="0"/>
+        <w:jc w:val="both"/>
+      </w:pPr>
+      <w:r>
         <w:tab/>
       </w:r>
       <w:r>
-        <w:rPr>
-          <w:rFonts w:asciiTheme="majorHAnsi" w:hAnsiTheme="majorHAnsi" w:cstheme="majorHAnsi"/>
-        </w:rPr>
         <w:t>Por outro lado, é oferecida a possibilidade do utilizador inserir Requests de livros. Estes servem apenas para dar a indicação de que um determinado utilizador anda à procura de um determinado livro e ainda não conseguiu agendar uma troca (seja por falta de stock na base de dados (ninguém tem o livro), incompatibilidades de tempo/localização com os users, etc). Quando vê a sua necessidade do livro chegar ao fim, preenche o campo isFulfilled – seja porque já trocou o livro, ou simplesmente já não tem mais a necessidade de obter aquele livro em específico.</w:t>
       </w:r>
     </w:p>
     <w:p>
       <w:pPr>
-        <w:rPr>
-          <w:rFonts w:asciiTheme="majorHAnsi" w:hAnsiTheme="majorHAnsi" w:cstheme="majorHAnsi"/>
-          <w:u w:val="single"/>
-        </w:rPr>
-      </w:pPr>
-      <w:r>
-        <w:rPr>
-          <w:rFonts w:asciiTheme="majorHAnsi" w:hAnsiTheme="majorHAnsi" w:cstheme="majorHAnsi"/>
-        </w:rPr>
+        <w:ind w:firstLine="700" w:firstLineChars="0"/>
+        <w:jc w:val="both"/>
+      </w:pPr>
+      <w:r>
         <w:tab/>
       </w:r>
       <w:r>
-        <w:rPr>
-          <w:rFonts w:asciiTheme="majorHAnsi" w:hAnsiTheme="majorHAnsi" w:cstheme="majorHAnsi"/>
-        </w:rPr>
         <w:t>No processo de Sharing, é associado um Book Item e um User a quem vai ser emprestado o livro, sendo guardada a data de troca, e a data do fim da leitura. Este último atributo está nulo enquanto o empréstimo decorre, sendo apenas preenchido quando o user dá a leitura por terminada. Nessa altura, o Book Item volta a estar disponível para que outros utilizadores o possam pedir emprestado também. O processo de partilha é acordado via mensagens entre utilizadores. Como cada user tem uma localização associada, é possível que os utilizadores vão procurando uns aos outros em localizações próximas, estabelecendo contactos.</w:t>
       </w:r>
     </w:p>
@@ -1471,12 +1660,11 @@
           <w:docGrid w:linePitch="360" w:charSpace="0"/>
         </w:sectPr>
       </w:pPr>
-      <w:bookmarkStart w:id="1" w:name="_Toc511485635"/>
       <w:r>
         <w:rPr>
           <w:rFonts w:asciiTheme="majorHAnsi" w:hAnsiTheme="majorHAnsi" w:cstheme="majorHAnsi"/>
           <w:b/>
-          <w:color w:val="D3DAE3" w:themeColor="text1"/>
+          <w:color w:val="555555" w:themeColor="text1"/>
           <w:sz w:val="36"/>
           <w:szCs w:val="36"/>
           <w14:textFill>
@@ -1487,7 +1675,6 @@
         </w:rPr>
         <w:t>Diagrama de Classes UML</w:t>
       </w:r>
-      <w:bookmarkEnd w:id="1"/>
       <w:r>
         <w:rPr>
           <w:rFonts w:asciiTheme="majorHAnsi" w:hAnsiTheme="majorHAnsi" w:cstheme="majorHAnsi"/>
@@ -1559,7 +1746,7 @@
         <w:rPr>
           <w:rFonts w:cstheme="majorHAnsi"/>
           <w:b/>
-          <w:color w:val="D3DAE3" w:themeColor="text1"/>
+          <w:color w:val="555555" w:themeColor="text1"/>
           <w:sz w:val="36"/>
           <w:szCs w:val="36"/>
           <w14:textFill>
@@ -1569,12 +1756,12 @@
           </w14:textFill>
         </w:rPr>
       </w:pPr>
-      <w:bookmarkStart w:id="2" w:name="_Toc511485636"/>
+      <w:bookmarkStart w:id="1" w:name="_Toc2112875964"/>
       <w:r>
         <w:rPr>
           <w:rFonts w:cstheme="majorHAnsi"/>
           <w:b/>
-          <w:color w:val="D3DAE3" w:themeColor="text1"/>
+          <w:color w:val="555555" w:themeColor="text1"/>
           <w:sz w:val="36"/>
           <w:szCs w:val="36"/>
           <w14:textFill>
@@ -1585,13 +1772,13 @@
         </w:rPr>
         <w:t>Modelo relacional e Dependências Funcionais</w:t>
       </w:r>
-      <w:bookmarkEnd w:id="2"/>
-    </w:p>
-    <w:p>
-      <w:pPr>
-        <w:rPr>
-          <w:rFonts w:asciiTheme="majorHAnsi" w:hAnsiTheme="majorHAnsi" w:cstheme="majorHAnsi"/>
-          <w:color w:val="D3DAE3" w:themeColor="text1"/>
+      <w:bookmarkEnd w:id="1"/>
+    </w:p>
+    <w:p>
+      <w:pPr>
+        <w:rPr>
+          <w:rFonts w:asciiTheme="majorHAnsi" w:hAnsiTheme="majorHAnsi" w:cstheme="majorHAnsi"/>
+          <w:color w:val="555555" w:themeColor="text1"/>
           <w:sz w:val="24"/>
           <w:szCs w:val="24"/>
           <w14:textFill>
@@ -1689,6 +1876,7 @@
     <w:p>
       <w:pPr>
         <w:numPr>
+          <w:ilvl w:val="0"/>
           <w:numId w:val="0"/>
         </w:numPr>
         <w:tabs>
@@ -2146,13 +2334,13 @@
     <w:p>
       <w:pPr>
         <w:numPr>
-          <w:ilvl w:val="0"/>
-          <w:numId w:val="1"/>
+          <w:numId w:val="0"/>
         </w:numPr>
         <w:tabs>
           <w:tab w:val="left" w:pos="425"/>
         </w:tabs>
         <w:spacing w:line="256" w:lineRule="auto"/>
+        <w:ind w:leftChars="0"/>
         <w:jc w:val="both"/>
         <w:rPr>
           <w:rFonts w:asciiTheme="majorHAnsi" w:hAnsiTheme="majorHAnsi" w:cstheme="majorHAnsi"/>
@@ -2409,13 +2597,13 @@
     <w:p>
       <w:pPr>
         <w:numPr>
-          <w:ilvl w:val="0"/>
-          <w:numId w:val="1"/>
+          <w:numId w:val="0"/>
         </w:numPr>
         <w:tabs>
           <w:tab w:val="left" w:pos="425"/>
         </w:tabs>
         <w:spacing w:line="256" w:lineRule="auto"/>
+        <w:ind w:leftChars="0"/>
         <w:jc w:val="both"/>
         <w:rPr>
           <w:rFonts w:asciiTheme="majorHAnsi" w:hAnsiTheme="majorHAnsi" w:cstheme="majorHAnsi"/>
@@ -2785,6 +2973,7 @@
     <w:p>
       <w:pPr>
         <w:numPr>
+          <w:ilvl w:val="0"/>
           <w:numId w:val="0"/>
         </w:numPr>
         <w:tabs>
@@ -2802,6 +2991,7 @@
     <w:p>
       <w:pPr>
         <w:numPr>
+          <w:ilvl w:val="0"/>
           <w:numId w:val="0"/>
         </w:numPr>
         <w:tabs>
@@ -2924,14 +3114,7 @@
           <w:rFonts w:hint="default" w:asciiTheme="majorHAnsi" w:hAnsiTheme="majorHAnsi" w:cstheme="majorHAnsi"/>
           <w:sz w:val="18"/>
         </w:rPr>
-        <w:t>{</w:t>
-      </w:r>
-      <w:r>
-        <w:rPr>
-          <w:rFonts w:hint="default" w:asciiTheme="majorHAnsi" w:hAnsiTheme="majorHAnsi" w:cstheme="majorHAnsi"/>
-          <w:sz w:val="18"/>
-        </w:rPr>
-        <w:t>startDate, book, receives}→{endDate};</w:t>
+        <w:t>{startDate, book, receives}→{endDate};</w:t>
       </w:r>
     </w:p>
     <w:p>
@@ -3160,7 +3343,7 @@
       <w:r>
         <w:rPr>
           <w:rFonts w:asciiTheme="majorHAnsi" w:hAnsiTheme="majorHAnsi" w:cstheme="majorHAnsi"/>
-          <w:color w:val="D3DAE3" w:themeColor="text1"/>
+          <w:color w:val="555555" w:themeColor="text1"/>
           <w:sz w:val="24"/>
           <w:szCs w:val="24"/>
           <w:lang w:val="en-GB"/>
@@ -3176,10 +3359,11 @@
     <w:p>
       <w:pPr>
         <w:pStyle w:val="2"/>
+        <w:jc w:val="center"/>
         <w:rPr>
           <w:rFonts w:cstheme="majorHAnsi"/>
           <w:b/>
-          <w:color w:val="D3DAE3" w:themeColor="text1"/>
+          <w:color w:val="555555" w:themeColor="text1"/>
           <w:sz w:val="36"/>
           <w:szCs w:val="36"/>
           <w14:textFill>
@@ -3189,12 +3373,12 @@
           </w14:textFill>
         </w:rPr>
       </w:pPr>
-      <w:bookmarkStart w:id="3" w:name="_Toc511485637"/>
+      <w:bookmarkStart w:id="2" w:name="_Toc606843801"/>
       <w:r>
         <w:rPr>
           <w:rFonts w:cstheme="majorHAnsi"/>
           <w:b/>
-          <w:color w:val="D3DAE3" w:themeColor="text1"/>
+          <w:color w:val="555555" w:themeColor="text1"/>
           <w:sz w:val="36"/>
           <w:szCs w:val="36"/>
           <w14:textFill>
@@ -3203,7 +3387,42 @@
             </w14:solidFill>
           </w14:textFill>
         </w:rPr>
-        <w:t>Análise de dependências funcionais: Formas Normais</w:t>
+        <w:t>Análise de dependências funcionais:</w:t>
+      </w:r>
+      <w:bookmarkEnd w:id="2"/>
+    </w:p>
+    <w:p>
+      <w:pPr>
+        <w:pStyle w:val="2"/>
+        <w:jc w:val="center"/>
+        <w:rPr>
+          <w:rFonts w:cstheme="majorHAnsi"/>
+          <w:b/>
+          <w:color w:val="555555" w:themeColor="text1"/>
+          <w:sz w:val="36"/>
+          <w:szCs w:val="36"/>
+          <w14:textFill>
+            <w14:solidFill>
+              <w14:schemeClr w14:val="tx1"/>
+            </w14:solidFill>
+          </w14:textFill>
+        </w:rPr>
+      </w:pPr>
+      <w:bookmarkStart w:id="3" w:name="_Toc1210591440"/>
+      <w:r>
+        <w:rPr>
+          <w:rFonts w:cstheme="majorHAnsi"/>
+          <w:b/>
+          <w:color w:val="555555" w:themeColor="text1"/>
+          <w:sz w:val="36"/>
+          <w:szCs w:val="36"/>
+          <w14:textFill>
+            <w14:solidFill>
+              <w14:schemeClr w14:val="tx1"/>
+            </w14:solidFill>
+          </w14:textFill>
+        </w:rPr>
+        <w:t>Formas Normais</w:t>
       </w:r>
       <w:bookmarkEnd w:id="3"/>
     </w:p>
@@ -3216,15 +3435,9 @@
     </w:p>
     <w:p>
       <w:pPr>
-        <w:ind w:firstLine="700"/>
-        <w:rPr>
-          <w:rFonts w:asciiTheme="majorHAnsi" w:hAnsiTheme="majorHAnsi" w:cstheme="majorHAnsi"/>
-        </w:rPr>
-      </w:pPr>
-      <w:r>
-        <w:rPr>
-          <w:rFonts w:asciiTheme="majorHAnsi" w:hAnsiTheme="majorHAnsi" w:cstheme="majorHAnsi"/>
-        </w:rPr>
+        <w:ind w:firstLine="700" w:firstLineChars="0"/>
+      </w:pPr>
+      <w:r>
         <w:t>As violações à terceira forma normal e à forma normal de Boyce-Codd estão presentes nas relações:</w:t>
       </w:r>
     </w:p>
@@ -3232,8 +3445,12 @@
       <w:pPr>
         <w:widowControl/>
         <w:numPr>
+          <w:ilvl w:val="0"/>
           <w:numId w:val="0"/>
         </w:numPr>
+        <w:tabs>
+          <w:tab w:val="clear" w:pos="425"/>
+        </w:tabs>
         <w:kinsoku/>
         <w:overflowPunct/>
         <w:autoSpaceDE/>
@@ -3252,8 +3469,12 @@
       <w:pPr>
         <w:widowControl/>
         <w:numPr>
+          <w:ilvl w:val="0"/>
           <w:numId w:val="0"/>
         </w:numPr>
+        <w:tabs>
+          <w:tab w:val="clear" w:pos="425"/>
+        </w:tabs>
         <w:kinsoku/>
         <w:overflowPunct/>
         <w:autoSpaceDE/>
@@ -3284,85 +3505,54 @@
     </w:p>
     <w:p>
       <w:pPr>
-        <w:ind w:left="700" w:firstLine="700"/>
-        <w:rPr>
-          <w:rFonts w:hint="default" w:asciiTheme="majorHAnsi" w:hAnsiTheme="majorHAnsi" w:cstheme="majorHAnsi"/>
-        </w:rPr>
-      </w:pPr>
-      <w:r>
-        <w:rPr>
-          <w:rFonts w:hint="default" w:asciiTheme="majorHAnsi" w:hAnsiTheme="majorHAnsi" w:cstheme="majorHAnsi"/>
-        </w:rPr>
-        <w:t xml:space="preserve">Na dependência </w:t>
-      </w:r>
-      <w:r>
-        <w:rPr>
-          <w:rFonts w:hint="default" w:asciiTheme="majorHAnsi" w:hAnsiTheme="majorHAnsi" w:cstheme="majorHAnsi"/>
-        </w:rPr>
-        <w:t>ii</w:t>
-      </w:r>
-      <w:r>
-        <w:rPr>
-          <w:rFonts w:hint="default" w:asciiTheme="majorHAnsi" w:hAnsiTheme="majorHAnsi" w:cstheme="majorHAnsi"/>
-        </w:rPr>
-        <w:t>, o lado esquerdo, {ISBN}, não é uma super</w:t>
-      </w:r>
-      <w:r>
-        <w:rPr>
-          <w:rFonts w:hint="default" w:asciiTheme="majorHAnsi" w:hAnsiTheme="majorHAnsi" w:cstheme="majorHAnsi"/>
-        </w:rPr>
-        <w:t>-chave</w:t>
-      </w:r>
-      <w:r>
-        <w:rPr>
-          <w:rFonts w:hint="default" w:asciiTheme="majorHAnsi" w:hAnsiTheme="majorHAnsi" w:cstheme="majorHAnsi"/>
-          <w:vertAlign w:val="superscript"/>
+        <w:ind w:firstLine="700" w:firstLineChars="0"/>
+        <w:rPr>
+          <w:rFonts w:hint="default"/>
+        </w:rPr>
+      </w:pPr>
+      <w:r>
+        <w:rPr>
+          <w:rFonts w:hint="default"/>
+        </w:rPr>
+        <w:t>Na dependência ii, o lado esquerdo, {ISBN}, não é uma super-chave</w:t>
+      </w:r>
+      <w:r>
+        <w:rPr>
+          <w:rFonts w:hint="default"/>
         </w:rPr>
         <w:footnoteReference w:id="0"/>
       </w:r>
       <w:r>
         <w:rPr>
-          <w:rFonts w:hint="default" w:asciiTheme="majorHAnsi" w:hAnsiTheme="majorHAnsi" w:cstheme="majorHAnsi"/>
+          <w:rFonts w:hint="default"/>
         </w:rPr>
         <w:t>, logo a relação não se encontra na forma normal Boyce-Codd.</w:t>
       </w:r>
     </w:p>
     <w:p>
       <w:pPr>
-        <w:ind w:left="700" w:firstLine="700"/>
-        <w:rPr>
-          <w:rFonts w:hint="default" w:asciiTheme="majorHAnsi" w:hAnsiTheme="majorHAnsi" w:cstheme="majorHAnsi"/>
-        </w:rPr>
-      </w:pPr>
-      <w:r>
-        <w:rPr>
-          <w:rFonts w:hint="default" w:asciiTheme="majorHAnsi" w:hAnsiTheme="majorHAnsi" w:cstheme="majorHAnsi"/>
-        </w:rPr>
-        <w:t xml:space="preserve">Ainda na dependência </w:t>
-      </w:r>
-      <w:r>
-        <w:rPr>
-          <w:rFonts w:hint="default" w:asciiTheme="majorHAnsi" w:hAnsiTheme="majorHAnsi" w:cstheme="majorHAnsi"/>
-        </w:rPr>
-        <w:t>ii</w:t>
-      </w:r>
-      <w:r>
-        <w:rPr>
-          <w:rFonts w:hint="default" w:asciiTheme="majorHAnsi" w:hAnsiTheme="majorHAnsi" w:cstheme="majorHAnsi"/>
-        </w:rPr>
-        <w:t>, o lado direito, {title, year, edition, language, publisher}, contém atributos não primos (a chave candidata é apenas {id}).</w:t>
-      </w:r>
-    </w:p>
-    <w:p>
-      <w:pPr>
-        <w:ind w:left="700" w:firstLine="700"/>
-        <w:rPr>
-          <w:rFonts w:hint="default" w:asciiTheme="majorHAnsi" w:hAnsiTheme="majorHAnsi" w:cstheme="majorHAnsi"/>
-        </w:rPr>
-      </w:pPr>
-      <w:r>
-        <w:rPr>
-          <w:rFonts w:hint="default" w:asciiTheme="majorHAnsi" w:hAnsiTheme="majorHAnsi" w:cstheme="majorHAnsi"/>
+        <w:ind w:firstLine="700" w:firstLineChars="0"/>
+        <w:rPr>
+          <w:rFonts w:hint="default"/>
+        </w:rPr>
+      </w:pPr>
+      <w:r>
+        <w:rPr>
+          <w:rFonts w:hint="default"/>
+        </w:rPr>
+        <w:t>Ainda na dependência ii, o lado direito, {title, year, edition, language, publisher}, contém atributos não primos (a chave candidata é apenas {id}).</w:t>
+      </w:r>
+    </w:p>
+    <w:p>
+      <w:pPr>
+        <w:ind w:firstLine="700" w:firstLineChars="0"/>
+        <w:rPr>
+          <w:rFonts w:hint="default"/>
+        </w:rPr>
+      </w:pPr>
+      <w:r>
+        <w:rPr>
+          <w:rFonts w:hint="default"/>
         </w:rPr>
         <w:t>Pode-se assim concluir, tendo em conta os dois pontos anteriores que a relação não se encontra na terceira forma normal.</w:t>
       </w:r>
@@ -3400,77 +3590,38 @@
     </w:p>
     <w:p>
       <w:pPr>
+        <w:ind w:left="700" w:leftChars="0" w:firstLine="700" w:firstLineChars="0"/>
+      </w:pPr>
+      <w:r>
+        <w:t>Motivo análogo ao enunciado em Book.</w:t>
+      </w:r>
+    </w:p>
+    <w:p>
+      <w:pPr>
         <w:ind w:left="700" w:firstLine="700"/>
         <w:rPr>
           <w:rFonts w:asciiTheme="majorHAnsi" w:hAnsiTheme="majorHAnsi" w:cstheme="majorHAnsi"/>
         </w:rPr>
       </w:pPr>
-      <w:r>
-        <w:rPr>
-          <w:rFonts w:asciiTheme="majorHAnsi" w:hAnsiTheme="majorHAnsi" w:cstheme="majorHAnsi"/>
-        </w:rPr>
-        <w:t>Motivo análogo ao enunciado em Book.</w:t>
-      </w:r>
-    </w:p>
-    <w:p>
-      <w:pPr>
-        <w:ind w:left="700" w:firstLine="700"/>
-        <w:rPr>
-          <w:rFonts w:asciiTheme="majorHAnsi" w:hAnsiTheme="majorHAnsi" w:cstheme="majorHAnsi"/>
-        </w:rPr>
-      </w:pPr>
-    </w:p>
-    <w:p>
-      <w:pPr>
-        <w:ind w:firstLine="700"/>
-        <w:rPr>
-          <w:rFonts w:asciiTheme="majorHAnsi" w:hAnsiTheme="majorHAnsi" w:cstheme="majorHAnsi"/>
-        </w:rPr>
-      </w:pPr>
-      <w:r>
-        <w:rPr>
-          <w:rFonts w:asciiTheme="majorHAnsi" w:hAnsiTheme="majorHAnsi" w:cstheme="majorHAnsi"/>
-        </w:rPr>
+    </w:p>
+    <w:p>
+      <w:pPr>
+        <w:ind w:firstLine="700" w:firstLineChars="0"/>
+      </w:pPr>
+      <w:r>
         <w:t xml:space="preserve">Todas as outras relações cumprem todas as condições das formas normais. </w:t>
       </w:r>
     </w:p>
     <w:p>
       <w:pPr>
-        <w:rPr>
-          <w:rFonts w:asciiTheme="majorHAnsi" w:hAnsiTheme="majorHAnsi" w:cstheme="majorHAnsi"/>
-          <w:sz w:val="22"/>
-          <w:szCs w:val="22"/>
-        </w:rPr>
-      </w:pPr>
-      <w:r>
-        <w:rPr>
-          <w:rFonts w:asciiTheme="majorHAnsi" w:hAnsiTheme="majorHAnsi" w:cstheme="majorHAnsi"/>
-          <w:sz w:val="22"/>
-          <w:szCs w:val="22"/>
-        </w:rPr>
-        <w:t xml:space="preserve">A </w:t>
-      </w:r>
-      <w:r>
-        <w:rPr>
-          <w:rFonts w:asciiTheme="majorHAnsi" w:hAnsiTheme="majorHAnsi" w:cstheme="majorHAnsi"/>
-          <w:sz w:val="22"/>
-          <w:szCs w:val="22"/>
-        </w:rPr>
-        <w:t>relação Sharing</w:t>
-      </w:r>
-      <w:r>
-        <w:rPr>
-          <w:rFonts w:asciiTheme="majorHAnsi" w:hAnsiTheme="majorHAnsi" w:cstheme="majorHAnsi"/>
-          <w:sz w:val="22"/>
-          <w:szCs w:val="22"/>
-        </w:rPr>
-        <w:t xml:space="preserve"> está na terceira forma normal e Boyce-Codd pois o lado esquedo das suas dependências funcionais </w:t>
-      </w:r>
-      <w:r>
-        <w:rPr>
-          <w:rFonts w:hint="default" w:asciiTheme="majorHAnsi" w:hAnsiTheme="majorHAnsi" w:cstheme="majorHAnsi"/>
-          <w:sz w:val="22"/>
-          <w:szCs w:val="22"/>
+        <w:ind w:firstLine="700" w:firstLineChars="0"/>
+      </w:pPr>
+      <w:r>
+        <w:t xml:space="preserve">A relação Sharing está na terceira forma normal e Boyce-Codd pois o lado esquedo das suas dependências funcionais </w:t>
+      </w:r>
+      <w:r>
+        <w:rPr>
+          <w:rFonts w:hint="default"/>
         </w:rPr>
         <w:t>{startDate, book, receives}</w:t>
       </w:r>
@@ -3478,79 +3629,42 @@
         <w:rPr>
           <w:rStyle w:val="11"/>
           <w:rFonts w:hint="default" w:asciiTheme="majorHAnsi" w:hAnsiTheme="majorHAnsi" w:cstheme="majorHAnsi"/>
-          <w:sz w:val="22"/>
           <w:szCs w:val="22"/>
         </w:rPr>
         <w:footnoteReference w:id="1"/>
       </w:r>
       <w:r>
         <w:rPr>
-          <w:rFonts w:hint="default" w:asciiTheme="majorHAnsi" w:hAnsiTheme="majorHAnsi" w:cstheme="majorHAnsi"/>
-          <w:sz w:val="22"/>
-          <w:szCs w:val="22"/>
-        </w:rPr>
-        <w:t xml:space="preserve"> </w:t>
-      </w:r>
-      <w:r>
-        <w:rPr>
-          <w:rFonts w:hint="default" w:asciiTheme="majorHAnsi" w:hAnsiTheme="majorHAnsi" w:cstheme="majorHAnsi"/>
-          <w:sz w:val="22"/>
-          <w:szCs w:val="22"/>
-        </w:rPr>
-        <w:t>{endDate, book}</w:t>
+          <w:rFonts w:hint="default"/>
+        </w:rPr>
+        <w:t xml:space="preserve"> {endDate, book}</w:t>
       </w:r>
       <w:r>
         <w:rPr>
           <w:rStyle w:val="11"/>
           <w:rFonts w:hint="default" w:asciiTheme="majorHAnsi" w:hAnsiTheme="majorHAnsi" w:cstheme="majorHAnsi"/>
-          <w:sz w:val="22"/>
           <w:szCs w:val="22"/>
         </w:rPr>
         <w:footnoteReference w:id="2"/>
       </w:r>
       <w:r>
         <w:rPr>
-          <w:rFonts w:hint="default" w:asciiTheme="majorHAnsi" w:hAnsiTheme="majorHAnsi" w:cstheme="majorHAnsi"/>
-          <w:sz w:val="22"/>
-          <w:szCs w:val="22"/>
+          <w:rFonts w:hint="default"/>
         </w:rPr>
         <w:t xml:space="preserve"> são super-chaves da relação.</w:t>
       </w:r>
     </w:p>
     <w:p>
       <w:pPr>
-        <w:numPr>
-          <w:numId w:val="0"/>
-        </w:numPr>
-        <w:tabs>
-          <w:tab w:val="left" w:pos="840"/>
-        </w:tabs>
-        <w:spacing w:line="256" w:lineRule="auto"/>
-        <w:jc w:val="both"/>
-        <w:rPr>
-          <w:rFonts w:hint="default" w:asciiTheme="majorHAnsi" w:hAnsiTheme="majorHAnsi" w:cstheme="majorHAnsi"/>
-          <w:sz w:val="18"/>
-        </w:rPr>
-      </w:pPr>
-      <w:r>
-        <w:rPr>
-          <w:rFonts w:asciiTheme="majorHAnsi" w:hAnsiTheme="majorHAnsi" w:cstheme="majorHAnsi"/>
-        </w:rPr>
-        <w:t>As restantes c</w:t>
-      </w:r>
-      <w:r>
-        <w:rPr>
-          <w:rFonts w:asciiTheme="majorHAnsi" w:hAnsiTheme="majorHAnsi" w:cstheme="majorHAnsi"/>
-        </w:rPr>
-        <w:t>omo só possuem uma dependê</w:t>
-      </w:r>
-      <w:bookmarkStart w:id="7" w:name="_GoBack"/>
-      <w:bookmarkEnd w:id="7"/>
-      <w:r>
-        <w:rPr>
-          <w:rFonts w:asciiTheme="majorHAnsi" w:hAnsiTheme="majorHAnsi" w:cstheme="majorHAnsi"/>
-        </w:rPr>
-        <w:t>ncia funcional, o lado esquerdo será obrigatoriamente uma chave, neste caso, chave candidata.</w:t>
+        <w:rPr>
+          <w:rFonts w:hint="default"/>
+        </w:rPr>
+      </w:pPr>
+      <w:r>
+        <w:tab/>
+      </w:r>
+      <w:r>
+        <w:t>As restantes como só possuem uma dependência funcional, o lado esquerdo será obrigatoriamente uma chave, neste caso, chave candidata.</w:t>
       </w:r>
     </w:p>
     <w:p>
@@ -3563,7 +3677,7 @@
       <w:pPr>
         <w:rPr>
           <w:rFonts w:asciiTheme="majorHAnsi" w:hAnsiTheme="majorHAnsi" w:eastAsiaTheme="majorEastAsia" w:cstheme="majorHAnsi"/>
-          <w:color w:val="D3DAE3" w:themeColor="text1"/>
+          <w:color w:val="555555" w:themeColor="text1"/>
           <w:sz w:val="24"/>
           <w:szCs w:val="24"/>
           <w14:textFill>
@@ -3576,7 +3690,7 @@
       <w:r>
         <w:rPr>
           <w:rFonts w:asciiTheme="majorHAnsi" w:hAnsiTheme="majorHAnsi" w:eastAsiaTheme="majorEastAsia" w:cstheme="majorHAnsi"/>
-          <w:color w:val="D3DAE3" w:themeColor="text1"/>
+          <w:color w:val="555555" w:themeColor="text1"/>
           <w:sz w:val="24"/>
           <w:szCs w:val="24"/>
           <w14:textFill>
@@ -3594,7 +3708,7 @@
         <w:rPr>
           <w:rFonts w:cstheme="majorHAnsi"/>
           <w:b/>
-          <w:color w:val="D3DAE3" w:themeColor="text1"/>
+          <w:color w:val="555555" w:themeColor="text1"/>
           <w:szCs w:val="24"/>
           <w14:textFill>
             <w14:solidFill>
@@ -3603,12 +3717,12 @@
           </w14:textFill>
         </w:rPr>
       </w:pPr>
-      <w:bookmarkStart w:id="4" w:name="_Toc511485638"/>
+      <w:bookmarkStart w:id="4" w:name="_Toc1880075124"/>
       <w:r>
         <w:rPr>
           <w:rFonts w:cstheme="majorHAnsi"/>
           <w:b/>
-          <w:color w:val="D3DAE3" w:themeColor="text1"/>
+          <w:color w:val="555555" w:themeColor="text1"/>
           <w:szCs w:val="24"/>
           <w14:textFill>
             <w14:solidFill>
@@ -3622,10 +3736,37 @@
     </w:p>
     <w:p>
       <w:pPr>
+        <w:rPr>
+          <w:rFonts w:cstheme="majorHAnsi"/>
+          <w:b/>
+          <w:color w:val="555555" w:themeColor="text1"/>
+          <w:szCs w:val="24"/>
+          <w14:textFill>
+            <w14:solidFill>
+              <w14:schemeClr w14:val="tx1"/>
+            </w14:solidFill>
+          </w14:textFill>
+        </w:rPr>
+      </w:pPr>
+    </w:p>
+    <w:p>
+      <w:pPr>
+        <w:ind w:firstLine="700" w:firstLineChars="0"/>
+      </w:pPr>
+      <w:r>
+        <w:t>Para assegurar consistência e correção na inserção de dados foram implementadas restrições em todas as tabelas.</w:t>
+      </w:r>
+    </w:p>
+    <w:p>
+      <w:pPr>
         <w:pStyle w:val="3"/>
+        <w:ind w:firstLine="700" w:firstLineChars="0"/>
+      </w:pPr>
+      <w:bookmarkStart w:id="5" w:name="_Toc89877815"/>
+      <w:r>
         <w:rPr>
           <w:rFonts w:cstheme="majorHAnsi"/>
-          <w:color w:val="D3DAE3" w:themeColor="text1"/>
+          <w:color w:val="555555" w:themeColor="text1"/>
           <w:sz w:val="28"/>
           <w:szCs w:val="28"/>
           <w14:textFill>
@@ -3634,12 +3775,1357 @@
             </w14:solidFill>
           </w14:textFill>
         </w:rPr>
-      </w:pPr>
-      <w:bookmarkStart w:id="5" w:name="_Toc511485639"/>
-      <w:r>
+        <w:t>Lista</w:t>
+      </w:r>
+      <w:bookmarkEnd w:id="5"/>
+    </w:p>
+    <w:p>
+      <w:pPr>
+        <w:ind w:firstLine="700" w:firstLineChars="0"/>
+      </w:pPr>
+      <w:r>
+        <w:t>Para evitar a repetição da mesma informação em vários pontos desta seção, assume-se que:</w:t>
+      </w:r>
+    </w:p>
+    <w:p>
+      <w:pPr>
+        <w:numPr>
+          <w:ilvl w:val="0"/>
+          <w:numId w:val="15"/>
+        </w:numPr>
+        <w:tabs>
+          <w:tab w:val="left" w:pos="420"/>
+        </w:tabs>
+        <w:ind w:left="840" w:leftChars="0" w:hanging="420" w:firstLineChars="0"/>
+      </w:pPr>
+      <w:r>
+        <w:t xml:space="preserve">Em cada relação que possui o atributo id, como não podem existir duas instâncias com o mesmo id (p.ex, dois utilizadores com o mesmo id), este mesmo foi definido como </w:t>
+      </w:r>
+      <w:r>
+        <w:rPr>
+          <w:i/>
+          <w:iCs/>
+        </w:rPr>
+        <w:t>primary</w:t>
+      </w:r>
+      <w:r>
+        <w:rPr>
+          <w:i w:val="0"/>
+          <w:iCs w:val="0"/>
+        </w:rPr>
+        <w:t xml:space="preserve"> </w:t>
+      </w:r>
+      <w:r>
+        <w:rPr>
+          <w:i/>
+          <w:iCs/>
+        </w:rPr>
+        <w:t>key</w:t>
+      </w:r>
+      <w:r>
+        <w:rPr>
+          <w:i w:val="0"/>
+          <w:iCs w:val="0"/>
+        </w:rPr>
+        <w:t xml:space="preserve">.  Tais relações são: </w:t>
+      </w:r>
+      <w:r>
+        <w:rPr>
+          <w:i/>
+          <w:iCs/>
+        </w:rPr>
+        <w:t>Genre, Language, Publisher, Nationality, Book, Author, Location, User, BookItem, Request, Message.</w:t>
+      </w:r>
+    </w:p>
+    <w:p>
+      <w:pPr>
+        <w:numPr>
+          <w:ilvl w:val="0"/>
+          <w:numId w:val="15"/>
+        </w:numPr>
+        <w:tabs>
+          <w:tab w:val="left" w:pos="420"/>
+        </w:tabs>
+        <w:ind w:left="840" w:leftChars="0" w:hanging="420" w:firstLineChars="0"/>
+      </w:pPr>
+      <w:r>
+        <w:rPr>
+          <w:i w:val="0"/>
+          <w:iCs w:val="0"/>
+        </w:rPr>
+        <w:t xml:space="preserve">Sempre que é dito que um atributo tem de estar definido (p.ex, o </w:t>
+      </w:r>
+      <w:r>
+        <w:rPr>
+          <w:i/>
+          <w:iCs/>
+        </w:rPr>
+        <w:t>name</w:t>
+      </w:r>
+      <w:r>
+        <w:rPr>
+          <w:i w:val="0"/>
+          <w:iCs w:val="0"/>
+        </w:rPr>
+        <w:t xml:space="preserve"> de um utilizador), foi utilizada a restrição not null.</w:t>
+      </w:r>
+    </w:p>
+    <w:p>
+      <w:pPr>
+        <w:ind w:firstLine="700" w:firstLineChars="0"/>
+      </w:pPr>
+      <w:r>
+        <w:t xml:space="preserve">Nas relações Genre, Language, Publisher e Nationality o atributo </w:t>
+      </w:r>
+      <w:r>
+        <w:rPr>
+          <w:i/>
+          <w:iCs/>
+        </w:rPr>
+        <w:t xml:space="preserve">name </w:t>
+      </w:r>
+      <w:r>
+        <w:t>tem de se encontrar definido; não faria sentido guardar espaço para, por exemplo, uma linguagem cujo nome não fosse conhecido.</w:t>
+      </w:r>
+    </w:p>
+    <w:p>
+      <w:pPr>
+        <w:ind w:firstLine="700" w:firstLineChars="0"/>
+        <w:rPr>
+          <w:i w:val="0"/>
+          <w:iCs w:val="0"/>
+        </w:rPr>
+      </w:pPr>
+      <w:r>
+        <w:rPr>
+          <w:i w:val="0"/>
+          <w:iCs w:val="0"/>
+        </w:rPr>
+        <w:t xml:space="preserve">Em Book o ISBN é único e tem de estar definido. O </w:t>
+      </w:r>
+      <w:r>
+        <w:rPr>
+          <w:i/>
+          <w:iCs/>
+        </w:rPr>
+        <w:t>title</w:t>
+      </w:r>
+      <w:r>
+        <w:rPr>
+          <w:i w:val="0"/>
+          <w:iCs w:val="0"/>
+        </w:rPr>
+        <w:t xml:space="preserve">, </w:t>
+      </w:r>
+      <w:r>
+        <w:rPr>
+          <w:i/>
+          <w:iCs/>
+        </w:rPr>
+        <w:t>year</w:t>
+      </w:r>
+      <w:r>
+        <w:rPr>
+          <w:i w:val="0"/>
+          <w:iCs w:val="0"/>
+        </w:rPr>
+        <w:t xml:space="preserve">, e </w:t>
+      </w:r>
+      <w:r>
+        <w:rPr>
+          <w:i/>
+          <w:iCs/>
+        </w:rPr>
+        <w:t xml:space="preserve">edition </w:t>
+      </w:r>
+      <w:r>
+        <w:rPr>
+          <w:i w:val="0"/>
+          <w:iCs w:val="0"/>
+        </w:rPr>
+        <w:t xml:space="preserve">também têm de estar definidos, para assim não ocorrerem problemas na pesquisa de livros. A </w:t>
+      </w:r>
+      <w:r>
+        <w:rPr>
+          <w:i/>
+          <w:iCs/>
+        </w:rPr>
+        <w:t xml:space="preserve">language </w:t>
+      </w:r>
+      <w:r>
+        <w:rPr>
+          <w:i w:val="0"/>
+          <w:iCs w:val="0"/>
+        </w:rPr>
+        <w:t xml:space="preserve">e </w:t>
+      </w:r>
+      <w:r>
+        <w:rPr>
+          <w:i/>
+          <w:iCs/>
+        </w:rPr>
+        <w:t xml:space="preserve">publisher </w:t>
+      </w:r>
+      <w:r>
+        <w:rPr>
+          <w:i w:val="0"/>
+          <w:iCs w:val="0"/>
+        </w:rPr>
+        <w:t xml:space="preserve">de um </w:t>
+      </w:r>
+      <w:r>
+        <w:rPr>
+          <w:i/>
+          <w:iCs/>
+        </w:rPr>
+        <w:t xml:space="preserve">book </w:t>
+      </w:r>
+      <w:r>
+        <w:rPr>
+          <w:i w:val="0"/>
+          <w:iCs w:val="0"/>
+        </w:rPr>
+        <w:t xml:space="preserve">são chaves estrangeiras que apontam para as relações previamente enunciadas. Em caso de atualização de informação nestas relações, a informação presente em livro será igualmente atualizada. Proíbe-se também a eliminação de uma </w:t>
+      </w:r>
+      <w:r>
+        <w:rPr>
+          <w:i/>
+          <w:iCs/>
+        </w:rPr>
+        <w:t>publisher</w:t>
+      </w:r>
+      <w:r>
+        <w:rPr>
+          <w:i w:val="0"/>
+          <w:iCs w:val="0"/>
+        </w:rPr>
+        <w:t xml:space="preserve"> ou </w:t>
+      </w:r>
+      <w:r>
+        <w:rPr>
+          <w:i/>
+          <w:iCs/>
+        </w:rPr>
+        <w:t>language</w:t>
+      </w:r>
+      <w:r>
+        <w:rPr>
+          <w:i w:val="0"/>
+          <w:iCs w:val="0"/>
+        </w:rPr>
+        <w:t xml:space="preserve"> se existir pelo menos um livro associado. Nas chaves estrangeiras foram aplicadas as restrições de </w:t>
+      </w:r>
+      <w:r>
+        <w:rPr>
+          <w:i/>
+          <w:iCs/>
+        </w:rPr>
+        <w:t>on delete restrict</w:t>
+      </w:r>
+      <w:r>
+        <w:rPr>
+          <w:i w:val="0"/>
+          <w:iCs w:val="0"/>
+        </w:rPr>
+        <w:t xml:space="preserve"> e </w:t>
+      </w:r>
+      <w:r>
+        <w:rPr>
+          <w:i/>
+          <w:iCs/>
+        </w:rPr>
+        <w:t>on update cascade</w:t>
+      </w:r>
+      <w:r>
+        <w:rPr>
+          <w:i w:val="0"/>
+          <w:iCs w:val="0"/>
+        </w:rPr>
+        <w:t>.</w:t>
+      </w:r>
+    </w:p>
+    <w:p>
+      <w:pPr>
+        <w:ind w:firstLine="700" w:firstLineChars="0"/>
+        <w:rPr>
+          <w:i w:val="0"/>
+          <w:iCs w:val="0"/>
+        </w:rPr>
+      </w:pPr>
+      <w:r>
+        <w:rPr>
+          <w:i w:val="0"/>
+          <w:iCs w:val="0"/>
+        </w:rPr>
+        <w:t xml:space="preserve">Em relação a </w:t>
+      </w:r>
+      <w:r>
+        <w:rPr>
+          <w:i/>
+          <w:iCs/>
+        </w:rPr>
+        <w:t>BookGenre</w:t>
+      </w:r>
+      <w:r>
+        <w:rPr>
+          <w:i w:val="0"/>
+          <w:iCs w:val="0"/>
+        </w:rPr>
+        <w:t xml:space="preserve">, </w:t>
+      </w:r>
+      <w:r>
+        <w:rPr>
+          <w:i/>
+          <w:iCs/>
+        </w:rPr>
+        <w:t>BookAuthor</w:t>
+      </w:r>
+      <w:r>
+        <w:rPr>
+          <w:i w:val="0"/>
+          <w:iCs w:val="0"/>
+        </w:rPr>
+        <w:t xml:space="preserve">, </w:t>
+      </w:r>
+      <w:r>
+        <w:rPr>
+          <w:i/>
+          <w:iCs/>
+        </w:rPr>
+        <w:t xml:space="preserve">AuthorNationality </w:t>
+      </w:r>
+      <w:r>
+        <w:rPr>
+          <w:i w:val="0"/>
+          <w:iCs w:val="0"/>
+        </w:rPr>
+        <w:t xml:space="preserve">e </w:t>
+      </w:r>
+      <w:r>
+        <w:rPr>
+          <w:i/>
+          <w:iCs/>
+        </w:rPr>
+        <w:t xml:space="preserve">UserNationality </w:t>
+      </w:r>
+      <w:r>
+        <w:rPr>
+          <w:i w:val="0"/>
+          <w:iCs w:val="0"/>
+        </w:rPr>
+        <w:t xml:space="preserve">foram aplicadas as mesmas restrições. São relações constituídas apenas de  duas chaves estrangeiras, por exemplo, em </w:t>
+      </w:r>
+      <w:r>
+        <w:rPr>
+          <w:i/>
+          <w:iCs/>
+        </w:rPr>
+        <w:t xml:space="preserve">BookAuthor </w:t>
+      </w:r>
+      <w:r>
+        <w:rPr>
+          <w:i w:val="0"/>
+          <w:iCs w:val="0"/>
+        </w:rPr>
+        <w:t xml:space="preserve">para </w:t>
+      </w:r>
+      <w:r>
+        <w:rPr>
+          <w:i/>
+          <w:iCs/>
+        </w:rPr>
+        <w:t xml:space="preserve">Book </w:t>
+      </w:r>
+      <w:r>
+        <w:rPr>
+          <w:i w:val="0"/>
+          <w:iCs w:val="0"/>
+        </w:rPr>
+        <w:t xml:space="preserve">e para </w:t>
+      </w:r>
+      <w:r>
+        <w:rPr>
+          <w:i/>
+          <w:iCs/>
+        </w:rPr>
+        <w:t>Author</w:t>
+      </w:r>
+      <w:r>
+        <w:rPr>
+          <w:i w:val="0"/>
+          <w:iCs w:val="0"/>
+        </w:rPr>
+        <w:t xml:space="preserve">. O par constituído pelas chaves tem de ser único, se tal acontecesse seria apenas repetição de informação. Como em </w:t>
+      </w:r>
+      <w:r>
+        <w:rPr>
+          <w:i/>
+          <w:iCs/>
+        </w:rPr>
+        <w:t>Book</w:t>
+      </w:r>
+      <w:r>
+        <w:rPr>
+          <w:i w:val="0"/>
+          <w:iCs w:val="0"/>
+        </w:rPr>
+        <w:t xml:space="preserve">, é impossível eliminar uma relação, se esta estiver referenciada por uma qualquer das referidas em cima. Assim, em cada relação, a </w:t>
+      </w:r>
+      <w:r>
+        <w:rPr>
+          <w:i/>
+          <w:iCs/>
+        </w:rPr>
+        <w:t xml:space="preserve">primary key </w:t>
+      </w:r>
+      <w:r>
+        <w:rPr>
+          <w:i w:val="0"/>
+          <w:iCs w:val="0"/>
+        </w:rPr>
+        <w:t xml:space="preserve">foi definida como o par das duas chaves estrangeiras e em cada chave estrangeira foi adicionada a restrição </w:t>
+      </w:r>
+      <w:r>
+        <w:rPr>
+          <w:i/>
+          <w:iCs/>
+        </w:rPr>
+        <w:t>on delete restrict</w:t>
+      </w:r>
+      <w:r>
+        <w:rPr>
+          <w:i w:val="0"/>
+          <w:iCs w:val="0"/>
+        </w:rPr>
+        <w:t xml:space="preserve"> e </w:t>
+      </w:r>
+      <w:r>
+        <w:rPr>
+          <w:i/>
+          <w:iCs/>
+        </w:rPr>
+        <w:t>on update cascade</w:t>
+      </w:r>
+      <w:r>
+        <w:rPr>
+          <w:i w:val="0"/>
+          <w:iCs w:val="0"/>
+        </w:rPr>
+        <w:t>.</w:t>
+      </w:r>
+    </w:p>
+    <w:p>
+      <w:pPr>
+        <w:ind w:firstLine="700" w:firstLineChars="0"/>
+        <w:jc w:val="both"/>
+        <w:rPr>
+          <w:i w:val="0"/>
+          <w:iCs w:val="0"/>
+        </w:rPr>
+      </w:pPr>
+      <w:r>
+        <w:rPr>
+          <w:i w:val="0"/>
+          <w:iCs w:val="0"/>
+        </w:rPr>
+        <w:t xml:space="preserve">O nome de cada </w:t>
+      </w:r>
+      <w:r>
+        <w:rPr>
+          <w:i/>
+          <w:iCs/>
+        </w:rPr>
+        <w:t xml:space="preserve">Author </w:t>
+      </w:r>
+      <w:r>
+        <w:rPr>
+          <w:i w:val="0"/>
+          <w:iCs w:val="0"/>
+        </w:rPr>
+        <w:t xml:space="preserve">e </w:t>
+      </w:r>
+      <w:r>
+        <w:rPr>
+          <w:i/>
+          <w:iCs/>
+        </w:rPr>
+        <w:t>User</w:t>
+      </w:r>
+      <w:r>
+        <w:rPr>
+          <w:i w:val="0"/>
+          <w:iCs w:val="0"/>
+        </w:rPr>
+        <w:t xml:space="preserve"> tem de estar definido, tal como o </w:t>
+      </w:r>
+      <w:r>
+        <w:rPr>
+          <w:i/>
+          <w:iCs/>
+        </w:rPr>
+        <w:t xml:space="preserve">address </w:t>
+      </w:r>
+      <w:r>
+        <w:rPr>
+          <w:i w:val="0"/>
+          <w:iCs w:val="0"/>
+        </w:rPr>
+        <w:t xml:space="preserve">em </w:t>
+      </w:r>
+      <w:r>
+        <w:rPr>
+          <w:i/>
+          <w:iCs/>
+        </w:rPr>
+        <w:t xml:space="preserve">User. </w:t>
+      </w:r>
+      <w:r>
+        <w:rPr>
+          <w:i w:val="0"/>
+          <w:iCs w:val="0"/>
+        </w:rPr>
+        <w:t xml:space="preserve">Cada utilizador possui uma </w:t>
+      </w:r>
+      <w:r>
+        <w:rPr>
+          <w:i/>
+          <w:iCs/>
+        </w:rPr>
+        <w:t xml:space="preserve">location </w:t>
+      </w:r>
+      <w:r>
+        <w:rPr>
+          <w:i w:val="0"/>
+          <w:iCs w:val="0"/>
+        </w:rPr>
+        <w:t>definida</w:t>
+      </w:r>
+      <w:r>
+        <w:rPr>
+          <w:i/>
+          <w:iCs/>
+        </w:rPr>
+        <w:t xml:space="preserve"> </w:t>
+      </w:r>
+      <w:r>
+        <w:rPr>
+          <w:i w:val="0"/>
+          <w:iCs w:val="0"/>
+        </w:rPr>
+        <w:t xml:space="preserve">que é uma chave estrangeira para </w:t>
+      </w:r>
+      <w:r>
+        <w:rPr>
+          <w:i/>
+          <w:iCs/>
+        </w:rPr>
+        <w:t>Location</w:t>
+      </w:r>
+      <w:r>
+        <w:rPr>
+          <w:i w:val="0"/>
+          <w:iCs w:val="0"/>
+        </w:rPr>
+        <w:t xml:space="preserve">. Não é possível eliminar uma </w:t>
+      </w:r>
+      <w:r>
+        <w:rPr>
+          <w:i/>
+          <w:iCs/>
+        </w:rPr>
+        <w:t xml:space="preserve">Location </w:t>
+      </w:r>
+      <w:r>
+        <w:rPr>
+          <w:i w:val="0"/>
+          <w:iCs w:val="0"/>
+        </w:rPr>
+        <w:t xml:space="preserve">enquanto existir pelo menos um </w:t>
+      </w:r>
+      <w:r>
+        <w:rPr>
+          <w:i/>
+          <w:iCs/>
+        </w:rPr>
+        <w:t xml:space="preserve">User </w:t>
+      </w:r>
+      <w:r>
+        <w:rPr>
+          <w:i w:val="0"/>
+          <w:iCs w:val="0"/>
+        </w:rPr>
+        <w:t xml:space="preserve">a ela associado e se o </w:t>
+      </w:r>
+      <w:r>
+        <w:rPr>
+          <w:i/>
+          <w:iCs/>
+        </w:rPr>
+        <w:t>id</w:t>
+      </w:r>
+      <w:r>
+        <w:rPr>
+          <w:i w:val="0"/>
+          <w:iCs w:val="0"/>
+        </w:rPr>
+        <w:t xml:space="preserve"> ou </w:t>
+      </w:r>
+      <w:r>
+        <w:rPr>
+          <w:i/>
+          <w:iCs/>
+        </w:rPr>
+        <w:t>name</w:t>
+      </w:r>
+      <w:r>
+        <w:rPr>
+          <w:i w:val="0"/>
+          <w:iCs w:val="0"/>
+        </w:rPr>
+        <w:t xml:space="preserve"> de uma </w:t>
+      </w:r>
+      <w:r>
+        <w:rPr>
+          <w:i/>
+          <w:iCs/>
+        </w:rPr>
+        <w:t>Location</w:t>
+      </w:r>
+      <w:r>
+        <w:rPr>
+          <w:i w:val="0"/>
+          <w:iCs w:val="0"/>
+        </w:rPr>
+        <w:t xml:space="preserve"> for atualizado, por qualquer razão, esta informação será atualizada também em </w:t>
+      </w:r>
+      <w:r>
+        <w:rPr>
+          <w:i/>
+          <w:iCs/>
+        </w:rPr>
+        <w:t>User</w:t>
+      </w:r>
+      <w:r>
+        <w:rPr>
+          <w:i w:val="0"/>
+          <w:iCs w:val="0"/>
+        </w:rPr>
+        <w:t xml:space="preserve">. Para tal, foram usadas as restrições de </w:t>
+      </w:r>
+      <w:r>
+        <w:rPr>
+          <w:i/>
+          <w:iCs/>
+        </w:rPr>
+        <w:t>on delete restrict</w:t>
+      </w:r>
+      <w:r>
+        <w:rPr>
+          <w:i w:val="0"/>
+          <w:iCs w:val="0"/>
+        </w:rPr>
+        <w:t xml:space="preserve"> e </w:t>
+      </w:r>
+      <w:r>
+        <w:rPr>
+          <w:i/>
+          <w:iCs/>
+        </w:rPr>
+        <w:t>on update cascade</w:t>
+      </w:r>
+      <w:r>
+        <w:rPr>
+          <w:i w:val="0"/>
+          <w:iCs w:val="0"/>
+        </w:rPr>
+        <w:t>.</w:t>
+      </w:r>
+    </w:p>
+    <w:p>
+      <w:pPr>
+        <w:ind w:firstLine="700" w:firstLineChars="0"/>
+        <w:jc w:val="both"/>
+        <w:rPr>
+          <w:i w:val="0"/>
+          <w:iCs w:val="0"/>
+        </w:rPr>
+      </w:pPr>
+      <w:r>
+        <w:rPr>
+          <w:i w:val="0"/>
+          <w:iCs w:val="0"/>
+        </w:rPr>
+        <w:t xml:space="preserve">Em </w:t>
+      </w:r>
+      <w:r>
+        <w:rPr>
+          <w:i/>
+          <w:iCs/>
+        </w:rPr>
+        <w:t>BookItem,</w:t>
+      </w:r>
+      <w:r>
+        <w:rPr>
+          <w:i w:val="0"/>
+          <w:iCs w:val="0"/>
+        </w:rPr>
+        <w:t xml:space="preserve"> a sua </w:t>
+      </w:r>
+      <w:r>
+        <w:rPr>
+          <w:i/>
+          <w:iCs/>
+        </w:rPr>
+        <w:t>insertionDate</w:t>
+      </w:r>
+      <w:r>
+        <w:rPr>
+          <w:i w:val="0"/>
+          <w:iCs w:val="0"/>
+        </w:rPr>
+        <w:t xml:space="preserve"> é definida no momento em que entra para a base de dados. Como BookItem é um exemplar de um </w:t>
+      </w:r>
+      <w:r>
+        <w:rPr>
+          <w:i/>
+          <w:iCs/>
+        </w:rPr>
+        <w:t xml:space="preserve">Book </w:t>
+      </w:r>
+      <w:r>
+        <w:rPr>
+          <w:i w:val="0"/>
+          <w:iCs w:val="0"/>
+        </w:rPr>
+        <w:t xml:space="preserve">pertencente a um </w:t>
+      </w:r>
+      <w:r>
+        <w:rPr>
+          <w:i/>
+          <w:iCs/>
+        </w:rPr>
+        <w:t xml:space="preserve">User, </w:t>
+      </w:r>
+      <w:r>
+        <w:rPr>
+          <w:i w:val="0"/>
+          <w:iCs w:val="0"/>
+        </w:rPr>
+        <w:t xml:space="preserve">contém uma chave estrangeira para </w:t>
+      </w:r>
+      <w:r>
+        <w:rPr>
+          <w:i/>
+          <w:iCs/>
+        </w:rPr>
+        <w:t>Book</w:t>
+      </w:r>
+      <w:r>
+        <w:rPr>
+          <w:i w:val="0"/>
+          <w:iCs w:val="0"/>
+        </w:rPr>
+        <w:t xml:space="preserve"> e outra para </w:t>
+      </w:r>
+      <w:r>
+        <w:rPr>
+          <w:i/>
+          <w:iCs/>
+        </w:rPr>
+        <w:t>User.</w:t>
+      </w:r>
+      <w:r>
+        <w:rPr>
+          <w:i w:val="0"/>
+          <w:iCs w:val="0"/>
+        </w:rPr>
+        <w:t xml:space="preserve"> Não é possível eliminar um</w:t>
+      </w:r>
+      <w:r>
+        <w:rPr>
+          <w:i/>
+          <w:iCs/>
+        </w:rPr>
+        <w:t xml:space="preserve"> Book</w:t>
+      </w:r>
+      <w:r>
+        <w:rPr>
+          <w:i w:val="0"/>
+          <w:iCs w:val="0"/>
+        </w:rPr>
+        <w:t xml:space="preserve"> se existe pelo menos um exemplar, garantido pela restrição </w:t>
+      </w:r>
+      <w:r>
+        <w:rPr>
+          <w:i/>
+          <w:iCs/>
+        </w:rPr>
+        <w:t>on delete restrict</w:t>
+      </w:r>
+      <w:r>
+        <w:rPr>
+          <w:i w:val="0"/>
+          <w:iCs w:val="0"/>
+        </w:rPr>
+        <w:t xml:space="preserve">. No entanto, quando um </w:t>
+      </w:r>
+      <w:r>
+        <w:rPr>
+          <w:i/>
+          <w:iCs/>
+        </w:rPr>
+        <w:t>User</w:t>
+      </w:r>
+      <w:r>
+        <w:rPr>
+          <w:i w:val="0"/>
+          <w:iCs w:val="0"/>
+        </w:rPr>
+        <w:t xml:space="preserve"> sai da base de dados, toda a sua informação é apagada e assim os seus exemplares também terão de ser eliminados, com </w:t>
+      </w:r>
+      <w:r>
+        <w:rPr>
+          <w:i/>
+          <w:iCs/>
+        </w:rPr>
+        <w:t>on delete cascade</w:t>
+      </w:r>
+      <w:r>
+        <w:rPr>
+          <w:i w:val="0"/>
+          <w:iCs w:val="0"/>
+        </w:rPr>
+        <w:t>. Em ambas as chaves, se a relação parent é atualizada, em BookItem</w:t>
+      </w:r>
+      <w:r>
+        <w:rPr>
+          <w:i/>
+          <w:iCs/>
+        </w:rPr>
+        <w:t xml:space="preserve"> </w:t>
+      </w:r>
+      <w:r>
+        <w:rPr>
+          <w:i w:val="0"/>
+          <w:iCs w:val="0"/>
+        </w:rPr>
+        <w:t xml:space="preserve">também será atualizada com </w:t>
+      </w:r>
+      <w:r>
+        <w:rPr>
+          <w:i/>
+          <w:iCs/>
+        </w:rPr>
+        <w:t>on update cascade.</w:t>
+      </w:r>
+    </w:p>
+    <w:p>
+      <w:pPr>
+        <w:ind w:firstLine="700" w:firstLineChars="0"/>
+        <w:jc w:val="both"/>
+        <w:rPr>
+          <w:i w:val="0"/>
+          <w:iCs w:val="0"/>
+        </w:rPr>
+      </w:pPr>
+      <w:r>
+        <w:rPr>
+          <w:i w:val="0"/>
+          <w:iCs w:val="0"/>
+        </w:rPr>
+        <w:t xml:space="preserve">Em </w:t>
+      </w:r>
+      <w:r>
+        <w:rPr>
+          <w:i/>
+          <w:iCs/>
+        </w:rPr>
+        <w:t>Sharing</w:t>
+      </w:r>
+      <w:r>
+        <w:rPr>
+          <w:i w:val="0"/>
+          <w:iCs w:val="0"/>
+        </w:rPr>
+        <w:t>, ao momento da partilha em si,</w:t>
+      </w:r>
+      <w:r>
+        <w:rPr>
+          <w:i/>
+          <w:iCs/>
+        </w:rPr>
+        <w:t xml:space="preserve"> </w:t>
+      </w:r>
+      <w:r>
+        <w:rPr>
+          <w:i w:val="0"/>
+          <w:iCs w:val="0"/>
+        </w:rPr>
+        <w:t xml:space="preserve">a </w:t>
+      </w:r>
+      <w:r>
+        <w:rPr>
+          <w:i/>
+          <w:iCs/>
+        </w:rPr>
+        <w:t>startDate</w:t>
+      </w:r>
+      <w:r>
+        <w:rPr>
+          <w:i w:val="0"/>
+          <w:iCs w:val="0"/>
+        </w:rPr>
+        <w:t xml:space="preserve"> será definida, ou seja, estará sempre definida. No entanto, enquanto o</w:t>
+      </w:r>
+      <w:r>
+        <w:rPr>
+          <w:i/>
+          <w:iCs/>
+        </w:rPr>
+        <w:t xml:space="preserve"> user</w:t>
+      </w:r>
+      <w:r>
+        <w:rPr>
+          <w:i w:val="0"/>
+          <w:iCs w:val="0"/>
+        </w:rPr>
+        <w:t xml:space="preserve"> que recebe o livro não acabar a leitura, a </w:t>
+      </w:r>
+      <w:r>
+        <w:rPr>
+          <w:i/>
+          <w:iCs/>
+        </w:rPr>
+        <w:t>endDate</w:t>
+      </w:r>
+      <w:r>
+        <w:rPr>
+          <w:i w:val="0"/>
+          <w:iCs w:val="0"/>
+        </w:rPr>
+        <w:t xml:space="preserve"> estará a </w:t>
+      </w:r>
+      <w:r>
+        <w:rPr>
+          <w:i/>
+          <w:iCs/>
+        </w:rPr>
+        <w:t xml:space="preserve">null. </w:t>
+      </w:r>
+      <w:r>
+        <w:rPr>
+          <w:i w:val="0"/>
+          <w:iCs w:val="0"/>
+        </w:rPr>
+        <w:t xml:space="preserve">Assim é possível verificar quais os livros que estão a ser lidos, a qualquer momento. Este atributo será depois definido pelo </w:t>
+      </w:r>
+      <w:r>
+        <w:rPr>
+          <w:i w:val="0"/>
+          <w:iCs w:val="0"/>
+        </w:rPr>
+        <w:t xml:space="preserve">mesmo </w:t>
+      </w:r>
+      <w:r>
+        <w:rPr>
+          <w:i/>
+          <w:iCs/>
+        </w:rPr>
+        <w:t>user</w:t>
+      </w:r>
+      <w:r>
+        <w:rPr>
+          <w:i w:val="0"/>
+          <w:iCs w:val="0"/>
+        </w:rPr>
+        <w:t xml:space="preserve"> quando acabar de ler. Como é óbvio, a </w:t>
+      </w:r>
+      <w:r>
+        <w:rPr>
+          <w:i/>
+          <w:iCs/>
+        </w:rPr>
+        <w:t>endDate</w:t>
+      </w:r>
+      <w:r>
+        <w:rPr>
+          <w:i w:val="0"/>
+          <w:iCs w:val="0"/>
+        </w:rPr>
+        <w:t xml:space="preserve"> será sempre superior ou igual (caso ele acabe de ler no mesmo dia que requisitou). Isto é imposto pela restrição de check. Não podem existir duas partilhas com a mesma </w:t>
+      </w:r>
+      <w:r>
+        <w:rPr>
+          <w:i/>
+          <w:iCs/>
+        </w:rPr>
+        <w:t>startDate</w:t>
+      </w:r>
+      <w:r>
+        <w:rPr>
+          <w:i w:val="0"/>
+          <w:iCs w:val="0"/>
+        </w:rPr>
+        <w:t xml:space="preserve">, o mesmo </w:t>
+      </w:r>
+      <w:r>
+        <w:rPr>
+          <w:i/>
+          <w:iCs/>
+        </w:rPr>
+        <w:t>book</w:t>
+      </w:r>
+      <w:r>
+        <w:rPr>
+          <w:i w:val="0"/>
+          <w:iCs w:val="0"/>
+        </w:rPr>
+        <w:t xml:space="preserve"> e o mesmo </w:t>
+      </w:r>
+      <w:r>
+        <w:rPr>
+          <w:i/>
+          <w:iCs/>
+        </w:rPr>
+        <w:t xml:space="preserve">receives. </w:t>
+      </w:r>
+      <w:r>
+        <w:rPr>
+          <w:i w:val="0"/>
+          <w:iCs w:val="0"/>
+        </w:rPr>
+        <w:t xml:space="preserve">A </w:t>
+      </w:r>
+      <w:r>
+        <w:rPr>
+          <w:i/>
+          <w:iCs/>
+        </w:rPr>
+        <w:t>primary key</w:t>
+      </w:r>
+      <w:r>
+        <w:rPr>
+          <w:i w:val="0"/>
+          <w:iCs w:val="0"/>
+        </w:rPr>
+        <w:t xml:space="preserve"> da relação é então o conjunto {</w:t>
+      </w:r>
+      <w:r>
+        <w:rPr>
+          <w:i/>
+          <w:iCs/>
+        </w:rPr>
+        <w:t>startDate, book, receives}.</w:t>
+      </w:r>
+      <w:r>
+        <w:rPr>
+          <w:i w:val="0"/>
+          <w:iCs w:val="0"/>
+        </w:rPr>
+        <w:t xml:space="preserve"> Também não poderão existir duas partilhas onde o par </w:t>
+      </w:r>
+      <w:r>
+        <w:rPr>
+          <w:i/>
+          <w:iCs/>
+        </w:rPr>
+        <w:t>endDate</w:t>
+      </w:r>
+      <w:r>
+        <w:rPr>
+          <w:i w:val="0"/>
+          <w:iCs w:val="0"/>
+        </w:rPr>
+        <w:t xml:space="preserve"> e </w:t>
+      </w:r>
+      <w:r>
+        <w:rPr>
+          <w:i/>
+          <w:iCs/>
+        </w:rPr>
+        <w:t>book</w:t>
+      </w:r>
+      <w:r>
+        <w:rPr>
+          <w:i w:val="0"/>
+          <w:iCs w:val="0"/>
+        </w:rPr>
+        <w:t xml:space="preserve"> são iguais, garantido tal com a restrição unique do par. /* </w:t>
+      </w:r>
+    </w:p>
+    <w:p>
+      <w:pPr>
+        <w:ind w:firstLine="700" w:firstLineChars="0"/>
+        <w:jc w:val="both"/>
+        <w:rPr>
+          <w:i w:val="0"/>
+          <w:iCs w:val="0"/>
+        </w:rPr>
+      </w:pPr>
+      <w:r>
+        <w:rPr>
+          <w:i w:val="0"/>
+          <w:iCs w:val="0"/>
+        </w:rPr>
+        <w:t>SEND HELP PLS WITH THE CHAVES ESTRANGEIRAS</w:t>
+      </w:r>
+    </w:p>
+    <w:p>
+      <w:pPr>
+        <w:ind w:firstLine="700" w:firstLineChars="0"/>
+        <w:jc w:val="both"/>
+        <w:rPr>
+          <w:i w:val="0"/>
+          <w:iCs w:val="0"/>
+        </w:rPr>
+      </w:pPr>
+      <w:r>
+        <w:rPr>
+          <w:i w:val="0"/>
+          <w:iCs w:val="0"/>
+        </w:rPr>
+        <w:t>*/</w:t>
+      </w:r>
+    </w:p>
+    <w:p>
+      <w:pPr>
+        <w:ind w:firstLine="700" w:firstLineChars="0"/>
+        <w:jc w:val="both"/>
+        <w:rPr>
+          <w:rFonts w:hint="default"/>
+          <w:i w:val="0"/>
+          <w:iCs w:val="0"/>
+        </w:rPr>
+      </w:pPr>
+      <w:r>
+        <w:rPr>
+          <w:i w:val="0"/>
+          <w:iCs w:val="0"/>
+        </w:rPr>
+        <w:t xml:space="preserve">Nos </w:t>
+      </w:r>
+      <w:r>
+        <w:rPr>
+          <w:i/>
+          <w:iCs/>
+        </w:rPr>
+        <w:t>requests</w:t>
+      </w:r>
+      <w:r>
+        <w:rPr>
+          <w:i w:val="0"/>
+          <w:iCs w:val="0"/>
+        </w:rPr>
+        <w:t xml:space="preserve">, podem escrever ou o título ou o autor do livro que pretendem ler, mas que ainda não existe na base de dados. São apenas obrigados a especificar pelo menos um deles, isto pois o </w:t>
+      </w:r>
+      <w:r>
+        <w:rPr>
+          <w:i/>
+          <w:iCs/>
+        </w:rPr>
+        <w:t>user</w:t>
+      </w:r>
+      <w:r>
+        <w:rPr>
+          <w:i w:val="0"/>
+          <w:iCs w:val="0"/>
+        </w:rPr>
+        <w:t xml:space="preserve"> pode não estar certo do título do livro mas sabe quem é o autor. Tal pode ser verificado com uma restrição check onde é verificado se um ou outro não são null. O título como o nome do autor não podem ser maiores que 40 caracteres; caso fosse, o mais provável seria que o utilizador estava apenas a introduzir </w:t>
+      </w:r>
+      <w:r>
+        <w:rPr>
+          <w:rFonts w:hint="default"/>
+          <w:i w:val="0"/>
+          <w:iCs w:val="0"/>
+        </w:rPr>
+        <w:t xml:space="preserve">“lixo” que não deve ser guardado. É usada então a restrição de check na length dos atributos. O </w:t>
+      </w:r>
+      <w:r>
+        <w:rPr>
+          <w:rFonts w:hint="default"/>
+          <w:i/>
+          <w:iCs/>
+        </w:rPr>
+        <w:t xml:space="preserve">request </w:t>
+      </w:r>
+      <w:r>
+        <w:rPr>
+          <w:rFonts w:hint="default"/>
+          <w:i w:val="0"/>
+          <w:iCs w:val="0"/>
+        </w:rPr>
+        <w:t xml:space="preserve">é também feito por um </w:t>
+      </w:r>
+      <w:r>
+        <w:rPr>
+          <w:rFonts w:hint="default"/>
+          <w:i/>
+          <w:iCs/>
+        </w:rPr>
+        <w:t>requester</w:t>
+      </w:r>
+      <w:r>
+        <w:rPr>
+          <w:rFonts w:hint="default"/>
+          <w:i w:val="0"/>
+          <w:iCs w:val="0"/>
+        </w:rPr>
+        <w:t xml:space="preserve">, que é uma chave estrangeira para um </w:t>
+      </w:r>
+      <w:r>
+        <w:rPr>
+          <w:rFonts w:hint="default"/>
+          <w:i/>
+          <w:iCs/>
+        </w:rPr>
+        <w:t>user</w:t>
+      </w:r>
+      <w:r>
+        <w:rPr>
+          <w:rFonts w:hint="default"/>
+          <w:i w:val="0"/>
+          <w:iCs w:val="0"/>
+        </w:rPr>
+        <w:t xml:space="preserve">. Quando a informação do </w:t>
+      </w:r>
+      <w:r>
+        <w:rPr>
+          <w:rFonts w:hint="default"/>
+          <w:i/>
+          <w:iCs/>
+        </w:rPr>
+        <w:t xml:space="preserve">user </w:t>
+      </w:r>
+      <w:r>
+        <w:rPr>
+          <w:rFonts w:hint="default"/>
+          <w:i w:val="0"/>
+          <w:iCs w:val="0"/>
+        </w:rPr>
+        <w:t xml:space="preserve">é atulizada a informação no </w:t>
+      </w:r>
+      <w:bookmarkStart w:id="6" w:name="_GoBack"/>
+      <w:r>
+        <w:rPr>
+          <w:rFonts w:hint="default"/>
+          <w:i/>
+          <w:iCs/>
+        </w:rPr>
+        <w:t xml:space="preserve">request </w:t>
+      </w:r>
+      <w:r>
+        <w:rPr>
+          <w:rFonts w:hint="default"/>
+          <w:i w:val="0"/>
+          <w:iCs w:val="0"/>
+        </w:rPr>
+        <w:t>também deve ser e quando um</w:t>
+      </w:r>
+      <w:r>
+        <w:rPr>
+          <w:rFonts w:hint="default"/>
+          <w:i/>
+          <w:iCs/>
+        </w:rPr>
+        <w:t xml:space="preserve"> user </w:t>
+      </w:r>
+      <w:r>
+        <w:rPr>
+          <w:rFonts w:hint="default"/>
+          <w:i w:val="0"/>
+          <w:iCs w:val="0"/>
+        </w:rPr>
+        <w:t xml:space="preserve">é eliminado, todos os seus </w:t>
+      </w:r>
+      <w:r>
+        <w:rPr>
+          <w:rFonts w:hint="default"/>
+          <w:i/>
+          <w:iCs/>
+        </w:rPr>
+        <w:t xml:space="preserve">request </w:t>
+      </w:r>
+      <w:bookmarkEnd w:id="6"/>
+      <w:r>
+        <w:rPr>
+          <w:rFonts w:hint="default"/>
+          <w:i w:val="0"/>
+          <w:iCs w:val="0"/>
+        </w:rPr>
+        <w:t xml:space="preserve">também devem ser eliminados. Isto é obtido com as restrições na chave estrangeira de </w:t>
+      </w:r>
+      <w:r>
+        <w:rPr>
+          <w:rFonts w:hint="default"/>
+          <w:i/>
+          <w:iCs/>
+        </w:rPr>
+        <w:t xml:space="preserve">on delete cascade </w:t>
+      </w:r>
+      <w:r>
+        <w:rPr>
+          <w:rFonts w:hint="default"/>
+          <w:i w:val="0"/>
+          <w:iCs w:val="0"/>
+        </w:rPr>
+        <w:t xml:space="preserve">e </w:t>
+      </w:r>
+      <w:r>
+        <w:rPr>
+          <w:rFonts w:hint="default"/>
+          <w:i/>
+          <w:iCs/>
+        </w:rPr>
+        <w:t>on update cascade.</w:t>
+      </w:r>
+      <w:r>
+        <w:rPr>
+          <w:rFonts w:hint="default"/>
+          <w:i w:val="0"/>
+          <w:iCs w:val="0"/>
+        </w:rPr>
+        <w:t xml:space="preserve"> Uma </w:t>
+      </w:r>
+      <w:r>
+        <w:rPr>
+          <w:rFonts w:hint="default"/>
+          <w:i/>
+          <w:iCs/>
+        </w:rPr>
+        <w:t>request</w:t>
+      </w:r>
+      <w:r>
+        <w:rPr>
+          <w:rFonts w:hint="default"/>
+          <w:i w:val="0"/>
+          <w:iCs w:val="0"/>
+        </w:rPr>
+        <w:t xml:space="preserve"> tem também outro campo, isFulfilled, que indica se o </w:t>
+      </w:r>
+      <w:r>
+        <w:rPr>
+          <w:rFonts w:hint="default"/>
+          <w:i/>
+          <w:iCs/>
+        </w:rPr>
+        <w:t xml:space="preserve">request </w:t>
+      </w:r>
+      <w:r>
+        <w:rPr>
+          <w:rFonts w:hint="default"/>
+          <w:i w:val="0"/>
+          <w:iCs w:val="0"/>
+        </w:rPr>
+        <w:t>foi ou não respondido. Este campo estará por predefinição a 0 até que o seja respondido, onde o utilizador o atualizará.</w:t>
+      </w:r>
+    </w:p>
+    <w:p>
+      <w:pPr>
+        <w:ind w:firstLine="700" w:firstLineChars="0"/>
+        <w:jc w:val="both"/>
         <w:rPr>
           <w:rFonts w:cstheme="majorHAnsi"/>
-          <w:color w:val="D3DAE3" w:themeColor="text1"/>
+          <w:color w:val="555555" w:themeColor="text1"/>
           <w:sz w:val="28"/>
           <w:szCs w:val="28"/>
           <w14:textFill>
@@ -3648,56 +5134,215 @@
             </w14:solidFill>
           </w14:textFill>
         </w:rPr>
-        <w:t>Lista</w:t>
-      </w:r>
-      <w:bookmarkEnd w:id="5"/>
-    </w:p>
-    <w:p>
-      <w:pPr>
-        <w:rPr>
-          <w:rFonts w:asciiTheme="majorHAnsi" w:hAnsiTheme="majorHAnsi" w:eastAsiaTheme="majorEastAsia" w:cstheme="majorHAnsi"/>
-          <w:color w:val="D3DAE3" w:themeColor="text1"/>
-          <w:sz w:val="28"/>
-          <w:szCs w:val="28"/>
-          <w14:textFill>
-            <w14:solidFill>
-              <w14:schemeClr w14:val="tx1"/>
-            </w14:solidFill>
-          </w14:textFill>
-        </w:rPr>
-      </w:pPr>
-    </w:p>
-    <w:p>
-      <w:pPr>
-        <w:pStyle w:val="3"/>
-        <w:rPr>
-          <w:rFonts w:cstheme="majorHAnsi"/>
-          <w:color w:val="D3DAE3" w:themeColor="text1"/>
-          <w:sz w:val="28"/>
-          <w:szCs w:val="28"/>
-          <w14:textFill>
-            <w14:solidFill>
-              <w14:schemeClr w14:val="tx1"/>
-            </w14:solidFill>
-          </w14:textFill>
-        </w:rPr>
-      </w:pPr>
-      <w:bookmarkStart w:id="6" w:name="_Toc511485640"/>
-      <w:r>
-        <w:rPr>
-          <w:rFonts w:cstheme="majorHAnsi"/>
-          <w:color w:val="D3DAE3" w:themeColor="text1"/>
-          <w:sz w:val="28"/>
-          <w:szCs w:val="28"/>
-          <w14:textFill>
-            <w14:solidFill>
-              <w14:schemeClr w14:val="tx1"/>
-            </w14:solidFill>
-          </w14:textFill>
-        </w:rPr>
-        <w:t>Implementação</w:t>
-      </w:r>
-      <w:bookmarkEnd w:id="6"/>
+      </w:pPr>
+      <w:r>
+        <w:rPr>
+          <w:rFonts w:hint="default"/>
+          <w:i w:val="0"/>
+          <w:iCs w:val="0"/>
+        </w:rPr>
+        <w:t xml:space="preserve">Por fim, a relação </w:t>
+      </w:r>
+      <w:r>
+        <w:rPr>
+          <w:rFonts w:hint="default"/>
+          <w:i/>
+          <w:iCs/>
+        </w:rPr>
+        <w:t>Message</w:t>
+      </w:r>
+      <w:r>
+        <w:rPr>
+          <w:rFonts w:hint="default"/>
+          <w:i w:val="0"/>
+          <w:iCs w:val="0"/>
+        </w:rPr>
+        <w:t xml:space="preserve">. Cada </w:t>
+      </w:r>
+      <w:r>
+        <w:rPr>
+          <w:rFonts w:hint="default"/>
+          <w:i/>
+          <w:iCs/>
+        </w:rPr>
+        <w:t xml:space="preserve">message </w:t>
+      </w:r>
+      <w:r>
+        <w:rPr>
+          <w:rFonts w:hint="default"/>
+          <w:i w:val="0"/>
+          <w:iCs w:val="0"/>
+        </w:rPr>
+        <w:t xml:space="preserve">terá uma data associada e um </w:t>
+      </w:r>
+      <w:r>
+        <w:rPr>
+          <w:rFonts w:hint="default"/>
+          <w:i/>
+          <w:iCs/>
+        </w:rPr>
+        <w:t>body</w:t>
+      </w:r>
+      <w:r>
+        <w:rPr>
+          <w:rFonts w:hint="default"/>
+          <w:i w:val="0"/>
+          <w:iCs w:val="0"/>
+        </w:rPr>
+        <w:t xml:space="preserve"> cujo conteúdo não pode ser nulo e não pode exceder os 500 caracteres, verificável com a restrição </w:t>
+      </w:r>
+      <w:r>
+        <w:rPr>
+          <w:rFonts w:hint="default"/>
+          <w:i/>
+          <w:iCs/>
+        </w:rPr>
+        <w:t xml:space="preserve">not null e check </w:t>
+      </w:r>
+      <w:r>
+        <w:rPr>
+          <w:rFonts w:hint="default"/>
+          <w:i w:val="0"/>
+          <w:iCs w:val="0"/>
+        </w:rPr>
+        <w:t xml:space="preserve">para a length. Terá associado um remetente, </w:t>
+      </w:r>
+      <w:r>
+        <w:rPr>
+          <w:rFonts w:hint="default"/>
+          <w:i/>
+          <w:iCs/>
+        </w:rPr>
+        <w:t>send</w:t>
+      </w:r>
+      <w:r>
+        <w:rPr>
+          <w:rFonts w:hint="default"/>
+          <w:i w:val="0"/>
+          <w:iCs w:val="0"/>
+        </w:rPr>
+        <w:t xml:space="preserve">er, e um recetor, </w:t>
+      </w:r>
+      <w:r>
+        <w:rPr>
+          <w:rFonts w:hint="default"/>
+          <w:i/>
+          <w:iCs/>
+        </w:rPr>
+        <w:t>receives,</w:t>
+      </w:r>
+      <w:r>
+        <w:rPr>
+          <w:rFonts w:hint="default"/>
+          <w:i w:val="0"/>
+          <w:iCs w:val="0"/>
+        </w:rPr>
+        <w:t xml:space="preserve"> que são chaves estrangeiras para </w:t>
+      </w:r>
+      <w:r>
+        <w:rPr>
+          <w:rFonts w:hint="default"/>
+          <w:i/>
+          <w:iCs/>
+        </w:rPr>
+        <w:t xml:space="preserve">User. </w:t>
+      </w:r>
+      <w:r>
+        <w:rPr>
+          <w:rFonts w:hint="default"/>
+          <w:i w:val="0"/>
+          <w:iCs w:val="0"/>
+        </w:rPr>
+        <w:t>Quando um dos users</w:t>
+      </w:r>
+      <w:r>
+        <w:rPr>
+          <w:rFonts w:hint="default"/>
+          <w:i/>
+          <w:iCs/>
+        </w:rPr>
+        <w:t xml:space="preserve"> </w:t>
+      </w:r>
+      <w:r>
+        <w:rPr>
+          <w:rFonts w:hint="default"/>
+          <w:i w:val="0"/>
+          <w:iCs w:val="0"/>
+        </w:rPr>
+        <w:t xml:space="preserve">envolvidos é eliminado, todas as mensagens referentes a ele serão apagadas, dado que já não existe nenhum interesse em guarda tal informação. Obtido com as restrições </w:t>
+      </w:r>
+      <w:r>
+        <w:rPr>
+          <w:rFonts w:hint="default"/>
+          <w:i/>
+          <w:iCs/>
+        </w:rPr>
+        <w:t xml:space="preserve">on delete cascade </w:t>
+      </w:r>
+      <w:r>
+        <w:rPr>
+          <w:rFonts w:hint="default"/>
+          <w:i w:val="0"/>
+          <w:iCs w:val="0"/>
+        </w:rPr>
+        <w:t xml:space="preserve">e </w:t>
+      </w:r>
+      <w:r>
+        <w:rPr>
+          <w:rFonts w:hint="default"/>
+          <w:i/>
+          <w:iCs/>
+        </w:rPr>
+        <w:t xml:space="preserve">on update cascade. </w:t>
+      </w:r>
+      <w:r>
+        <w:rPr>
+          <w:rFonts w:hint="default"/>
+          <w:i w:val="0"/>
+          <w:iCs w:val="0"/>
+        </w:rPr>
+        <w:t xml:space="preserve">Uma mensagem estará sempre no contexto de uma troca de um livro que o </w:t>
+      </w:r>
+      <w:r>
+        <w:rPr>
+          <w:rFonts w:hint="default"/>
+          <w:i/>
+          <w:iCs/>
+        </w:rPr>
+        <w:t xml:space="preserve">user receives </w:t>
+      </w:r>
+      <w:r>
+        <w:rPr>
+          <w:rFonts w:hint="default"/>
+          <w:i w:val="0"/>
+          <w:iCs w:val="0"/>
+        </w:rPr>
+        <w:t xml:space="preserve">tem. Assim, existe também uma chave estrangeira para esse mesmo livro, </w:t>
+      </w:r>
+      <w:r>
+        <w:rPr>
+          <w:rFonts w:hint="default"/>
+          <w:i/>
+          <w:iCs/>
+        </w:rPr>
+        <w:t>bookItem.</w:t>
+      </w:r>
+      <w:r>
+        <w:rPr>
+          <w:rFonts w:hint="default"/>
+          <w:i w:val="0"/>
+          <w:iCs w:val="0"/>
+        </w:rPr>
+        <w:t xml:space="preserve"> As restrições aplicadas aqui são iguais às dos </w:t>
+      </w:r>
+      <w:r>
+        <w:rPr>
+          <w:rFonts w:hint="default"/>
+          <w:i/>
+          <w:iCs/>
+        </w:rPr>
+        <w:t>users.</w:t>
+      </w:r>
     </w:p>
     <w:sectPr>
       <w:pgSz w:w="11906" w:h="16838"/>
@@ -4029,6 +5674,122 @@
 
 <file path=word/numbering.xml><?xml version="1.0" encoding="utf-8"?>
 <w:numbering xmlns:wpc="http://schemas.microsoft.com/office/word/2010/wordprocessingCanvas" xmlns:mc="http://schemas.openxmlformats.org/markup-compatibility/2006" xmlns:o="urn:schemas-microsoft-com:office:office" xmlns:r="http://schemas.openxmlformats.org/officeDocument/2006/relationships" xmlns:m="http://schemas.openxmlformats.org/officeDocument/2006/math" xmlns:v="urn:schemas-microsoft-com:vml" xmlns:wp14="http://schemas.microsoft.com/office/word/2010/wordprocessingDrawing" xmlns:wp="http://schemas.openxmlformats.org/drawingml/2006/wordprocessingDrawing" xmlns:w10="urn:schemas-microsoft-com:office:word" xmlns:w="http://schemas.openxmlformats.org/wordprocessingml/2006/main" xmlns:w14="http://schemas.microsoft.com/office/word/2010/wordml" xmlns:wpg="http://schemas.microsoft.com/office/word/2010/wordprocessingGroup" xmlns:wpi="http://schemas.microsoft.com/office/word/2010/wordprocessingInk" xmlns:wne="http://schemas.microsoft.com/office/word/2006/wordml" xmlns:wps="http://schemas.microsoft.com/office/word/2010/wordprocessingShape" mc:Ignorable="w14 wp14">
+  <w:abstractNum w:abstractNumId="1556235194">
+    <w:nsid w:val="5CC243BA"/>
+    <w:multiLevelType w:val="multilevel"/>
+    <w:tmpl w:val="5CC243BA"/>
+    <w:lvl w:ilvl="0" w:tentative="1">
+      <w:start w:val="1"/>
+      <w:numFmt w:val="bullet"/>
+      <w:lvlText w:val=""/>
+      <w:lvlJc w:val="left"/>
+      <w:pPr>
+        <w:ind w:left="360" w:hanging="360"/>
+      </w:pPr>
+      <w:rPr>
+        <w:rFonts w:hint="default" w:ascii="Symbol" w:hAnsi="Symbol"/>
+      </w:rPr>
+    </w:lvl>
+    <w:lvl w:ilvl="1" w:tentative="1">
+      <w:start w:val="1"/>
+      <w:numFmt w:val="lowerRoman"/>
+      <w:lvlText w:val="%2."/>
+      <w:lvlJc w:val="right"/>
+      <w:pPr>
+        <w:ind w:left="1080" w:hanging="360"/>
+      </w:pPr>
+      <w:rPr>
+        <w:rFonts w:hint="default" w:asciiTheme="majorHAnsi" w:hAnsiTheme="majorHAnsi"/>
+        <w:b w:val="0"/>
+        <w:i w:val="0"/>
+        <w:sz w:val="20"/>
+      </w:rPr>
+    </w:lvl>
+    <w:lvl w:ilvl="2" w:tentative="1">
+      <w:start w:val="1"/>
+      <w:numFmt w:val="bullet"/>
+      <w:lvlText w:val=""/>
+      <w:lvlJc w:val="left"/>
+      <w:pPr>
+        <w:ind w:left="1800" w:hanging="360"/>
+      </w:pPr>
+      <w:rPr>
+        <w:rFonts w:hint="default" w:ascii="Wingdings" w:hAnsi="Wingdings"/>
+      </w:rPr>
+    </w:lvl>
+    <w:lvl w:ilvl="3" w:tentative="1">
+      <w:start w:val="1"/>
+      <w:numFmt w:val="bullet"/>
+      <w:lvlText w:val=""/>
+      <w:lvlJc w:val="left"/>
+      <w:pPr>
+        <w:ind w:left="2520" w:hanging="360"/>
+      </w:pPr>
+      <w:rPr>
+        <w:rFonts w:hint="default" w:ascii="Symbol" w:hAnsi="Symbol"/>
+      </w:rPr>
+    </w:lvl>
+    <w:lvl w:ilvl="4" w:tentative="1">
+      <w:start w:val="1"/>
+      <w:numFmt w:val="bullet"/>
+      <w:lvlText w:val="o"/>
+      <w:lvlJc w:val="left"/>
+      <w:pPr>
+        <w:ind w:left="3240" w:hanging="360"/>
+      </w:pPr>
+      <w:rPr>
+        <w:rFonts w:hint="default" w:ascii="Courier New" w:hAnsi="Courier New" w:cs="Courier New"/>
+      </w:rPr>
+    </w:lvl>
+    <w:lvl w:ilvl="5" w:tentative="1">
+      <w:start w:val="1"/>
+      <w:numFmt w:val="bullet"/>
+      <w:lvlText w:val=""/>
+      <w:lvlJc w:val="left"/>
+      <w:pPr>
+        <w:ind w:left="3960" w:hanging="360"/>
+      </w:pPr>
+      <w:rPr>
+        <w:rFonts w:hint="default" w:ascii="Wingdings" w:hAnsi="Wingdings"/>
+      </w:rPr>
+    </w:lvl>
+    <w:lvl w:ilvl="6" w:tentative="1">
+      <w:start w:val="1"/>
+      <w:numFmt w:val="bullet"/>
+      <w:lvlText w:val=""/>
+      <w:lvlJc w:val="left"/>
+      <w:pPr>
+        <w:ind w:left="4680" w:hanging="360"/>
+      </w:pPr>
+      <w:rPr>
+        <w:rFonts w:hint="default" w:ascii="Symbol" w:hAnsi="Symbol"/>
+      </w:rPr>
+    </w:lvl>
+    <w:lvl w:ilvl="7" w:tentative="1">
+      <w:start w:val="1"/>
+      <w:numFmt w:val="bullet"/>
+      <w:lvlText w:val="o"/>
+      <w:lvlJc w:val="left"/>
+      <w:pPr>
+        <w:ind w:left="5400" w:hanging="360"/>
+      </w:pPr>
+      <w:rPr>
+        <w:rFonts w:hint="default" w:ascii="Courier New" w:hAnsi="Courier New" w:cs="Courier New"/>
+      </w:rPr>
+    </w:lvl>
+    <w:lvl w:ilvl="8" w:tentative="1">
+      <w:start w:val="1"/>
+      <w:numFmt w:val="bullet"/>
+      <w:lvlText w:val=""/>
+      <w:lvlJc w:val="left"/>
+      <w:pPr>
+        <w:ind w:left="6120" w:hanging="360"/>
+      </w:pPr>
+      <w:rPr>
+        <w:rFonts w:hint="default" w:ascii="Wingdings" w:hAnsi="Wingdings"/>
+      </w:rPr>
+    </w:lvl>
+  </w:abstractNum>
   <w:abstractNum w:abstractNumId="1782073227">
     <w:nsid w:val="6A38478B"/>
     <w:multiLevelType w:val="multilevel"/>
@@ -4055,6 +5816,470 @@
       </w:pPr>
       <w:rPr>
         <w:rFonts w:hint="default" w:ascii="Courier New" w:hAnsi="Courier New" w:cs="Courier New"/>
+      </w:rPr>
+    </w:lvl>
+    <w:lvl w:ilvl="2" w:tentative="1">
+      <w:start w:val="1"/>
+      <w:numFmt w:val="bullet"/>
+      <w:lvlText w:val=""/>
+      <w:lvlJc w:val="left"/>
+      <w:pPr>
+        <w:ind w:left="1800" w:hanging="360"/>
+      </w:pPr>
+      <w:rPr>
+        <w:rFonts w:hint="default" w:ascii="Wingdings" w:hAnsi="Wingdings"/>
+      </w:rPr>
+    </w:lvl>
+    <w:lvl w:ilvl="3" w:tentative="1">
+      <w:start w:val="1"/>
+      <w:numFmt w:val="bullet"/>
+      <w:lvlText w:val=""/>
+      <w:lvlJc w:val="left"/>
+      <w:pPr>
+        <w:ind w:left="2520" w:hanging="360"/>
+      </w:pPr>
+      <w:rPr>
+        <w:rFonts w:hint="default" w:ascii="Symbol" w:hAnsi="Symbol"/>
+      </w:rPr>
+    </w:lvl>
+    <w:lvl w:ilvl="4" w:tentative="1">
+      <w:start w:val="1"/>
+      <w:numFmt w:val="bullet"/>
+      <w:lvlText w:val="o"/>
+      <w:lvlJc w:val="left"/>
+      <w:pPr>
+        <w:ind w:left="3240" w:hanging="360"/>
+      </w:pPr>
+      <w:rPr>
+        <w:rFonts w:hint="default" w:ascii="Courier New" w:hAnsi="Courier New" w:cs="Courier New"/>
+      </w:rPr>
+    </w:lvl>
+    <w:lvl w:ilvl="5" w:tentative="1">
+      <w:start w:val="1"/>
+      <w:numFmt w:val="bullet"/>
+      <w:lvlText w:val=""/>
+      <w:lvlJc w:val="left"/>
+      <w:pPr>
+        <w:ind w:left="3960" w:hanging="360"/>
+      </w:pPr>
+      <w:rPr>
+        <w:rFonts w:hint="default" w:ascii="Wingdings" w:hAnsi="Wingdings"/>
+      </w:rPr>
+    </w:lvl>
+    <w:lvl w:ilvl="6" w:tentative="1">
+      <w:start w:val="1"/>
+      <w:numFmt w:val="bullet"/>
+      <w:lvlText w:val=""/>
+      <w:lvlJc w:val="left"/>
+      <w:pPr>
+        <w:ind w:left="4680" w:hanging="360"/>
+      </w:pPr>
+      <w:rPr>
+        <w:rFonts w:hint="default" w:ascii="Symbol" w:hAnsi="Symbol"/>
+      </w:rPr>
+    </w:lvl>
+    <w:lvl w:ilvl="7" w:tentative="1">
+      <w:start w:val="1"/>
+      <w:numFmt w:val="bullet"/>
+      <w:lvlText w:val="o"/>
+      <w:lvlJc w:val="left"/>
+      <w:pPr>
+        <w:ind w:left="5400" w:hanging="360"/>
+      </w:pPr>
+      <w:rPr>
+        <w:rFonts w:hint="default" w:ascii="Courier New" w:hAnsi="Courier New" w:cs="Courier New"/>
+      </w:rPr>
+    </w:lvl>
+    <w:lvl w:ilvl="8" w:tentative="1">
+      <w:start w:val="1"/>
+      <w:numFmt w:val="bullet"/>
+      <w:lvlText w:val=""/>
+      <w:lvlJc w:val="left"/>
+      <w:pPr>
+        <w:ind w:left="6120" w:hanging="360"/>
+      </w:pPr>
+      <w:rPr>
+        <w:rFonts w:hint="default" w:ascii="Wingdings" w:hAnsi="Wingdings"/>
+      </w:rPr>
+    </w:lvl>
+  </w:abstractNum>
+  <w:abstractNum w:abstractNumId="1620339413">
+    <w:nsid w:val="60946AD5"/>
+    <w:multiLevelType w:val="multilevel"/>
+    <w:tmpl w:val="60946AD5"/>
+    <w:lvl w:ilvl="0" w:tentative="1">
+      <w:start w:val="1"/>
+      <w:numFmt w:val="bullet"/>
+      <w:lvlText w:val=""/>
+      <w:lvlJc w:val="left"/>
+      <w:pPr>
+        <w:ind w:left="360" w:hanging="360"/>
+      </w:pPr>
+      <w:rPr>
+        <w:rFonts w:hint="default" w:ascii="Symbol" w:hAnsi="Symbol"/>
+      </w:rPr>
+    </w:lvl>
+    <w:lvl w:ilvl="1" w:tentative="1">
+      <w:start w:val="1"/>
+      <w:numFmt w:val="lowerRoman"/>
+      <w:lvlText w:val="%2."/>
+      <w:lvlJc w:val="right"/>
+      <w:pPr>
+        <w:ind w:left="1080" w:hanging="360"/>
+      </w:pPr>
+      <w:rPr>
+        <w:rFonts w:hint="default" w:asciiTheme="majorHAnsi" w:hAnsiTheme="majorHAnsi"/>
+        <w:b w:val="0"/>
+        <w:i w:val="0"/>
+        <w:sz w:val="20"/>
+      </w:rPr>
+    </w:lvl>
+    <w:lvl w:ilvl="2" w:tentative="1">
+      <w:start w:val="1"/>
+      <w:numFmt w:val="bullet"/>
+      <w:lvlText w:val=""/>
+      <w:lvlJc w:val="left"/>
+      <w:pPr>
+        <w:ind w:left="1800" w:hanging="360"/>
+      </w:pPr>
+      <w:rPr>
+        <w:rFonts w:hint="default" w:ascii="Wingdings" w:hAnsi="Wingdings"/>
+      </w:rPr>
+    </w:lvl>
+    <w:lvl w:ilvl="3" w:tentative="1">
+      <w:start w:val="1"/>
+      <w:numFmt w:val="bullet"/>
+      <w:lvlText w:val=""/>
+      <w:lvlJc w:val="left"/>
+      <w:pPr>
+        <w:ind w:left="2520" w:hanging="360"/>
+      </w:pPr>
+      <w:rPr>
+        <w:rFonts w:hint="default" w:ascii="Symbol" w:hAnsi="Symbol"/>
+      </w:rPr>
+    </w:lvl>
+    <w:lvl w:ilvl="4" w:tentative="1">
+      <w:start w:val="1"/>
+      <w:numFmt w:val="bullet"/>
+      <w:lvlText w:val="o"/>
+      <w:lvlJc w:val="left"/>
+      <w:pPr>
+        <w:ind w:left="3240" w:hanging="360"/>
+      </w:pPr>
+      <w:rPr>
+        <w:rFonts w:hint="default" w:ascii="Courier New" w:hAnsi="Courier New" w:cs="Courier New"/>
+      </w:rPr>
+    </w:lvl>
+    <w:lvl w:ilvl="5" w:tentative="1">
+      <w:start w:val="1"/>
+      <w:numFmt w:val="bullet"/>
+      <w:lvlText w:val=""/>
+      <w:lvlJc w:val="left"/>
+      <w:pPr>
+        <w:ind w:left="3960" w:hanging="360"/>
+      </w:pPr>
+      <w:rPr>
+        <w:rFonts w:hint="default" w:ascii="Wingdings" w:hAnsi="Wingdings"/>
+      </w:rPr>
+    </w:lvl>
+    <w:lvl w:ilvl="6" w:tentative="1">
+      <w:start w:val="1"/>
+      <w:numFmt w:val="bullet"/>
+      <w:lvlText w:val=""/>
+      <w:lvlJc w:val="left"/>
+      <w:pPr>
+        <w:ind w:left="4680" w:hanging="360"/>
+      </w:pPr>
+      <w:rPr>
+        <w:rFonts w:hint="default" w:ascii="Symbol" w:hAnsi="Symbol"/>
+      </w:rPr>
+    </w:lvl>
+    <w:lvl w:ilvl="7" w:tentative="1">
+      <w:start w:val="1"/>
+      <w:numFmt w:val="bullet"/>
+      <w:lvlText w:val="o"/>
+      <w:lvlJc w:val="left"/>
+      <w:pPr>
+        <w:ind w:left="5400" w:hanging="360"/>
+      </w:pPr>
+      <w:rPr>
+        <w:rFonts w:hint="default" w:ascii="Courier New" w:hAnsi="Courier New" w:cs="Courier New"/>
+      </w:rPr>
+    </w:lvl>
+    <w:lvl w:ilvl="8" w:tentative="1">
+      <w:start w:val="1"/>
+      <w:numFmt w:val="bullet"/>
+      <w:lvlText w:val=""/>
+      <w:lvlJc w:val="left"/>
+      <w:pPr>
+        <w:ind w:left="6120" w:hanging="360"/>
+      </w:pPr>
+      <w:rPr>
+        <w:rFonts w:hint="default" w:ascii="Wingdings" w:hAnsi="Wingdings"/>
+      </w:rPr>
+    </w:lvl>
+  </w:abstractNum>
+  <w:abstractNum w:abstractNumId="1553616926">
+    <w:nsid w:val="5C9A501E"/>
+    <w:multiLevelType w:val="multilevel"/>
+    <w:tmpl w:val="5C9A501E"/>
+    <w:lvl w:ilvl="0" w:tentative="1">
+      <w:start w:val="1"/>
+      <w:numFmt w:val="bullet"/>
+      <w:lvlText w:val=""/>
+      <w:lvlJc w:val="left"/>
+      <w:pPr>
+        <w:ind w:left="360" w:hanging="360"/>
+      </w:pPr>
+      <w:rPr>
+        <w:rFonts w:hint="default" w:ascii="Symbol" w:hAnsi="Symbol"/>
+      </w:rPr>
+    </w:lvl>
+    <w:lvl w:ilvl="1" w:tentative="1">
+      <w:start w:val="1"/>
+      <w:numFmt w:val="lowerRoman"/>
+      <w:lvlText w:val="%2."/>
+      <w:lvlJc w:val="right"/>
+      <w:pPr>
+        <w:ind w:left="1080" w:hanging="360"/>
+      </w:pPr>
+      <w:rPr>
+        <w:rFonts w:hint="default" w:asciiTheme="majorHAnsi" w:hAnsiTheme="majorHAnsi"/>
+        <w:b w:val="0"/>
+        <w:i w:val="0"/>
+        <w:sz w:val="20"/>
+      </w:rPr>
+    </w:lvl>
+    <w:lvl w:ilvl="2" w:tentative="1">
+      <w:start w:val="1"/>
+      <w:numFmt w:val="bullet"/>
+      <w:lvlText w:val=""/>
+      <w:lvlJc w:val="left"/>
+      <w:pPr>
+        <w:ind w:left="1800" w:hanging="360"/>
+      </w:pPr>
+      <w:rPr>
+        <w:rFonts w:hint="default" w:ascii="Wingdings" w:hAnsi="Wingdings"/>
+      </w:rPr>
+    </w:lvl>
+    <w:lvl w:ilvl="3" w:tentative="1">
+      <w:start w:val="1"/>
+      <w:numFmt w:val="bullet"/>
+      <w:lvlText w:val=""/>
+      <w:lvlJc w:val="left"/>
+      <w:pPr>
+        <w:ind w:left="2520" w:hanging="360"/>
+      </w:pPr>
+      <w:rPr>
+        <w:rFonts w:hint="default" w:ascii="Symbol" w:hAnsi="Symbol"/>
+      </w:rPr>
+    </w:lvl>
+    <w:lvl w:ilvl="4" w:tentative="1">
+      <w:start w:val="1"/>
+      <w:numFmt w:val="bullet"/>
+      <w:lvlText w:val="o"/>
+      <w:lvlJc w:val="left"/>
+      <w:pPr>
+        <w:ind w:left="3240" w:hanging="360"/>
+      </w:pPr>
+      <w:rPr>
+        <w:rFonts w:hint="default" w:ascii="Courier New" w:hAnsi="Courier New" w:cs="Courier New"/>
+      </w:rPr>
+    </w:lvl>
+    <w:lvl w:ilvl="5" w:tentative="1">
+      <w:start w:val="1"/>
+      <w:numFmt w:val="bullet"/>
+      <w:lvlText w:val=""/>
+      <w:lvlJc w:val="left"/>
+      <w:pPr>
+        <w:ind w:left="3960" w:hanging="360"/>
+      </w:pPr>
+      <w:rPr>
+        <w:rFonts w:hint="default" w:ascii="Wingdings" w:hAnsi="Wingdings"/>
+      </w:rPr>
+    </w:lvl>
+    <w:lvl w:ilvl="6" w:tentative="1">
+      <w:start w:val="1"/>
+      <w:numFmt w:val="bullet"/>
+      <w:lvlText w:val=""/>
+      <w:lvlJc w:val="left"/>
+      <w:pPr>
+        <w:ind w:left="4680" w:hanging="360"/>
+      </w:pPr>
+      <w:rPr>
+        <w:rFonts w:hint="default" w:ascii="Symbol" w:hAnsi="Symbol"/>
+      </w:rPr>
+    </w:lvl>
+    <w:lvl w:ilvl="7" w:tentative="1">
+      <w:start w:val="1"/>
+      <w:numFmt w:val="bullet"/>
+      <w:lvlText w:val="o"/>
+      <w:lvlJc w:val="left"/>
+      <w:pPr>
+        <w:ind w:left="5400" w:hanging="360"/>
+      </w:pPr>
+      <w:rPr>
+        <w:rFonts w:hint="default" w:ascii="Courier New" w:hAnsi="Courier New" w:cs="Courier New"/>
+      </w:rPr>
+    </w:lvl>
+    <w:lvl w:ilvl="8" w:tentative="1">
+      <w:start w:val="1"/>
+      <w:numFmt w:val="bullet"/>
+      <w:lvlText w:val=""/>
+      <w:lvlJc w:val="left"/>
+      <w:pPr>
+        <w:ind w:left="6120" w:hanging="360"/>
+      </w:pPr>
+      <w:rPr>
+        <w:rFonts w:hint="default" w:ascii="Wingdings" w:hAnsi="Wingdings"/>
+      </w:rPr>
+    </w:lvl>
+  </w:abstractNum>
+  <w:abstractNum w:abstractNumId="1378434897">
+    <w:nsid w:val="52293F51"/>
+    <w:multiLevelType w:val="multilevel"/>
+    <w:tmpl w:val="52293F51"/>
+    <w:lvl w:ilvl="0" w:tentative="1">
+      <w:start w:val="1"/>
+      <w:numFmt w:val="bullet"/>
+      <w:lvlText w:val=""/>
+      <w:lvlJc w:val="left"/>
+      <w:pPr>
+        <w:ind w:left="360" w:hanging="360"/>
+      </w:pPr>
+      <w:rPr>
+        <w:rFonts w:hint="default" w:ascii="Symbol" w:hAnsi="Symbol"/>
+      </w:rPr>
+    </w:lvl>
+    <w:lvl w:ilvl="1" w:tentative="1">
+      <w:start w:val="1"/>
+      <w:numFmt w:val="lowerRoman"/>
+      <w:lvlText w:val="%2."/>
+      <w:lvlJc w:val="right"/>
+      <w:pPr>
+        <w:ind w:left="1080" w:hanging="360"/>
+      </w:pPr>
+      <w:rPr>
+        <w:rFonts w:hint="default" w:asciiTheme="majorHAnsi" w:hAnsiTheme="majorHAnsi"/>
+        <w:b w:val="0"/>
+        <w:i w:val="0"/>
+        <w:sz w:val="20"/>
+      </w:rPr>
+    </w:lvl>
+    <w:lvl w:ilvl="2" w:tentative="1">
+      <w:start w:val="1"/>
+      <w:numFmt w:val="bullet"/>
+      <w:lvlText w:val=""/>
+      <w:lvlJc w:val="left"/>
+      <w:pPr>
+        <w:ind w:left="1800" w:hanging="360"/>
+      </w:pPr>
+      <w:rPr>
+        <w:rFonts w:hint="default" w:ascii="Wingdings" w:hAnsi="Wingdings"/>
+      </w:rPr>
+    </w:lvl>
+    <w:lvl w:ilvl="3" w:tentative="1">
+      <w:start w:val="1"/>
+      <w:numFmt w:val="bullet"/>
+      <w:lvlText w:val=""/>
+      <w:lvlJc w:val="left"/>
+      <w:pPr>
+        <w:ind w:left="2520" w:hanging="360"/>
+      </w:pPr>
+      <w:rPr>
+        <w:rFonts w:hint="default" w:ascii="Symbol" w:hAnsi="Symbol"/>
+      </w:rPr>
+    </w:lvl>
+    <w:lvl w:ilvl="4" w:tentative="1">
+      <w:start w:val="1"/>
+      <w:numFmt w:val="bullet"/>
+      <w:lvlText w:val="o"/>
+      <w:lvlJc w:val="left"/>
+      <w:pPr>
+        <w:ind w:left="3240" w:hanging="360"/>
+      </w:pPr>
+      <w:rPr>
+        <w:rFonts w:hint="default" w:ascii="Courier New" w:hAnsi="Courier New" w:cs="Courier New"/>
+      </w:rPr>
+    </w:lvl>
+    <w:lvl w:ilvl="5" w:tentative="1">
+      <w:start w:val="1"/>
+      <w:numFmt w:val="bullet"/>
+      <w:lvlText w:val=""/>
+      <w:lvlJc w:val="left"/>
+      <w:pPr>
+        <w:ind w:left="3960" w:hanging="360"/>
+      </w:pPr>
+      <w:rPr>
+        <w:rFonts w:hint="default" w:ascii="Wingdings" w:hAnsi="Wingdings"/>
+      </w:rPr>
+    </w:lvl>
+    <w:lvl w:ilvl="6" w:tentative="1">
+      <w:start w:val="1"/>
+      <w:numFmt w:val="bullet"/>
+      <w:lvlText w:val=""/>
+      <w:lvlJc w:val="left"/>
+      <w:pPr>
+        <w:ind w:left="4680" w:hanging="360"/>
+      </w:pPr>
+      <w:rPr>
+        <w:rFonts w:hint="default" w:ascii="Symbol" w:hAnsi="Symbol"/>
+      </w:rPr>
+    </w:lvl>
+    <w:lvl w:ilvl="7" w:tentative="1">
+      <w:start w:val="1"/>
+      <w:numFmt w:val="bullet"/>
+      <w:lvlText w:val="o"/>
+      <w:lvlJc w:val="left"/>
+      <w:pPr>
+        <w:ind w:left="5400" w:hanging="360"/>
+      </w:pPr>
+      <w:rPr>
+        <w:rFonts w:hint="default" w:ascii="Courier New" w:hAnsi="Courier New" w:cs="Courier New"/>
+      </w:rPr>
+    </w:lvl>
+    <w:lvl w:ilvl="8" w:tentative="1">
+      <w:start w:val="1"/>
+      <w:numFmt w:val="bullet"/>
+      <w:lvlText w:val=""/>
+      <w:lvlJc w:val="left"/>
+      <w:pPr>
+        <w:ind w:left="6120" w:hanging="360"/>
+      </w:pPr>
+      <w:rPr>
+        <w:rFonts w:hint="default" w:ascii="Wingdings" w:hAnsi="Wingdings"/>
+      </w:rPr>
+    </w:lvl>
+  </w:abstractNum>
+  <w:abstractNum w:abstractNumId="1660227577">
+    <w:nsid w:val="62F50FF9"/>
+    <w:multiLevelType w:val="multilevel"/>
+    <w:tmpl w:val="62F50FF9"/>
+    <w:lvl w:ilvl="0" w:tentative="1">
+      <w:start w:val="1"/>
+      <w:numFmt w:val="bullet"/>
+      <w:lvlText w:val=""/>
+      <w:lvlJc w:val="left"/>
+      <w:pPr>
+        <w:ind w:left="360" w:hanging="360"/>
+      </w:pPr>
+      <w:rPr>
+        <w:rFonts w:hint="default" w:ascii="Symbol" w:hAnsi="Symbol"/>
+      </w:rPr>
+    </w:lvl>
+    <w:lvl w:ilvl="1" w:tentative="1">
+      <w:start w:val="1"/>
+      <w:numFmt w:val="lowerRoman"/>
+      <w:lvlText w:val="%2."/>
+      <w:lvlJc w:val="right"/>
+      <w:pPr>
+        <w:ind w:left="1080" w:hanging="360"/>
+      </w:pPr>
+      <w:rPr>
+        <w:rFonts w:hint="default" w:asciiTheme="majorHAnsi" w:hAnsiTheme="majorHAnsi"/>
+        <w:b w:val="0"/>
+        <w:i w:val="0"/>
+        <w:sz w:val="20"/>
       </w:rPr>
     </w:lvl>
     <w:lvl w:ilvl="2" w:tentative="1">
@@ -4374,6 +6599,26 @@
       </w:rPr>
     </w:lvl>
   </w:abstractNum>
+  <w:abstractNum w:abstractNumId="1523790451">
+    <w:nsid w:val="5AD33273"/>
+    <w:multiLevelType w:val="singleLevel"/>
+    <w:tmpl w:val="5AD33273"/>
+    <w:lvl w:ilvl="0" w:tentative="1">
+      <w:start w:val="1"/>
+      <w:numFmt w:val="lowerRoman"/>
+      <w:lvlText w:val="%1."/>
+      <w:lvlJc w:val="left"/>
+      <w:pPr>
+        <w:tabs>
+          <w:tab w:val="left" w:pos="425"/>
+        </w:tabs>
+        <w:ind w:left="425" w:leftChars="0" w:hanging="425" w:firstLineChars="0"/>
+      </w:pPr>
+      <w:rPr>
+        <w:rFonts w:hint="default"/>
+      </w:rPr>
+    </w:lvl>
+  </w:abstractNum>
   <w:abstractNum w:abstractNumId="801725765">
     <w:nsid w:val="2FC95D45"/>
     <w:multiLevelType w:val="multilevel"/>
@@ -4722,586 +6967,6 @@
       </w:rPr>
     </w:lvl>
   </w:abstractNum>
-  <w:abstractNum w:abstractNumId="1553616926">
-    <w:nsid w:val="5C9A501E"/>
-    <w:multiLevelType w:val="multilevel"/>
-    <w:tmpl w:val="5C9A501E"/>
-    <w:lvl w:ilvl="0" w:tentative="1">
-      <w:start w:val="1"/>
-      <w:numFmt w:val="bullet"/>
-      <w:lvlText w:val=""/>
-      <w:lvlJc w:val="left"/>
-      <w:pPr>
-        <w:ind w:left="360" w:hanging="360"/>
-      </w:pPr>
-      <w:rPr>
-        <w:rFonts w:hint="default" w:ascii="Symbol" w:hAnsi="Symbol"/>
-      </w:rPr>
-    </w:lvl>
-    <w:lvl w:ilvl="1" w:tentative="1">
-      <w:start w:val="1"/>
-      <w:numFmt w:val="lowerRoman"/>
-      <w:lvlText w:val="%2."/>
-      <w:lvlJc w:val="right"/>
-      <w:pPr>
-        <w:ind w:left="1080" w:hanging="360"/>
-      </w:pPr>
-      <w:rPr>
-        <w:rFonts w:hint="default" w:asciiTheme="majorHAnsi" w:hAnsiTheme="majorHAnsi"/>
-        <w:b w:val="0"/>
-        <w:i w:val="0"/>
-        <w:sz w:val="20"/>
-      </w:rPr>
-    </w:lvl>
-    <w:lvl w:ilvl="2" w:tentative="1">
-      <w:start w:val="1"/>
-      <w:numFmt w:val="bullet"/>
-      <w:lvlText w:val=""/>
-      <w:lvlJc w:val="left"/>
-      <w:pPr>
-        <w:ind w:left="1800" w:hanging="360"/>
-      </w:pPr>
-      <w:rPr>
-        <w:rFonts w:hint="default" w:ascii="Wingdings" w:hAnsi="Wingdings"/>
-      </w:rPr>
-    </w:lvl>
-    <w:lvl w:ilvl="3" w:tentative="1">
-      <w:start w:val="1"/>
-      <w:numFmt w:val="bullet"/>
-      <w:lvlText w:val=""/>
-      <w:lvlJc w:val="left"/>
-      <w:pPr>
-        <w:ind w:left="2520" w:hanging="360"/>
-      </w:pPr>
-      <w:rPr>
-        <w:rFonts w:hint="default" w:ascii="Symbol" w:hAnsi="Symbol"/>
-      </w:rPr>
-    </w:lvl>
-    <w:lvl w:ilvl="4" w:tentative="1">
-      <w:start w:val="1"/>
-      <w:numFmt w:val="bullet"/>
-      <w:lvlText w:val="o"/>
-      <w:lvlJc w:val="left"/>
-      <w:pPr>
-        <w:ind w:left="3240" w:hanging="360"/>
-      </w:pPr>
-      <w:rPr>
-        <w:rFonts w:hint="default" w:ascii="Courier New" w:hAnsi="Courier New" w:cs="Courier New"/>
-      </w:rPr>
-    </w:lvl>
-    <w:lvl w:ilvl="5" w:tentative="1">
-      <w:start w:val="1"/>
-      <w:numFmt w:val="bullet"/>
-      <w:lvlText w:val=""/>
-      <w:lvlJc w:val="left"/>
-      <w:pPr>
-        <w:ind w:left="3960" w:hanging="360"/>
-      </w:pPr>
-      <w:rPr>
-        <w:rFonts w:hint="default" w:ascii="Wingdings" w:hAnsi="Wingdings"/>
-      </w:rPr>
-    </w:lvl>
-    <w:lvl w:ilvl="6" w:tentative="1">
-      <w:start w:val="1"/>
-      <w:numFmt w:val="bullet"/>
-      <w:lvlText w:val=""/>
-      <w:lvlJc w:val="left"/>
-      <w:pPr>
-        <w:ind w:left="4680" w:hanging="360"/>
-      </w:pPr>
-      <w:rPr>
-        <w:rFonts w:hint="default" w:ascii="Symbol" w:hAnsi="Symbol"/>
-      </w:rPr>
-    </w:lvl>
-    <w:lvl w:ilvl="7" w:tentative="1">
-      <w:start w:val="1"/>
-      <w:numFmt w:val="bullet"/>
-      <w:lvlText w:val="o"/>
-      <w:lvlJc w:val="left"/>
-      <w:pPr>
-        <w:ind w:left="5400" w:hanging="360"/>
-      </w:pPr>
-      <w:rPr>
-        <w:rFonts w:hint="default" w:ascii="Courier New" w:hAnsi="Courier New" w:cs="Courier New"/>
-      </w:rPr>
-    </w:lvl>
-    <w:lvl w:ilvl="8" w:tentative="1">
-      <w:start w:val="1"/>
-      <w:numFmt w:val="bullet"/>
-      <w:lvlText w:val=""/>
-      <w:lvlJc w:val="left"/>
-      <w:pPr>
-        <w:ind w:left="6120" w:hanging="360"/>
-      </w:pPr>
-      <w:rPr>
-        <w:rFonts w:hint="default" w:ascii="Wingdings" w:hAnsi="Wingdings"/>
-      </w:rPr>
-    </w:lvl>
-  </w:abstractNum>
-  <w:abstractNum w:abstractNumId="1556235194">
-    <w:nsid w:val="5CC243BA"/>
-    <w:multiLevelType w:val="multilevel"/>
-    <w:tmpl w:val="5CC243BA"/>
-    <w:lvl w:ilvl="0" w:tentative="1">
-      <w:start w:val="1"/>
-      <w:numFmt w:val="bullet"/>
-      <w:lvlText w:val=""/>
-      <w:lvlJc w:val="left"/>
-      <w:pPr>
-        <w:ind w:left="360" w:hanging="360"/>
-      </w:pPr>
-      <w:rPr>
-        <w:rFonts w:hint="default" w:ascii="Symbol" w:hAnsi="Symbol"/>
-      </w:rPr>
-    </w:lvl>
-    <w:lvl w:ilvl="1" w:tentative="1">
-      <w:start w:val="1"/>
-      <w:numFmt w:val="lowerRoman"/>
-      <w:lvlText w:val="%2."/>
-      <w:lvlJc w:val="right"/>
-      <w:pPr>
-        <w:ind w:left="1080" w:hanging="360"/>
-      </w:pPr>
-      <w:rPr>
-        <w:rFonts w:hint="default" w:asciiTheme="majorHAnsi" w:hAnsiTheme="majorHAnsi"/>
-        <w:b w:val="0"/>
-        <w:i w:val="0"/>
-        <w:sz w:val="20"/>
-      </w:rPr>
-    </w:lvl>
-    <w:lvl w:ilvl="2" w:tentative="1">
-      <w:start w:val="1"/>
-      <w:numFmt w:val="bullet"/>
-      <w:lvlText w:val=""/>
-      <w:lvlJc w:val="left"/>
-      <w:pPr>
-        <w:ind w:left="1800" w:hanging="360"/>
-      </w:pPr>
-      <w:rPr>
-        <w:rFonts w:hint="default" w:ascii="Wingdings" w:hAnsi="Wingdings"/>
-      </w:rPr>
-    </w:lvl>
-    <w:lvl w:ilvl="3" w:tentative="1">
-      <w:start w:val="1"/>
-      <w:numFmt w:val="bullet"/>
-      <w:lvlText w:val=""/>
-      <w:lvlJc w:val="left"/>
-      <w:pPr>
-        <w:ind w:left="2520" w:hanging="360"/>
-      </w:pPr>
-      <w:rPr>
-        <w:rFonts w:hint="default" w:ascii="Symbol" w:hAnsi="Symbol"/>
-      </w:rPr>
-    </w:lvl>
-    <w:lvl w:ilvl="4" w:tentative="1">
-      <w:start w:val="1"/>
-      <w:numFmt w:val="bullet"/>
-      <w:lvlText w:val="o"/>
-      <w:lvlJc w:val="left"/>
-      <w:pPr>
-        <w:ind w:left="3240" w:hanging="360"/>
-      </w:pPr>
-      <w:rPr>
-        <w:rFonts w:hint="default" w:ascii="Courier New" w:hAnsi="Courier New" w:cs="Courier New"/>
-      </w:rPr>
-    </w:lvl>
-    <w:lvl w:ilvl="5" w:tentative="1">
-      <w:start w:val="1"/>
-      <w:numFmt w:val="bullet"/>
-      <w:lvlText w:val=""/>
-      <w:lvlJc w:val="left"/>
-      <w:pPr>
-        <w:ind w:left="3960" w:hanging="360"/>
-      </w:pPr>
-      <w:rPr>
-        <w:rFonts w:hint="default" w:ascii="Wingdings" w:hAnsi="Wingdings"/>
-      </w:rPr>
-    </w:lvl>
-    <w:lvl w:ilvl="6" w:tentative="1">
-      <w:start w:val="1"/>
-      <w:numFmt w:val="bullet"/>
-      <w:lvlText w:val=""/>
-      <w:lvlJc w:val="left"/>
-      <w:pPr>
-        <w:ind w:left="4680" w:hanging="360"/>
-      </w:pPr>
-      <w:rPr>
-        <w:rFonts w:hint="default" w:ascii="Symbol" w:hAnsi="Symbol"/>
-      </w:rPr>
-    </w:lvl>
-    <w:lvl w:ilvl="7" w:tentative="1">
-      <w:start w:val="1"/>
-      <w:numFmt w:val="bullet"/>
-      <w:lvlText w:val="o"/>
-      <w:lvlJc w:val="left"/>
-      <w:pPr>
-        <w:ind w:left="5400" w:hanging="360"/>
-      </w:pPr>
-      <w:rPr>
-        <w:rFonts w:hint="default" w:ascii="Courier New" w:hAnsi="Courier New" w:cs="Courier New"/>
-      </w:rPr>
-    </w:lvl>
-    <w:lvl w:ilvl="8" w:tentative="1">
-      <w:start w:val="1"/>
-      <w:numFmt w:val="bullet"/>
-      <w:lvlText w:val=""/>
-      <w:lvlJc w:val="left"/>
-      <w:pPr>
-        <w:ind w:left="6120" w:hanging="360"/>
-      </w:pPr>
-      <w:rPr>
-        <w:rFonts w:hint="default" w:ascii="Wingdings" w:hAnsi="Wingdings"/>
-      </w:rPr>
-    </w:lvl>
-  </w:abstractNum>
-  <w:abstractNum w:abstractNumId="1620339413">
-    <w:nsid w:val="60946AD5"/>
-    <w:multiLevelType w:val="multilevel"/>
-    <w:tmpl w:val="60946AD5"/>
-    <w:lvl w:ilvl="0" w:tentative="1">
-      <w:start w:val="1"/>
-      <w:numFmt w:val="bullet"/>
-      <w:lvlText w:val=""/>
-      <w:lvlJc w:val="left"/>
-      <w:pPr>
-        <w:ind w:left="360" w:hanging="360"/>
-      </w:pPr>
-      <w:rPr>
-        <w:rFonts w:hint="default" w:ascii="Symbol" w:hAnsi="Symbol"/>
-      </w:rPr>
-    </w:lvl>
-    <w:lvl w:ilvl="1" w:tentative="1">
-      <w:start w:val="1"/>
-      <w:numFmt w:val="lowerRoman"/>
-      <w:lvlText w:val="%2."/>
-      <w:lvlJc w:val="right"/>
-      <w:pPr>
-        <w:ind w:left="1080" w:hanging="360"/>
-      </w:pPr>
-      <w:rPr>
-        <w:rFonts w:hint="default" w:asciiTheme="majorHAnsi" w:hAnsiTheme="majorHAnsi"/>
-        <w:b w:val="0"/>
-        <w:i w:val="0"/>
-        <w:sz w:val="20"/>
-      </w:rPr>
-    </w:lvl>
-    <w:lvl w:ilvl="2" w:tentative="1">
-      <w:start w:val="1"/>
-      <w:numFmt w:val="bullet"/>
-      <w:lvlText w:val=""/>
-      <w:lvlJc w:val="left"/>
-      <w:pPr>
-        <w:ind w:left="1800" w:hanging="360"/>
-      </w:pPr>
-      <w:rPr>
-        <w:rFonts w:hint="default" w:ascii="Wingdings" w:hAnsi="Wingdings"/>
-      </w:rPr>
-    </w:lvl>
-    <w:lvl w:ilvl="3" w:tentative="1">
-      <w:start w:val="1"/>
-      <w:numFmt w:val="bullet"/>
-      <w:lvlText w:val=""/>
-      <w:lvlJc w:val="left"/>
-      <w:pPr>
-        <w:ind w:left="2520" w:hanging="360"/>
-      </w:pPr>
-      <w:rPr>
-        <w:rFonts w:hint="default" w:ascii="Symbol" w:hAnsi="Symbol"/>
-      </w:rPr>
-    </w:lvl>
-    <w:lvl w:ilvl="4" w:tentative="1">
-      <w:start w:val="1"/>
-      <w:numFmt w:val="bullet"/>
-      <w:lvlText w:val="o"/>
-      <w:lvlJc w:val="left"/>
-      <w:pPr>
-        <w:ind w:left="3240" w:hanging="360"/>
-      </w:pPr>
-      <w:rPr>
-        <w:rFonts w:hint="default" w:ascii="Courier New" w:hAnsi="Courier New" w:cs="Courier New"/>
-      </w:rPr>
-    </w:lvl>
-    <w:lvl w:ilvl="5" w:tentative="1">
-      <w:start w:val="1"/>
-      <w:numFmt w:val="bullet"/>
-      <w:lvlText w:val=""/>
-      <w:lvlJc w:val="left"/>
-      <w:pPr>
-        <w:ind w:left="3960" w:hanging="360"/>
-      </w:pPr>
-      <w:rPr>
-        <w:rFonts w:hint="default" w:ascii="Wingdings" w:hAnsi="Wingdings"/>
-      </w:rPr>
-    </w:lvl>
-    <w:lvl w:ilvl="6" w:tentative="1">
-      <w:start w:val="1"/>
-      <w:numFmt w:val="bullet"/>
-      <w:lvlText w:val=""/>
-      <w:lvlJc w:val="left"/>
-      <w:pPr>
-        <w:ind w:left="4680" w:hanging="360"/>
-      </w:pPr>
-      <w:rPr>
-        <w:rFonts w:hint="default" w:ascii="Symbol" w:hAnsi="Symbol"/>
-      </w:rPr>
-    </w:lvl>
-    <w:lvl w:ilvl="7" w:tentative="1">
-      <w:start w:val="1"/>
-      <w:numFmt w:val="bullet"/>
-      <w:lvlText w:val="o"/>
-      <w:lvlJc w:val="left"/>
-      <w:pPr>
-        <w:ind w:left="5400" w:hanging="360"/>
-      </w:pPr>
-      <w:rPr>
-        <w:rFonts w:hint="default" w:ascii="Courier New" w:hAnsi="Courier New" w:cs="Courier New"/>
-      </w:rPr>
-    </w:lvl>
-    <w:lvl w:ilvl="8" w:tentative="1">
-      <w:start w:val="1"/>
-      <w:numFmt w:val="bullet"/>
-      <w:lvlText w:val=""/>
-      <w:lvlJc w:val="left"/>
-      <w:pPr>
-        <w:ind w:left="6120" w:hanging="360"/>
-      </w:pPr>
-      <w:rPr>
-        <w:rFonts w:hint="default" w:ascii="Wingdings" w:hAnsi="Wingdings"/>
-      </w:rPr>
-    </w:lvl>
-  </w:abstractNum>
-  <w:abstractNum w:abstractNumId="1660227577">
-    <w:nsid w:val="62F50FF9"/>
-    <w:multiLevelType w:val="multilevel"/>
-    <w:tmpl w:val="62F50FF9"/>
-    <w:lvl w:ilvl="0" w:tentative="1">
-      <w:start w:val="1"/>
-      <w:numFmt w:val="bullet"/>
-      <w:lvlText w:val=""/>
-      <w:lvlJc w:val="left"/>
-      <w:pPr>
-        <w:ind w:left="360" w:hanging="360"/>
-      </w:pPr>
-      <w:rPr>
-        <w:rFonts w:hint="default" w:ascii="Symbol" w:hAnsi="Symbol"/>
-      </w:rPr>
-    </w:lvl>
-    <w:lvl w:ilvl="1" w:tentative="1">
-      <w:start w:val="1"/>
-      <w:numFmt w:val="lowerRoman"/>
-      <w:lvlText w:val="%2."/>
-      <w:lvlJc w:val="right"/>
-      <w:pPr>
-        <w:ind w:left="1080" w:hanging="360"/>
-      </w:pPr>
-      <w:rPr>
-        <w:rFonts w:hint="default" w:asciiTheme="majorHAnsi" w:hAnsiTheme="majorHAnsi"/>
-        <w:b w:val="0"/>
-        <w:i w:val="0"/>
-        <w:sz w:val="20"/>
-      </w:rPr>
-    </w:lvl>
-    <w:lvl w:ilvl="2" w:tentative="1">
-      <w:start w:val="1"/>
-      <w:numFmt w:val="bullet"/>
-      <w:lvlText w:val=""/>
-      <w:lvlJc w:val="left"/>
-      <w:pPr>
-        <w:ind w:left="1800" w:hanging="360"/>
-      </w:pPr>
-      <w:rPr>
-        <w:rFonts w:hint="default" w:ascii="Wingdings" w:hAnsi="Wingdings"/>
-      </w:rPr>
-    </w:lvl>
-    <w:lvl w:ilvl="3" w:tentative="1">
-      <w:start w:val="1"/>
-      <w:numFmt w:val="bullet"/>
-      <w:lvlText w:val=""/>
-      <w:lvlJc w:val="left"/>
-      <w:pPr>
-        <w:ind w:left="2520" w:hanging="360"/>
-      </w:pPr>
-      <w:rPr>
-        <w:rFonts w:hint="default" w:ascii="Symbol" w:hAnsi="Symbol"/>
-      </w:rPr>
-    </w:lvl>
-    <w:lvl w:ilvl="4" w:tentative="1">
-      <w:start w:val="1"/>
-      <w:numFmt w:val="bullet"/>
-      <w:lvlText w:val="o"/>
-      <w:lvlJc w:val="left"/>
-      <w:pPr>
-        <w:ind w:left="3240" w:hanging="360"/>
-      </w:pPr>
-      <w:rPr>
-        <w:rFonts w:hint="default" w:ascii="Courier New" w:hAnsi="Courier New" w:cs="Courier New"/>
-      </w:rPr>
-    </w:lvl>
-    <w:lvl w:ilvl="5" w:tentative="1">
-      <w:start w:val="1"/>
-      <w:numFmt w:val="bullet"/>
-      <w:lvlText w:val=""/>
-      <w:lvlJc w:val="left"/>
-      <w:pPr>
-        <w:ind w:left="3960" w:hanging="360"/>
-      </w:pPr>
-      <w:rPr>
-        <w:rFonts w:hint="default" w:ascii="Wingdings" w:hAnsi="Wingdings"/>
-      </w:rPr>
-    </w:lvl>
-    <w:lvl w:ilvl="6" w:tentative="1">
-      <w:start w:val="1"/>
-      <w:numFmt w:val="bullet"/>
-      <w:lvlText w:val=""/>
-      <w:lvlJc w:val="left"/>
-      <w:pPr>
-        <w:ind w:left="4680" w:hanging="360"/>
-      </w:pPr>
-      <w:rPr>
-        <w:rFonts w:hint="default" w:ascii="Symbol" w:hAnsi="Symbol"/>
-      </w:rPr>
-    </w:lvl>
-    <w:lvl w:ilvl="7" w:tentative="1">
-      <w:start w:val="1"/>
-      <w:numFmt w:val="bullet"/>
-      <w:lvlText w:val="o"/>
-      <w:lvlJc w:val="left"/>
-      <w:pPr>
-        <w:ind w:left="5400" w:hanging="360"/>
-      </w:pPr>
-      <w:rPr>
-        <w:rFonts w:hint="default" w:ascii="Courier New" w:hAnsi="Courier New" w:cs="Courier New"/>
-      </w:rPr>
-    </w:lvl>
-    <w:lvl w:ilvl="8" w:tentative="1">
-      <w:start w:val="1"/>
-      <w:numFmt w:val="bullet"/>
-      <w:lvlText w:val=""/>
-      <w:lvlJc w:val="left"/>
-      <w:pPr>
-        <w:ind w:left="6120" w:hanging="360"/>
-      </w:pPr>
-      <w:rPr>
-        <w:rFonts w:hint="default" w:ascii="Wingdings" w:hAnsi="Wingdings"/>
-      </w:rPr>
-    </w:lvl>
-  </w:abstractNum>
-  <w:abstractNum w:abstractNumId="1378434897">
-    <w:nsid w:val="52293F51"/>
-    <w:multiLevelType w:val="multilevel"/>
-    <w:tmpl w:val="52293F51"/>
-    <w:lvl w:ilvl="0" w:tentative="1">
-      <w:start w:val="1"/>
-      <w:numFmt w:val="bullet"/>
-      <w:lvlText w:val=""/>
-      <w:lvlJc w:val="left"/>
-      <w:pPr>
-        <w:ind w:left="360" w:hanging="360"/>
-      </w:pPr>
-      <w:rPr>
-        <w:rFonts w:hint="default" w:ascii="Symbol" w:hAnsi="Symbol"/>
-      </w:rPr>
-    </w:lvl>
-    <w:lvl w:ilvl="1" w:tentative="1">
-      <w:start w:val="1"/>
-      <w:numFmt w:val="lowerRoman"/>
-      <w:lvlText w:val="%2."/>
-      <w:lvlJc w:val="right"/>
-      <w:pPr>
-        <w:ind w:left="1080" w:hanging="360"/>
-      </w:pPr>
-      <w:rPr>
-        <w:rFonts w:hint="default" w:asciiTheme="majorHAnsi" w:hAnsiTheme="majorHAnsi"/>
-        <w:b w:val="0"/>
-        <w:i w:val="0"/>
-        <w:sz w:val="20"/>
-      </w:rPr>
-    </w:lvl>
-    <w:lvl w:ilvl="2" w:tentative="1">
-      <w:start w:val="1"/>
-      <w:numFmt w:val="bullet"/>
-      <w:lvlText w:val=""/>
-      <w:lvlJc w:val="left"/>
-      <w:pPr>
-        <w:ind w:left="1800" w:hanging="360"/>
-      </w:pPr>
-      <w:rPr>
-        <w:rFonts w:hint="default" w:ascii="Wingdings" w:hAnsi="Wingdings"/>
-      </w:rPr>
-    </w:lvl>
-    <w:lvl w:ilvl="3" w:tentative="1">
-      <w:start w:val="1"/>
-      <w:numFmt w:val="bullet"/>
-      <w:lvlText w:val=""/>
-      <w:lvlJc w:val="left"/>
-      <w:pPr>
-        <w:ind w:left="2520" w:hanging="360"/>
-      </w:pPr>
-      <w:rPr>
-        <w:rFonts w:hint="default" w:ascii="Symbol" w:hAnsi="Symbol"/>
-      </w:rPr>
-    </w:lvl>
-    <w:lvl w:ilvl="4" w:tentative="1">
-      <w:start w:val="1"/>
-      <w:numFmt w:val="bullet"/>
-      <w:lvlText w:val="o"/>
-      <w:lvlJc w:val="left"/>
-      <w:pPr>
-        <w:ind w:left="3240" w:hanging="360"/>
-      </w:pPr>
-      <w:rPr>
-        <w:rFonts w:hint="default" w:ascii="Courier New" w:hAnsi="Courier New" w:cs="Courier New"/>
-      </w:rPr>
-    </w:lvl>
-    <w:lvl w:ilvl="5" w:tentative="1">
-      <w:start w:val="1"/>
-      <w:numFmt w:val="bullet"/>
-      <w:lvlText w:val=""/>
-      <w:lvlJc w:val="left"/>
-      <w:pPr>
-        <w:ind w:left="3960" w:hanging="360"/>
-      </w:pPr>
-      <w:rPr>
-        <w:rFonts w:hint="default" w:ascii="Wingdings" w:hAnsi="Wingdings"/>
-      </w:rPr>
-    </w:lvl>
-    <w:lvl w:ilvl="6" w:tentative="1">
-      <w:start w:val="1"/>
-      <w:numFmt w:val="bullet"/>
-      <w:lvlText w:val=""/>
-      <w:lvlJc w:val="left"/>
-      <w:pPr>
-        <w:ind w:left="4680" w:hanging="360"/>
-      </w:pPr>
-      <w:rPr>
-        <w:rFonts w:hint="default" w:ascii="Symbol" w:hAnsi="Symbol"/>
-      </w:rPr>
-    </w:lvl>
-    <w:lvl w:ilvl="7" w:tentative="1">
-      <w:start w:val="1"/>
-      <w:numFmt w:val="bullet"/>
-      <w:lvlText w:val="o"/>
-      <w:lvlJc w:val="left"/>
-      <w:pPr>
-        <w:ind w:left="5400" w:hanging="360"/>
-      </w:pPr>
-      <w:rPr>
-        <w:rFonts w:hint="default" w:ascii="Courier New" w:hAnsi="Courier New" w:cs="Courier New"/>
-      </w:rPr>
-    </w:lvl>
-    <w:lvl w:ilvl="8" w:tentative="1">
-      <w:start w:val="1"/>
-      <w:numFmt w:val="bullet"/>
-      <w:lvlText w:val=""/>
-      <w:lvlJc w:val="left"/>
-      <w:pPr>
-        <w:ind w:left="6120" w:hanging="360"/>
-      </w:pPr>
-      <w:rPr>
-        <w:rFonts w:hint="default" w:ascii="Wingdings" w:hAnsi="Wingdings"/>
-      </w:rPr>
-    </w:lvl>
-  </w:abstractNum>
   <w:abstractNum w:abstractNumId="1267274561">
     <w:nsid w:val="4B891341"/>
     <w:multiLevelType w:val="multilevel"/>
@@ -5529,23 +7194,23 @@
       </w:rPr>
     </w:lvl>
   </w:abstractNum>
-  <w:abstractNum w:abstractNumId="1523790451">
-    <w:nsid w:val="5AD33273"/>
+  <w:abstractNum w:abstractNumId="1523809256">
+    <w:nsid w:val="5AD37BE8"/>
     <w:multiLevelType w:val="singleLevel"/>
-    <w:tmpl w:val="5AD33273"/>
+    <w:tmpl w:val="5AD37BE8"/>
     <w:lvl w:ilvl="0" w:tentative="1">
       <w:start w:val="1"/>
-      <w:numFmt w:val="lowerRoman"/>
-      <w:lvlText w:val="%1."/>
+      <w:numFmt w:val="bullet"/>
+      <w:lvlText w:val=""/>
       <w:lvlJc w:val="left"/>
       <w:pPr>
         <w:tabs>
-          <w:tab w:val="left" w:pos="425"/>
+          <w:tab w:val="left" w:pos="420"/>
         </w:tabs>
-        <w:ind w:left="425" w:leftChars="0" w:hanging="425" w:firstLineChars="0"/>
-      </w:pPr>
-      <w:rPr>
-        <w:rFonts w:hint="default"/>
+        <w:ind w:left="420" w:leftChars="0" w:hanging="420" w:firstLineChars="0"/>
+      </w:pPr>
+      <w:rPr>
+        <w:rFonts w:hint="default" w:ascii="Wingdings" w:hAnsi="Wingdings"/>
       </w:rPr>
     </w:lvl>
   </w:abstractNum>
@@ -5591,6 +7256,9 @@
   <w:num w:numId="14">
     <w:abstractNumId w:val="2050765410"/>
   </w:num>
+  <w:num w:numId="15">
+    <w:abstractNumId w:val="1523809256"/>
+  </w:num>
 </w:numbering>
 </file>
 
@@ -5633,7 +7301,7 @@
     <w:lsdException w:uiPriority="39" w:name="toc 8"/>
     <w:lsdException w:uiPriority="39" w:name="toc 9"/>
     <w:lsdException w:uiPriority="99" w:name="Normal Indent"/>
-    <w:lsdException w:uiPriority="99" w:name="footnote text"/>
+    <w:lsdException w:uiPriority="99" w:semiHidden="0" w:name="footnote text"/>
     <w:lsdException w:uiPriority="99" w:name="annotation text"/>
     <w:lsdException w:uiPriority="99" w:semiHidden="0" w:name="header"/>
     <w:lsdException w:uiPriority="99" w:semiHidden="0" w:name="footer"/>
@@ -5642,7 +7310,7 @@
     <w:lsdException w:uiPriority="99" w:name="table of figures"/>
     <w:lsdException w:uiPriority="99" w:name="envelope address"/>
     <w:lsdException w:uiPriority="99" w:name="envelope return"/>
-    <w:lsdException w:uiPriority="99" w:name="footnote reference"/>
+    <w:lsdException w:uiPriority="99" w:semiHidden="0" w:name="footnote reference"/>
     <w:lsdException w:uiPriority="99" w:name="annotation reference"/>
     <w:lsdException w:uiPriority="99" w:name="line number"/>
     <w:lsdException w:uiPriority="99" w:name="page number"/>
@@ -5707,7 +7375,7 @@
     <w:lsdException w:uiPriority="99" w:name="HTML Sample"/>
     <w:lsdException w:uiPriority="99" w:name="HTML Typewriter"/>
     <w:lsdException w:uiPriority="99" w:name="HTML Variable"/>
-    <w:lsdException w:uiPriority="99" w:name="Normal Table"/>
+    <w:lsdException w:uiPriority="99" w:semiHidden="0" w:name="Normal Table"/>
     <w:lsdException w:uiPriority="99" w:name="annotation subject"/>
     <w:lsdException w:uiPriority="99" w:name="Table Simple 1"/>
     <w:lsdException w:uiPriority="99" w:name="Table Simple 2"/>
@@ -6105,10 +7773,10 @@
   <a:themeElements>
     <a:clrScheme name="Office">
       <a:dk1>
-        <a:sysClr val="windowText" lastClr="D3DAE3"/>
+        <a:sysClr val="windowText" lastClr="555555"/>
       </a:dk1>
       <a:lt1>
-        <a:sysClr val="window" lastClr="404552"/>
+        <a:sysClr val="window" lastClr="FFFFFF"/>
       </a:lt1>
       <a:dk2>
         <a:srgbClr val="44546A"/>

</xml_diff>